<commit_message>
q6 // There is mistake in q6_b_c //
</commit_message>
<xml_diff>
--- a/מבוא להצפנה 3 - שחר אשר - 209305408.docx
+++ b/מבוא להצפנה 3 - שחר אשר - 209305408.docx
@@ -14030,13 +14030,7 @@
             <w:rPr>
               <w:rFonts w:ascii="Cambria Math" w:hAnsi="Cambria Math"/>
             </w:rPr>
-            <m:t>y</m:t>
-          </m:r>
-          <m:r>
-            <w:rPr>
-              <w:rFonts w:ascii="Cambria Math" w:hAnsi="Cambria Math"/>
-            </w:rPr>
-            <m:t>=e</m:t>
+            <m:t>y=e</m:t>
           </m:r>
           <m:d>
             <m:dPr>
@@ -14139,13 +14133,7 @@
             <w:rPr>
               <w:rFonts w:ascii="Cambria Math" w:eastAsiaTheme="minorEastAsia" w:hAnsi="Cambria Math"/>
             </w:rPr>
-            <m:t>m</m:t>
-          </m:r>
-          <m:r>
-            <w:rPr>
-              <w:rFonts w:ascii="Cambria Math" w:eastAsiaTheme="minorEastAsia" w:hAnsi="Cambria Math"/>
-            </w:rPr>
-            <m:t>=2024,</m:t>
+            <m:t>m=2024,</m:t>
           </m:r>
         </m:oMath>
       </m:oMathPara>
@@ -14387,7 +14375,7 @@
               <w:pStyle w:val="a9"/>
               <w:ind w:left="0"/>
               <w:rPr>
-                <w:rFonts w:eastAsiaTheme="minorEastAsia" w:hint="cs"/>
+                <w:rFonts w:eastAsiaTheme="minorEastAsia"/>
                 <w:i/>
                 <w:rtl/>
               </w:rPr>
@@ -14433,7 +14421,7 @@
               <w:pStyle w:val="a9"/>
               <w:ind w:left="0"/>
               <w:rPr>
-                <w:rFonts w:eastAsiaTheme="minorEastAsia" w:hint="cs"/>
+                <w:rFonts w:eastAsiaTheme="minorEastAsia"/>
                 <w:i/>
                 <w:rtl/>
               </w:rPr>
@@ -14479,7 +14467,7 @@
               <w:pStyle w:val="a9"/>
               <w:ind w:left="0"/>
               <w:rPr>
-                <w:rFonts w:eastAsiaTheme="minorEastAsia" w:hint="cs"/>
+                <w:rFonts w:eastAsiaTheme="minorEastAsia"/>
                 <w:i/>
                 <w:rtl/>
               </w:rPr>
@@ -14507,7 +14495,7 @@
               <w:pStyle w:val="a9"/>
               <w:ind w:left="0"/>
               <w:rPr>
-                <w:rFonts w:eastAsiaTheme="minorEastAsia" w:hint="cs"/>
+                <w:rFonts w:eastAsiaTheme="minorEastAsia"/>
                 <w:i/>
                 <w:rtl/>
               </w:rPr>
@@ -14528,7 +14516,7 @@
               <w:pStyle w:val="a9"/>
               <w:ind w:left="0"/>
               <w:rPr>
-                <w:rFonts w:eastAsiaTheme="minorEastAsia" w:hint="cs"/>
+                <w:rFonts w:eastAsiaTheme="minorEastAsia"/>
                 <w:i/>
                 <w:rtl/>
               </w:rPr>
@@ -14579,7 +14567,7 @@
               <w:pStyle w:val="a9"/>
               <w:ind w:left="0"/>
               <w:rPr>
-                <w:rFonts w:eastAsiaTheme="minorEastAsia" w:hint="cs"/>
+                <w:rFonts w:eastAsiaTheme="minorEastAsia"/>
                 <w:i/>
                 <w:rtl/>
               </w:rPr>
@@ -14605,7 +14593,7 @@
               <w:pStyle w:val="a9"/>
               <w:ind w:left="0"/>
               <w:rPr>
-                <w:rFonts w:eastAsiaTheme="minorEastAsia" w:hint="cs"/>
+                <w:rFonts w:eastAsiaTheme="minorEastAsia"/>
                 <w:i/>
                 <w:rtl/>
               </w:rPr>
@@ -14633,7 +14621,7 @@
               <w:pStyle w:val="a9"/>
               <w:ind w:left="0"/>
               <w:rPr>
-                <w:rFonts w:eastAsiaTheme="minorEastAsia" w:hint="cs"/>
+                <w:rFonts w:eastAsiaTheme="minorEastAsia"/>
                 <w:i/>
                 <w:rtl/>
               </w:rPr>
@@ -14649,7 +14637,7 @@
               <w:pStyle w:val="a9"/>
               <w:ind w:left="0"/>
               <w:rPr>
-                <w:rFonts w:eastAsiaTheme="minorEastAsia" w:hint="cs"/>
+                <w:rFonts w:eastAsiaTheme="minorEastAsia"/>
                 <w:i/>
                 <w:rtl/>
               </w:rPr>
@@ -14696,7 +14684,7 @@
               <w:pStyle w:val="a9"/>
               <w:ind w:left="0"/>
               <w:rPr>
-                <w:rFonts w:eastAsiaTheme="minorEastAsia" w:hint="cs"/>
+                <w:rFonts w:eastAsiaTheme="minorEastAsia"/>
                 <w:i/>
                 <w:rtl/>
               </w:rPr>
@@ -14722,7 +14710,7 @@
               <w:pStyle w:val="a9"/>
               <w:ind w:left="0"/>
               <w:rPr>
-                <w:rFonts w:eastAsiaTheme="minorEastAsia" w:hint="cs"/>
+                <w:rFonts w:eastAsiaTheme="minorEastAsia"/>
                 <w:i/>
                 <w:rtl/>
               </w:rPr>
@@ -14748,7 +14736,7 @@
               <w:pStyle w:val="a9"/>
               <w:ind w:left="0"/>
               <w:rPr>
-                <w:rFonts w:ascii="Aptos" w:eastAsia="Times New Roman" w:hAnsi="Aptos" w:cs="Arial" w:hint="cs"/>
+                <w:rFonts w:ascii="Aptos" w:eastAsia="Times New Roman" w:hAnsi="Aptos" w:cs="Arial"/>
                 <w:i/>
               </w:rPr>
             </w:pPr>
@@ -14775,7 +14763,7 @@
               <w:pStyle w:val="a9"/>
               <w:ind w:left="0"/>
               <w:rPr>
-                <w:rFonts w:eastAsiaTheme="minorEastAsia" w:hint="cs"/>
+                <w:rFonts w:eastAsiaTheme="minorEastAsia"/>
                 <w:i/>
                 <w:rtl/>
               </w:rPr>
@@ -14838,7 +14826,7 @@
               <w:pStyle w:val="a9"/>
               <w:ind w:left="0"/>
               <w:rPr>
-                <w:rFonts w:eastAsiaTheme="minorEastAsia" w:hint="cs"/>
+                <w:rFonts w:eastAsiaTheme="minorEastAsia"/>
                 <w:i/>
                 <w:rtl/>
               </w:rPr>
@@ -14864,7 +14852,7 @@
               <w:pStyle w:val="a9"/>
               <w:ind w:left="0"/>
               <w:rPr>
-                <w:rFonts w:eastAsiaTheme="minorEastAsia" w:hint="cs"/>
+                <w:rFonts w:eastAsiaTheme="minorEastAsia"/>
                 <w:i/>
                 <w:rtl/>
               </w:rPr>
@@ -14917,7 +14905,7 @@
               <w:pStyle w:val="a9"/>
               <w:ind w:left="0"/>
               <w:rPr>
-                <w:rFonts w:eastAsiaTheme="minorEastAsia" w:hint="cs"/>
+                <w:rFonts w:eastAsiaTheme="minorEastAsia"/>
                 <w:i/>
                 <w:rtl/>
               </w:rPr>
@@ -14933,7 +14921,7 @@
               <w:pStyle w:val="a9"/>
               <w:ind w:left="0"/>
               <w:rPr>
-                <w:rFonts w:eastAsiaTheme="minorEastAsia" w:hint="cs"/>
+                <w:rFonts w:eastAsiaTheme="minorEastAsia"/>
                 <w:i/>
                 <w:rtl/>
               </w:rPr>
@@ -14980,7 +14968,7 @@
               <w:pStyle w:val="a9"/>
               <w:ind w:left="0"/>
               <w:rPr>
-                <w:rFonts w:eastAsiaTheme="minorEastAsia" w:hint="cs"/>
+                <w:rFonts w:eastAsiaTheme="minorEastAsia"/>
                 <w:i/>
                 <w:rtl/>
               </w:rPr>
@@ -15006,7 +14994,7 @@
               <w:pStyle w:val="a9"/>
               <w:ind w:left="0"/>
               <w:rPr>
-                <w:rFonts w:eastAsiaTheme="minorEastAsia" w:hint="cs"/>
+                <w:rFonts w:eastAsiaTheme="minorEastAsia"/>
                 <w:i/>
                 <w:rtl/>
               </w:rPr>
@@ -15080,7 +15068,7 @@
               <w:pStyle w:val="a9"/>
               <w:ind w:left="0"/>
               <w:rPr>
-                <w:rFonts w:eastAsiaTheme="minorEastAsia" w:hint="cs"/>
+                <w:rFonts w:eastAsiaTheme="minorEastAsia"/>
                 <w:i/>
                 <w:rtl/>
               </w:rPr>
@@ -15106,7 +15094,7 @@
               <w:pStyle w:val="a9"/>
               <w:ind w:left="0"/>
               <w:rPr>
-                <w:rFonts w:eastAsiaTheme="minorEastAsia" w:hint="cs"/>
+                <w:rFonts w:eastAsiaTheme="minorEastAsia"/>
                 <w:i/>
                 <w:rtl/>
               </w:rPr>
@@ -15153,7 +15141,7 @@
               <w:pStyle w:val="a9"/>
               <w:ind w:left="0"/>
               <w:rPr>
-                <w:rFonts w:eastAsiaTheme="minorEastAsia" w:hint="cs"/>
+                <w:rFonts w:eastAsiaTheme="minorEastAsia"/>
                 <w:i/>
                 <w:rtl/>
               </w:rPr>
@@ -15179,7 +15167,7 @@
               <w:pStyle w:val="a9"/>
               <w:ind w:left="0"/>
               <w:rPr>
-                <w:rFonts w:eastAsiaTheme="minorEastAsia" w:hint="cs"/>
+                <w:rFonts w:eastAsiaTheme="minorEastAsia"/>
                 <w:i/>
                 <w:rtl/>
               </w:rPr>
@@ -15228,7 +15216,7 @@
         <w:pStyle w:val="a9"/>
         <w:ind w:left="1080"/>
         <w:rPr>
-          <w:rFonts w:eastAsiaTheme="minorEastAsia" w:hint="cs"/>
+          <w:rFonts w:eastAsiaTheme="minorEastAsia"/>
           <w:i/>
           <w:rtl/>
         </w:rPr>
@@ -15424,7 +15412,6 @@
     <w:p>
       <w:pPr>
         <w:rPr>
-          <w:rFonts w:hint="cs"/>
           <w:u w:val="single"/>
         </w:rPr>
       </w:pPr>
@@ -15773,13 +15760,7 @@
               <w:rPr>
                 <w:rFonts w:ascii="Cambria Math" w:eastAsiaTheme="minorEastAsia" w:hAnsi="Cambria Math"/>
               </w:rPr>
-              <m:t>109-</m:t>
-            </m:r>
-            <m:r>
-              <w:rPr>
-                <w:rFonts w:ascii="Cambria Math" w:eastAsiaTheme="minorEastAsia" w:hAnsi="Cambria Math"/>
-              </w:rPr>
-              <m:t>1</m:t>
+              <m:t>109-1</m:t>
             </m:r>
           </m:e>
         </m:d>
@@ -15797,13 +15778,7 @@
               <w:rPr>
                 <w:rFonts w:ascii="Cambria Math" w:eastAsiaTheme="minorEastAsia" w:hAnsi="Cambria Math"/>
               </w:rPr>
-              <m:t>433</m:t>
-            </m:r>
-            <m:r>
-              <w:rPr>
-                <w:rFonts w:ascii="Cambria Math" w:eastAsiaTheme="minorEastAsia" w:hAnsi="Cambria Math"/>
-              </w:rPr>
-              <m:t>-1</m:t>
+              <m:t>433-1</m:t>
             </m:r>
           </m:e>
         </m:d>
@@ -15820,7 +15795,7 @@
         <w:pStyle w:val="a9"/>
         <w:ind w:left="1080"/>
         <w:rPr>
-          <w:rFonts w:eastAsiaTheme="minorEastAsia" w:hint="cs"/>
+          <w:rFonts w:eastAsiaTheme="minorEastAsia"/>
           <w:i/>
           <w:rtl/>
         </w:rPr>
@@ -15831,31 +15806,7 @@
             <w:rPr>
               <w:rFonts w:ascii="Cambria Math" w:eastAsiaTheme="minorEastAsia" w:hAnsi="Cambria Math"/>
             </w:rPr>
-            <m:t>=</m:t>
-          </m:r>
-          <m:r>
-            <w:rPr>
-              <w:rFonts w:ascii="Cambria Math" w:eastAsiaTheme="minorEastAsia" w:hAnsi="Cambria Math"/>
-            </w:rPr>
-            <m:t>10</m:t>
-          </m:r>
-          <m:r>
-            <w:rPr>
-              <w:rFonts w:ascii="Cambria Math" w:eastAsiaTheme="minorEastAsia" w:hAnsi="Cambria Math"/>
-            </w:rPr>
-            <m:t>8×</m:t>
-          </m:r>
-          <m:r>
-            <w:rPr>
-              <w:rFonts w:ascii="Cambria Math" w:eastAsiaTheme="minorEastAsia" w:hAnsi="Cambria Math"/>
-            </w:rPr>
-            <m:t>43</m:t>
-          </m:r>
-          <m:r>
-            <w:rPr>
-              <w:rFonts w:ascii="Cambria Math" w:eastAsiaTheme="minorEastAsia" w:hAnsi="Cambria Math"/>
-            </w:rPr>
-            <m:t>2=46656</m:t>
+            <m:t>=108×432=46656</m:t>
           </m:r>
         </m:oMath>
       </m:oMathPara>
@@ -15865,7 +15816,7 @@
         <w:pStyle w:val="a9"/>
         <w:ind w:left="1080"/>
         <w:rPr>
-          <w:rFonts w:eastAsiaTheme="minorEastAsia" w:hint="cs"/>
+          <w:rFonts w:eastAsiaTheme="minorEastAsia"/>
           <w:rtl/>
         </w:rPr>
       </w:pPr>
@@ -15875,7 +15826,6 @@
         <w:pStyle w:val="a9"/>
         <w:ind w:left="1080"/>
         <w:rPr>
-          <w:rFonts w:hint="cs"/>
           <w:i/>
           <w:rtl/>
         </w:rPr>
@@ -16021,7 +15971,6 @@
               <w:pStyle w:val="a9"/>
               <w:ind w:left="0"/>
               <w:rPr>
-                <w:rFonts w:hint="cs"/>
                 <w:i/>
                 <w:u w:val="single"/>
                 <w:rtl/>
@@ -16068,7 +16017,6 @@
               <w:pStyle w:val="a9"/>
               <w:ind w:left="0"/>
               <w:rPr>
-                <w:rFonts w:hint="cs"/>
                 <w:u w:val="single"/>
                 <w:rtl/>
               </w:rPr>
@@ -16114,7 +16062,6 @@
               <w:pStyle w:val="a9"/>
               <w:ind w:left="0"/>
               <w:rPr>
-                <w:rFonts w:hint="cs"/>
                 <w:u w:val="single"/>
                 <w:rtl/>
               </w:rPr>
@@ -16160,7 +16107,6 @@
               <w:pStyle w:val="a9"/>
               <w:ind w:left="0"/>
               <w:rPr>
-                <w:rFonts w:hint="cs"/>
                 <w:i/>
                 <w:rtl/>
               </w:rPr>
@@ -16232,7 +16178,7 @@
               <w:pStyle w:val="a9"/>
               <w:ind w:left="0"/>
               <w:rPr>
-                <w:rFonts w:ascii="Aptos" w:eastAsia="Aptos" w:hAnsi="Aptos" w:cs="Arial" w:hint="cs"/>
+                <w:rFonts w:ascii="Aptos" w:eastAsia="Aptos" w:hAnsi="Aptos" w:cs="Arial"/>
               </w:rPr>
             </w:pPr>
             <m:oMathPara>
@@ -16295,7 +16241,7 @@
               <w:pStyle w:val="a9"/>
               <w:ind w:left="0"/>
               <w:rPr>
-                <w:rFonts w:ascii="Aptos" w:eastAsia="Aptos" w:hAnsi="Aptos" w:cs="Arial" w:hint="cs"/>
+                <w:rFonts w:ascii="Aptos" w:eastAsia="Aptos" w:hAnsi="Aptos" w:cs="Arial"/>
                 <w:color w:val="0070C0"/>
                 <w:rtl/>
               </w:rPr>
@@ -16329,7 +16275,7 @@
               <w:pStyle w:val="a9"/>
               <w:ind w:left="0"/>
               <w:rPr>
-                <w:rFonts w:ascii="Aptos" w:eastAsia="Aptos" w:hAnsi="Aptos" w:cs="Arial" w:hint="cs"/>
+                <w:rFonts w:ascii="Aptos" w:eastAsia="Aptos" w:hAnsi="Aptos" w:cs="Arial"/>
                 <w:i/>
                 <w:rtl/>
               </w:rPr>
@@ -16381,7 +16327,7 @@
               <w:pStyle w:val="a9"/>
               <w:ind w:left="0"/>
               <w:rPr>
-                <w:rFonts w:ascii="Aptos" w:eastAsia="Aptos" w:hAnsi="Aptos" w:cs="Arial" w:hint="cs"/>
+                <w:rFonts w:ascii="Aptos" w:eastAsia="Aptos" w:hAnsi="Aptos" w:cs="Arial"/>
                 <w:i/>
               </w:rPr>
             </w:pPr>
@@ -16415,13 +16361,7 @@
                   <w:rPr>
                     <w:rFonts w:ascii="Cambria Math" w:hAnsi="Cambria Math"/>
                   </w:rPr>
-                  <m:t>27</m:t>
-                </m:r>
-                <m:r>
-                  <w:rPr>
-                    <w:rFonts w:ascii="Cambria Math" w:hAnsi="Cambria Math"/>
-                  </w:rPr>
-                  <m:t>44</m:t>
+                  <m:t>2744</m:t>
                 </m:r>
               </m:oMath>
             </m:oMathPara>
@@ -16436,7 +16376,7 @@
               <w:pStyle w:val="a9"/>
               <w:ind w:left="0"/>
               <w:rPr>
-                <w:rFonts w:ascii="Aptos" w:eastAsia="Aptos" w:hAnsi="Aptos" w:cs="Arial" w:hint="cs"/>
+                <w:rFonts w:ascii="Aptos" w:eastAsia="Aptos" w:hAnsi="Aptos" w:cs="Arial"/>
                 <w:i/>
                 <w:color w:val="0070C0"/>
                 <w:rtl/>
@@ -16449,21 +16389,7 @@
                     <w:rFonts w:ascii="Cambria Math" w:hAnsi="Cambria Math"/>
                     <w:color w:val="0070C0"/>
                   </w:rPr>
-                  <m:t>b</m:t>
-                </m:r>
-                <m:r>
-                  <w:rPr>
-                    <w:rFonts w:ascii="Cambria Math" w:hAnsi="Cambria Math"/>
-                    <w:color w:val="0070C0"/>
-                  </w:rPr>
-                  <m:t>=</m:t>
-                </m:r>
-                <m:r>
-                  <w:rPr>
-                    <w:rFonts w:ascii="Cambria Math" w:hAnsi="Cambria Math"/>
-                    <w:color w:val="0070C0"/>
-                  </w:rPr>
-                  <m:t>17</m:t>
+                  <m:t>b=17</m:t>
                 </m:r>
               </m:oMath>
             </m:oMathPara>
@@ -16478,7 +16404,7 @@
               <w:pStyle w:val="a9"/>
               <w:ind w:left="0"/>
               <w:rPr>
-                <w:rFonts w:ascii="Aptos" w:eastAsia="Aptos" w:hAnsi="Aptos" w:cs="Arial" w:hint="cs"/>
+                <w:rFonts w:ascii="Aptos" w:eastAsia="Aptos" w:hAnsi="Aptos" w:cs="Arial"/>
               </w:rPr>
             </w:pPr>
             <m:oMathPara>
@@ -16504,7 +16430,7 @@
               <w:pStyle w:val="a9"/>
               <w:ind w:left="0"/>
               <w:rPr>
-                <w:rFonts w:ascii="Aptos" w:eastAsia="Aptos" w:hAnsi="Aptos" w:cs="Arial" w:hint="cs"/>
+                <w:rFonts w:ascii="Aptos" w:eastAsia="Aptos" w:hAnsi="Aptos" w:cs="Arial"/>
                 <w:i/>
                 <w:rtl/>
               </w:rPr>
@@ -16539,13 +16465,7 @@
                   <w:rPr>
                     <w:rFonts w:ascii="Cambria Math" w:hAnsi="Cambria Math"/>
                   </w:rPr>
-                  <m:t>-</m:t>
-                </m:r>
-                <m:r>
-                  <w:rPr>
-                    <w:rFonts w:ascii="Cambria Math" w:hAnsi="Cambria Math"/>
-                  </w:rPr>
-                  <m:t>2744</m:t>
+                  <m:t>-2744</m:t>
                 </m:r>
               </m:oMath>
             </m:oMathPara>
@@ -16560,7 +16480,7 @@
               <w:pStyle w:val="a9"/>
               <w:ind w:left="0"/>
               <w:rPr>
-                <w:rFonts w:ascii="Aptos" w:eastAsia="Aptos" w:hAnsi="Aptos" w:cs="Arial" w:hint="cs"/>
+                <w:rFonts w:ascii="Aptos" w:eastAsia="Aptos" w:hAnsi="Aptos" w:cs="Arial"/>
                 <w:i/>
                 <w:rtl/>
               </w:rPr>
@@ -16610,7 +16530,7 @@
               <w:pStyle w:val="a9"/>
               <w:ind w:left="0"/>
               <w:rPr>
-                <w:rFonts w:ascii="Aptos" w:eastAsia="Aptos" w:hAnsi="Aptos" w:cs="Arial" w:hint="cs"/>
+                <w:rFonts w:ascii="Aptos" w:eastAsia="Aptos" w:hAnsi="Aptos" w:cs="Arial"/>
               </w:rPr>
             </w:pPr>
             <m:oMathPara>
@@ -16663,7 +16583,7 @@
               <w:pStyle w:val="a9"/>
               <w:ind w:left="0"/>
               <w:rPr>
-                <w:rFonts w:ascii="Aptos" w:eastAsia="Aptos" w:hAnsi="Aptos" w:cs="Arial" w:hint="cs"/>
+                <w:rFonts w:ascii="Aptos" w:eastAsia="Aptos" w:hAnsi="Aptos" w:cs="Arial"/>
                 <w:i/>
                 <w:rtl/>
               </w:rPr>
@@ -16690,7 +16610,7 @@
               <w:pStyle w:val="a9"/>
               <w:ind w:left="0"/>
               <w:rPr>
-                <w:rFonts w:ascii="Aptos" w:eastAsia="Aptos" w:hAnsi="Aptos" w:cs="Arial" w:hint="cs"/>
+                <w:rFonts w:ascii="Aptos" w:eastAsia="Aptos" w:hAnsi="Aptos" w:cs="Arial"/>
                 <w:i/>
               </w:rPr>
             </w:pPr>
@@ -16715,7 +16635,7 @@
               <w:pStyle w:val="a9"/>
               <w:ind w:left="0"/>
               <w:rPr>
-                <w:rFonts w:ascii="Aptos" w:eastAsia="Aptos" w:hAnsi="Aptos" w:cs="Arial" w:hint="cs"/>
+                <w:rFonts w:ascii="Aptos" w:eastAsia="Aptos" w:hAnsi="Aptos" w:cs="Arial"/>
                 <w:i/>
                 <w:rtl/>
               </w:rPr>
@@ -16783,7 +16703,7 @@
               <w:pStyle w:val="a9"/>
               <w:ind w:left="0"/>
               <w:rPr>
-                <w:rFonts w:ascii="Aptos" w:eastAsia="Aptos" w:hAnsi="Aptos" w:cs="Arial" w:hint="cs"/>
+                <w:rFonts w:ascii="Aptos" w:eastAsia="Aptos" w:hAnsi="Aptos" w:cs="Arial"/>
                 <w:i/>
                 <w:color w:val="FF0000"/>
                 <w:rtl/>
@@ -16800,7 +16720,7 @@
               <w:pStyle w:val="a9"/>
               <w:ind w:left="0"/>
               <w:rPr>
-                <w:rFonts w:ascii="Aptos" w:eastAsia="Aptos" w:hAnsi="Aptos" w:cs="Arial" w:hint="cs"/>
+                <w:rFonts w:ascii="Aptos" w:eastAsia="Aptos" w:hAnsi="Aptos" w:cs="Arial"/>
                 <w:i/>
               </w:rPr>
             </w:pPr>
@@ -16815,7 +16735,7 @@
               <w:pStyle w:val="a9"/>
               <w:ind w:left="0"/>
               <w:rPr>
-                <w:rFonts w:ascii="Aptos" w:eastAsia="Aptos" w:hAnsi="Aptos" w:cs="Arial" w:hint="cs"/>
+                <w:rFonts w:ascii="Aptos" w:eastAsia="Aptos" w:hAnsi="Aptos" w:cs="Arial"/>
                 <w:i/>
                 <w:rtl/>
               </w:rPr>
@@ -16910,13 +16830,7 @@
                 <w:rPr>
                   <w:rFonts w:ascii="Cambria Math" w:hAnsi="Cambria Math"/>
                 </w:rPr>
-                <m:t>5489</m:t>
-              </m:r>
-              <m:r>
-                <w:rPr>
-                  <w:rFonts w:ascii="Cambria Math" w:hAnsi="Cambria Math"/>
-                </w:rPr>
-                <m:t>×17</m:t>
+                <m:t>5489×17</m:t>
               </m:r>
             </m:e>
           </m:d>
@@ -16940,19 +16854,7 @@
                 <w:rPr>
                   <w:rFonts w:ascii="Cambria Math" w:hAnsi="Cambria Math"/>
                 </w:rPr>
-                <m:t>-2</m:t>
-              </m:r>
-              <m:r>
-                <w:rPr>
-                  <w:rFonts w:ascii="Cambria Math" w:hAnsi="Cambria Math"/>
-                </w:rPr>
-                <m:t>×</m:t>
-              </m:r>
-              <m:r>
-                <w:rPr>
-                  <w:rFonts w:ascii="Cambria Math" w:hAnsi="Cambria Math"/>
-                </w:rPr>
-                <m:t>46656</m:t>
+                <m:t>-2×46656</m:t>
               </m:r>
             </m:e>
           </m:d>
@@ -16970,7 +16872,7 @@
         <w:pStyle w:val="a9"/>
         <w:ind w:left="1080"/>
         <w:rPr>
-          <w:rFonts w:eastAsiaTheme="minorEastAsia" w:hint="cs"/>
+          <w:rFonts w:eastAsiaTheme="minorEastAsia"/>
           <w:rtl/>
         </w:rPr>
       </w:pPr>
@@ -16980,7 +16882,7 @@
         <w:pStyle w:val="a9"/>
         <w:ind w:left="1080"/>
         <w:rPr>
-          <w:rFonts w:eastAsiaTheme="minorEastAsia" w:hint="cs"/>
+          <w:rFonts w:eastAsiaTheme="minorEastAsia"/>
           <w:i/>
           <w:rtl/>
         </w:rPr>
@@ -16991,43 +16893,7 @@
             <w:rPr>
               <w:rFonts w:ascii="Cambria Math" w:hAnsi="Cambria Math"/>
             </w:rPr>
-            <m:t>5489×17</m:t>
-          </m:r>
-          <m:r>
-            <w:rPr>
-              <w:rFonts w:ascii="Cambria Math" w:hAnsi="Cambria Math"/>
-            </w:rPr>
-            <m:t xml:space="preserve">=1 </m:t>
-          </m:r>
-          <m:r>
-            <w:rPr>
-              <w:rFonts w:ascii="Cambria Math" w:hAnsi="Cambria Math"/>
-            </w:rPr>
-            <m:t>mod</m:t>
-          </m:r>
-          <m:r>
-            <w:rPr>
-              <w:rFonts w:ascii="Cambria Math" w:hAnsi="Cambria Math"/>
-            </w:rPr>
-            <m:t>47197</m:t>
-          </m:r>
-          <m:r>
-            <w:rPr>
-              <w:rFonts w:ascii="Cambria Math" w:hAnsi="Cambria Math"/>
-            </w:rPr>
-            <m:t xml:space="preserve"> </m:t>
-          </m:r>
-          <m:r>
-            <w:rPr>
-              <w:rFonts w:ascii="Cambria Math" w:hAnsi="Cambria Math"/>
-            </w:rPr>
-            <m:t xml:space="preserve">   </m:t>
-          </m:r>
-          <m:r>
-            <w:rPr>
-              <w:rFonts w:ascii="Cambria Math" w:hAnsi="Cambria Math"/>
-            </w:rPr>
-            <m:t>⟸</m:t>
+            <m:t>5489×17=1 mod47197    ⟸</m:t>
           </m:r>
         </m:oMath>
       </m:oMathPara>
@@ -17048,13 +16914,7 @@
             <w:rPr>
               <w:rFonts w:ascii="Cambria Math" w:hAnsi="Cambria Math"/>
             </w:rPr>
-            <m:t>5489</m:t>
-          </m:r>
-          <m:r>
-            <w:rPr>
-              <w:rFonts w:ascii="Cambria Math" w:hAnsi="Cambria Math"/>
-            </w:rPr>
-            <m:t>=</m:t>
+            <m:t>5489=</m:t>
           </m:r>
           <m:sSup>
             <m:sSupPr>
@@ -17078,13 +16938,7 @@
                 <w:rPr>
                   <w:rFonts w:ascii="Cambria Math" w:hAnsi="Cambria Math"/>
                 </w:rPr>
-                <m:t>-</m:t>
-              </m:r>
-              <m:r>
-                <w:rPr>
-                  <w:rFonts w:ascii="Cambria Math" w:hAnsi="Cambria Math"/>
-                </w:rPr>
-                <m:t>1</m:t>
+                <m:t>-1</m:t>
               </m:r>
             </m:sup>
           </m:sSup>
@@ -17113,7 +16967,7 @@
         <w:pStyle w:val="a9"/>
         <w:ind w:left="1080"/>
         <w:rPr>
-          <w:rFonts w:eastAsiaTheme="minorEastAsia" w:hint="cs"/>
+          <w:rFonts w:eastAsiaTheme="minorEastAsia"/>
           <w:i/>
           <w:rtl/>
         </w:rPr>
@@ -17142,6 +16996,12 @@
             </w:rPr>
             <m:t>d=5489</m:t>
           </m:r>
+          <m:r>
+            <w:rPr>
+              <w:rFonts w:ascii="Cambria Math" w:hAnsi="Cambria Math"/>
+            </w:rPr>
+            <m:t xml:space="preserve"> mod47197</m:t>
+          </m:r>
         </m:oMath>
       </m:oMathPara>
     </w:p>
@@ -17260,6 +17120,1575 @@
       <w:pPr>
         <w:pStyle w:val="a9"/>
         <w:ind w:left="1080"/>
+        <w:rPr>
+          <w:rtl/>
+        </w:rPr>
+      </w:pPr>
+      <w:r>
+        <w:rPr>
+          <w:rFonts w:hint="cs"/>
+          <w:rtl/>
+        </w:rPr>
+        <w:t>נתונים:</w:t>
+      </w:r>
+    </w:p>
+    <w:p>
+      <w:pPr>
+        <w:pStyle w:val="a9"/>
+        <w:ind w:left="1080"/>
+        <w:rPr>
+          <w:rFonts w:eastAsiaTheme="minorEastAsia"/>
+          <w:iCs/>
+        </w:rPr>
+      </w:pPr>
+      <m:oMathPara>
+        <m:oMath>
+          <m:r>
+            <w:rPr>
+              <w:rFonts w:ascii="Cambria Math" w:hAnsi="Cambria Math"/>
+            </w:rPr>
+            <m:t>d</m:t>
+          </m:r>
+          <m:r>
+            <m:rPr>
+              <m:sty m:val="p"/>
+            </m:rPr>
+            <w:rPr>
+              <w:rFonts w:ascii="Cambria Math" w:hAnsi="Cambria Math"/>
+            </w:rPr>
+            <m:t xml:space="preserve">=5489 </m:t>
+          </m:r>
+          <m:r>
+            <w:rPr>
+              <w:rFonts w:ascii="Cambria Math" w:hAnsi="Cambria Math"/>
+            </w:rPr>
+            <m:t>mod</m:t>
+          </m:r>
+          <m:r>
+            <m:rPr>
+              <m:sty m:val="p"/>
+            </m:rPr>
+            <w:rPr>
+              <w:rFonts w:ascii="Cambria Math" w:hAnsi="Cambria Math"/>
+            </w:rPr>
+            <m:t>47197</m:t>
+          </m:r>
+          <m:r>
+            <w:rPr>
+              <w:rFonts w:ascii="Cambria Math" w:hAnsi="Cambria Math"/>
+            </w:rPr>
+            <m:t>,</m:t>
+          </m:r>
+        </m:oMath>
+      </m:oMathPara>
+    </w:p>
+    <w:p>
+      <w:pPr>
+        <w:pStyle w:val="a9"/>
+        <w:ind w:left="1080"/>
+        <w:rPr>
+          <w:rFonts w:eastAsiaTheme="minorEastAsia" w:hint="cs"/>
+          <w:rtl/>
+        </w:rPr>
+      </w:pPr>
+      <m:oMathPara>
+        <m:oMath>
+          <m:r>
+            <w:rPr>
+              <w:rFonts w:ascii="Cambria Math" w:eastAsiaTheme="minorEastAsia" w:hAnsi="Cambria Math" w:cs="Cambria Math" w:hint="cs"/>
+              <w:rtl/>
+            </w:rPr>
+            <m:t>φ</m:t>
+          </m:r>
+          <m:d>
+            <m:dPr>
+              <m:ctrlPr>
+                <w:rPr>
+                  <w:rFonts w:ascii="Cambria Math" w:eastAsiaTheme="minorEastAsia" w:hAnsi="Cambria Math"/>
+                  <w:i/>
+                </w:rPr>
+              </m:ctrlPr>
+            </m:dPr>
+            <m:e>
+              <m:r>
+                <w:rPr>
+                  <w:rFonts w:ascii="Cambria Math" w:eastAsiaTheme="minorEastAsia" w:hAnsi="Cambria Math"/>
+                </w:rPr>
+                <m:t>n</m:t>
+              </m:r>
+            </m:e>
+          </m:d>
+          <m:r>
+            <w:rPr>
+              <w:rFonts w:ascii="Cambria Math" w:eastAsiaTheme="minorEastAsia" w:hAnsi="Cambria Math"/>
+            </w:rPr>
+            <m:t>=</m:t>
+          </m:r>
+          <m:r>
+            <w:rPr>
+              <w:rFonts w:ascii="Cambria Math" w:eastAsiaTheme="minorEastAsia" w:hAnsi="Cambria Math"/>
+            </w:rPr>
+            <m:t>46656</m:t>
+          </m:r>
+          <m:r>
+            <w:rPr>
+              <w:rFonts w:ascii="Cambria Math" w:eastAsiaTheme="minorEastAsia" w:hAnsi="Cambria Math"/>
+            </w:rPr>
+            <m:t>,</m:t>
+          </m:r>
+        </m:oMath>
+      </m:oMathPara>
+    </w:p>
+    <w:p>
+      <w:pPr>
+        <w:pStyle w:val="a9"/>
+        <w:ind w:left="1080"/>
+        <w:rPr>
+          <w:rFonts w:eastAsiaTheme="minorEastAsia"/>
+        </w:rPr>
+      </w:pPr>
+      <m:oMathPara>
+        <m:oMath>
+          <m:r>
+            <w:rPr>
+              <w:rFonts w:ascii="Cambria Math" w:eastAsiaTheme="minorEastAsia" w:hAnsi="Cambria Math" w:cs="Cambria Math"/>
+            </w:rPr>
+            <m:t>n</m:t>
+          </m:r>
+          <m:r>
+            <w:rPr>
+              <w:rFonts w:ascii="Cambria Math" w:eastAsiaTheme="minorEastAsia" w:hAnsi="Cambria Math"/>
+            </w:rPr>
+            <m:t>=</m:t>
+          </m:r>
+          <m:r>
+            <w:rPr>
+              <w:rFonts w:ascii="Cambria Math" w:eastAsiaTheme="minorEastAsia" w:hAnsi="Cambria Math"/>
+            </w:rPr>
+            <m:t>p</m:t>
+          </m:r>
+          <m:r>
+            <w:rPr>
+              <w:rFonts w:ascii="Cambria Math" w:eastAsiaTheme="minorEastAsia" w:hAnsi="Cambria Math"/>
+            </w:rPr>
+            <m:t>∙</m:t>
+          </m:r>
+          <m:r>
+            <w:rPr>
+              <w:rFonts w:ascii="Cambria Math" w:eastAsiaTheme="minorEastAsia" w:hAnsi="Cambria Math"/>
+            </w:rPr>
+            <m:t>q</m:t>
+          </m:r>
+          <m:r>
+            <w:rPr>
+              <w:rFonts w:ascii="Cambria Math" w:eastAsiaTheme="minorEastAsia" w:hAnsi="Cambria Math"/>
+            </w:rPr>
+            <m:t>=109×</m:t>
+          </m:r>
+          <m:r>
+            <w:rPr>
+              <w:rFonts w:ascii="Cambria Math" w:eastAsiaTheme="minorEastAsia" w:hAnsi="Cambria Math"/>
+            </w:rPr>
+            <m:t>433</m:t>
+          </m:r>
+          <m:r>
+            <w:rPr>
+              <w:rFonts w:ascii="Cambria Math" w:eastAsiaTheme="minorEastAsia" w:hAnsi="Cambria Math"/>
+            </w:rPr>
+            <m:t>=</m:t>
+          </m:r>
+          <m:r>
+            <w:rPr>
+              <w:rFonts w:ascii="Cambria Math" w:hAnsi="Cambria Math"/>
+            </w:rPr>
+            <m:t>47197</m:t>
+          </m:r>
+        </m:oMath>
+      </m:oMathPara>
+    </w:p>
+    <w:p>
+      <w:pPr>
+        <w:pStyle w:val="a9"/>
+        <w:ind w:left="1080"/>
+        <w:rPr>
+          <w:rFonts w:eastAsiaTheme="minorEastAsia"/>
+        </w:rPr>
+      </w:pPr>
+    </w:p>
+    <w:p>
+      <w:pPr>
+        <w:pStyle w:val="a9"/>
+        <w:ind w:left="1080"/>
+        <w:rPr>
+          <w:rFonts w:eastAsiaTheme="minorEastAsia" w:hint="cs"/>
+          <w:rtl/>
+        </w:rPr>
+      </w:pPr>
+      <w:r>
+        <w:rPr>
+          <w:rFonts w:eastAsiaTheme="minorEastAsia" w:hint="cs"/>
+          <w:rtl/>
+        </w:rPr>
+        <w:t>נחשב את:</w:t>
+      </w:r>
+    </w:p>
+    <w:p>
+      <w:pPr>
+        <w:pStyle w:val="a9"/>
+        <w:ind w:left="1080"/>
+        <w:rPr>
+          <w:rFonts w:eastAsiaTheme="minorEastAsia"/>
+          <w:i/>
+          <w:rtl/>
+        </w:rPr>
+      </w:pPr>
+      <m:oMathPara>
+        <m:oMath>
+          <m:sSup>
+            <m:sSupPr>
+              <m:ctrlPr>
+                <w:rPr>
+                  <w:rFonts w:ascii="Cambria Math" w:eastAsiaTheme="minorEastAsia" w:hAnsi="Cambria Math"/>
+                  <w:i/>
+                </w:rPr>
+              </m:ctrlPr>
+            </m:sSupPr>
+            <m:e>
+              <m:r>
+                <w:rPr>
+                  <w:rFonts w:ascii="Cambria Math" w:eastAsiaTheme="minorEastAsia" w:hAnsi="Cambria Math"/>
+                </w:rPr>
+                <m:t>32975</m:t>
+              </m:r>
+            </m:e>
+            <m:sup>
+              <m:r>
+                <w:rPr>
+                  <w:rFonts w:ascii="Cambria Math" w:hAnsi="Cambria Math"/>
+                  <w:u w:val="single"/>
+                </w:rPr>
+                <m:t>5489</m:t>
+              </m:r>
+              <m:r>
+                <w:rPr>
+                  <w:rFonts w:ascii="Cambria Math" w:hAnsi="Cambria Math"/>
+                </w:rPr>
+                <m:t xml:space="preserve"> </m:t>
+              </m:r>
+            </m:sup>
+          </m:sSup>
+          <m:r>
+            <w:rPr>
+              <w:rFonts w:ascii="Cambria Math" w:hAnsi="Cambria Math"/>
+            </w:rPr>
+            <m:t>mod47197</m:t>
+          </m:r>
+        </m:oMath>
+      </m:oMathPara>
+    </w:p>
+    <w:p>
+      <w:pPr>
+        <w:pStyle w:val="a9"/>
+        <w:ind w:left="1080"/>
+        <w:rPr>
+          <w:rFonts w:eastAsiaTheme="minorEastAsia"/>
+          <w:i/>
+          <w:rtl/>
+        </w:rPr>
+      </w:pPr>
+      <w:r>
+        <w:rPr>
+          <w:rFonts w:eastAsiaTheme="minorEastAsia" w:hint="cs"/>
+          <w:i/>
+          <w:rtl/>
+        </w:rPr>
+        <w:t>ע"י הפענוח המהיר</w:t>
+      </w:r>
+      <w:r>
+        <w:rPr>
+          <w:rFonts w:eastAsiaTheme="minorEastAsia" w:hint="cs"/>
+          <w:i/>
+          <w:rtl/>
+        </w:rPr>
+        <w:t>.</w:t>
+      </w:r>
+    </w:p>
+    <w:p>
+      <w:pPr>
+        <w:pStyle w:val="a9"/>
+        <w:ind w:left="1080"/>
+        <w:rPr>
+          <w:rFonts w:eastAsiaTheme="minorEastAsia"/>
+          <w:i/>
+          <w:rtl/>
+        </w:rPr>
+      </w:pPr>
+    </w:p>
+    <w:p>
+      <w:pPr>
+        <w:pStyle w:val="a9"/>
+        <w:ind w:left="1080"/>
+        <w:rPr>
+          <w:rFonts w:eastAsiaTheme="minorEastAsia"/>
+          <w:i/>
+          <w:rtl/>
+        </w:rPr>
+      </w:pPr>
+      <w:r>
+        <w:rPr>
+          <w:rFonts w:eastAsiaTheme="minorEastAsia" w:hint="cs"/>
+          <w:i/>
+          <w:u w:val="single"/>
+          <w:rtl/>
+        </w:rPr>
+        <w:t>חישוב</w:t>
+      </w:r>
+      <w:r>
+        <w:rPr>
+          <w:rFonts w:eastAsiaTheme="minorEastAsia" w:hint="cs"/>
+          <w:i/>
+          <w:rtl/>
+        </w:rPr>
+        <w:t>:</w:t>
+      </w:r>
+    </w:p>
+    <w:p>
+      <w:pPr>
+        <w:pStyle w:val="a9"/>
+        <w:ind w:left="1080"/>
+        <w:rPr>
+          <w:rFonts w:eastAsiaTheme="minorEastAsia"/>
+          <w:i/>
+          <w:rtl/>
+        </w:rPr>
+      </w:pPr>
+      <m:oMathPara>
+        <m:oMath>
+          <m:sSub>
+            <m:sSubPr>
+              <m:ctrlPr>
+                <w:rPr>
+                  <w:rFonts w:ascii="Cambria Math" w:eastAsiaTheme="minorEastAsia" w:hAnsi="Cambria Math"/>
+                  <w:i/>
+                </w:rPr>
+              </m:ctrlPr>
+            </m:sSubPr>
+            <m:e>
+              <m:r>
+                <w:rPr>
+                  <w:rFonts w:ascii="Cambria Math" w:eastAsiaTheme="minorEastAsia" w:hAnsi="Cambria Math"/>
+                </w:rPr>
+                <m:t>M</m:t>
+              </m:r>
+            </m:e>
+            <m:sub>
+              <m:r>
+                <w:rPr>
+                  <w:rFonts w:ascii="Cambria Math" w:eastAsiaTheme="minorEastAsia" w:hAnsi="Cambria Math"/>
+                </w:rPr>
+                <m:t>109</m:t>
+              </m:r>
+            </m:sub>
+          </m:sSub>
+          <m:r>
+            <w:rPr>
+              <w:rFonts w:ascii="Cambria Math" w:eastAsiaTheme="minorEastAsia" w:hAnsi="Cambria Math"/>
+            </w:rPr>
+            <m:t>=433×(</m:t>
+          </m:r>
+          <m:sSup>
+            <m:sSupPr>
+              <m:ctrlPr>
+                <w:rPr>
+                  <w:rFonts w:ascii="Cambria Math" w:eastAsiaTheme="minorEastAsia" w:hAnsi="Cambria Math"/>
+                  <w:i/>
+                </w:rPr>
+              </m:ctrlPr>
+            </m:sSupPr>
+            <m:e>
+              <m:r>
+                <w:rPr>
+                  <w:rFonts w:ascii="Cambria Math" w:eastAsiaTheme="minorEastAsia" w:hAnsi="Cambria Math"/>
+                </w:rPr>
+                <m:t>433</m:t>
+              </m:r>
+            </m:e>
+            <m:sup>
+              <m:r>
+                <w:rPr>
+                  <w:rFonts w:ascii="Cambria Math" w:eastAsiaTheme="minorEastAsia" w:hAnsi="Cambria Math"/>
+                </w:rPr>
+                <m:t>-1</m:t>
+              </m:r>
+            </m:sup>
+          </m:sSup>
+          <m:r>
+            <w:rPr>
+              <w:rFonts w:ascii="Cambria Math" w:eastAsiaTheme="minorEastAsia" w:hAnsi="Cambria Math"/>
+            </w:rPr>
+            <m:t>mod109)=433×91=39403</m:t>
+          </m:r>
+        </m:oMath>
+      </m:oMathPara>
+    </w:p>
+    <w:p>
+      <w:pPr>
+        <w:pStyle w:val="a9"/>
+        <w:ind w:left="1080"/>
+        <w:rPr>
+          <w:rFonts w:eastAsiaTheme="minorEastAsia"/>
+          <w:i/>
+          <w:rtl/>
+        </w:rPr>
+      </w:pPr>
+      <m:oMathPara>
+        <m:oMath>
+          <m:sSub>
+            <m:sSubPr>
+              <m:ctrlPr>
+                <w:rPr>
+                  <w:rFonts w:ascii="Cambria Math" w:eastAsiaTheme="minorEastAsia" w:hAnsi="Cambria Math"/>
+                  <w:i/>
+                </w:rPr>
+              </m:ctrlPr>
+            </m:sSubPr>
+            <m:e>
+              <m:r>
+                <w:rPr>
+                  <w:rFonts w:ascii="Cambria Math" w:eastAsiaTheme="minorEastAsia" w:hAnsi="Cambria Math"/>
+                </w:rPr>
+                <m:t>M</m:t>
+              </m:r>
+            </m:e>
+            <m:sub>
+              <m:r>
+                <w:rPr>
+                  <w:rFonts w:ascii="Cambria Math" w:eastAsiaTheme="minorEastAsia" w:hAnsi="Cambria Math"/>
+                </w:rPr>
+                <m:t>433</m:t>
+              </m:r>
+            </m:sub>
+          </m:sSub>
+          <m:r>
+            <w:rPr>
+              <w:rFonts w:ascii="Cambria Math" w:eastAsiaTheme="minorEastAsia" w:hAnsi="Cambria Math"/>
+            </w:rPr>
+            <m:t>=109×</m:t>
+          </m:r>
+          <m:d>
+            <m:dPr>
+              <m:ctrlPr>
+                <w:rPr>
+                  <w:rFonts w:ascii="Cambria Math" w:eastAsiaTheme="minorEastAsia" w:hAnsi="Cambria Math"/>
+                  <w:i/>
+                </w:rPr>
+              </m:ctrlPr>
+            </m:dPr>
+            <m:e>
+              <m:sSup>
+                <m:sSupPr>
+                  <m:ctrlPr>
+                    <w:rPr>
+                      <w:rFonts w:ascii="Cambria Math" w:eastAsiaTheme="minorEastAsia" w:hAnsi="Cambria Math"/>
+                      <w:i/>
+                    </w:rPr>
+                  </m:ctrlPr>
+                </m:sSupPr>
+                <m:e>
+                  <m:r>
+                    <w:rPr>
+                      <w:rFonts w:ascii="Cambria Math" w:eastAsiaTheme="minorEastAsia" w:hAnsi="Cambria Math"/>
+                    </w:rPr>
+                    <m:t>109</m:t>
+                  </m:r>
+                </m:e>
+                <m:sup>
+                  <m:r>
+                    <w:rPr>
+                      <w:rFonts w:ascii="Cambria Math" w:eastAsiaTheme="minorEastAsia" w:hAnsi="Cambria Math"/>
+                    </w:rPr>
+                    <m:t>-1</m:t>
+                  </m:r>
+                </m:sup>
+              </m:sSup>
+              <m:r>
+                <w:rPr>
+                  <w:rFonts w:ascii="Cambria Math" w:eastAsiaTheme="minorEastAsia" w:hAnsi="Cambria Math"/>
+                </w:rPr>
+                <m:t>mod433</m:t>
+              </m:r>
+            </m:e>
+          </m:d>
+          <m:r>
+            <w:rPr>
+              <w:rFonts w:ascii="Cambria Math" w:eastAsiaTheme="minorEastAsia" w:hAnsi="Cambria Math"/>
+            </w:rPr>
+            <m:t>=109×290=31610</m:t>
+          </m:r>
+        </m:oMath>
+      </m:oMathPara>
+    </w:p>
+    <w:p>
+      <w:pPr>
+        <w:pStyle w:val="a9"/>
+        <w:ind w:left="1080"/>
+        <w:rPr>
+          <w:rFonts w:eastAsiaTheme="minorEastAsia" w:hint="cs"/>
+          <w:i/>
+          <w:rtl/>
+        </w:rPr>
+      </w:pPr>
+      <w:r>
+        <w:rPr>
+          <w:rFonts w:eastAsiaTheme="minorEastAsia" w:hint="cs"/>
+          <w:i/>
+          <w:rtl/>
+        </w:rPr>
+        <w:t>.</w:t>
+      </w:r>
+      <m:oMath>
+        <m:r>
+          <w:rPr>
+            <w:rFonts w:ascii="Cambria Math" w:eastAsiaTheme="minorEastAsia" w:hAnsi="Cambria Math"/>
+            <w:u w:val="single"/>
+          </w:rPr>
+          <m:t>p=109</m:t>
+        </m:r>
+      </m:oMath>
+    </w:p>
+    <w:p>
+      <w:pPr>
+        <w:pStyle w:val="a9"/>
+        <w:ind w:left="1080"/>
+        <w:rPr>
+          <w:rFonts w:eastAsiaTheme="minorEastAsia"/>
+          <w:i/>
+          <w:rtl/>
+        </w:rPr>
+      </w:pPr>
+      <m:oMathPara>
+        <m:oMath>
+          <m:sSub>
+            <m:sSubPr>
+              <m:ctrlPr>
+                <w:rPr>
+                  <w:rFonts w:ascii="Cambria Math" w:eastAsiaTheme="minorEastAsia" w:hAnsi="Cambria Math"/>
+                  <w:i/>
+                </w:rPr>
+              </m:ctrlPr>
+            </m:sSubPr>
+            <m:e>
+              <m:r>
+                <w:rPr>
+                  <w:rFonts w:ascii="Cambria Math" w:eastAsiaTheme="minorEastAsia" w:hAnsi="Cambria Math"/>
+                </w:rPr>
+                <m:t>X</m:t>
+              </m:r>
+            </m:e>
+            <m:sub>
+              <m:r>
+                <w:rPr>
+                  <w:rFonts w:ascii="Cambria Math" w:eastAsiaTheme="minorEastAsia" w:hAnsi="Cambria Math"/>
+                </w:rPr>
+                <m:t>109</m:t>
+              </m:r>
+            </m:sub>
+          </m:sSub>
+          <m:r>
+            <w:rPr>
+              <w:rFonts w:ascii="Cambria Math" w:eastAsiaTheme="minorEastAsia" w:hAnsi="Cambria Math"/>
+            </w:rPr>
+            <m:t>=</m:t>
+          </m:r>
+          <m:r>
+            <w:rPr>
+              <w:rFonts w:ascii="Cambria Math" w:eastAsiaTheme="minorEastAsia" w:hAnsi="Cambria Math"/>
+            </w:rPr>
+            <m:t>32975</m:t>
+          </m:r>
+          <m:r>
+            <w:rPr>
+              <w:rFonts w:ascii="Cambria Math" w:hAnsi="Cambria Math"/>
+            </w:rPr>
+            <m:t>=57=</m:t>
+          </m:r>
+          <m:r>
+            <w:rPr>
+              <w:rFonts w:ascii="Cambria Math" w:hAnsi="Cambria Math"/>
+            </w:rPr>
+            <m:t>mod109</m:t>
+          </m:r>
+          <m:r>
+            <w:rPr>
+              <w:rFonts w:ascii="Cambria Math" w:eastAsiaTheme="minorEastAsia" w:hAnsi="Cambria Math"/>
+            </w:rPr>
+            <m:t xml:space="preserve"> :</m:t>
+          </m:r>
+          <m:sSup>
+            <m:sSupPr>
+              <m:ctrlPr>
+                <w:rPr>
+                  <w:rFonts w:ascii="Cambria Math" w:eastAsiaTheme="minorEastAsia" w:hAnsi="Cambria Math"/>
+                  <w:i/>
+                </w:rPr>
+              </m:ctrlPr>
+            </m:sSupPr>
+            <m:e>
+              <m:r>
+                <w:rPr>
+                  <w:rFonts w:ascii="Cambria Math" w:eastAsiaTheme="minorEastAsia" w:hAnsi="Cambria Math"/>
+                </w:rPr>
+                <m:t>32975</m:t>
+              </m:r>
+            </m:e>
+            <m:sup>
+              <m:r>
+                <w:rPr>
+                  <w:rFonts w:ascii="Cambria Math" w:hAnsi="Cambria Math"/>
+                  <w:u w:val="single"/>
+                </w:rPr>
+                <m:t>5489</m:t>
+              </m:r>
+              <m:r>
+                <w:rPr>
+                  <w:rFonts w:ascii="Cambria Math" w:hAnsi="Cambria Math"/>
+                </w:rPr>
+                <m:t xml:space="preserve"> </m:t>
+              </m:r>
+            </m:sup>
+          </m:sSup>
+          <m:r>
+            <w:rPr>
+              <w:rFonts w:ascii="Cambria Math" w:hAnsi="Cambria Math"/>
+            </w:rPr>
+            <m:t>mod</m:t>
+          </m:r>
+          <m:r>
+            <w:rPr>
+              <w:rFonts w:ascii="Cambria Math" w:hAnsi="Cambria Math"/>
+            </w:rPr>
+            <m:t>109</m:t>
+          </m:r>
+        </m:oMath>
+      </m:oMathPara>
+    </w:p>
+    <w:p>
+      <w:pPr>
+        <w:pStyle w:val="a9"/>
+        <w:ind w:left="1080"/>
+        <w:rPr>
+          <w:rFonts w:eastAsiaTheme="minorEastAsia"/>
+          <w:i/>
+          <w:iCs/>
+          <w:rtl/>
+        </w:rPr>
+      </w:pPr>
+      <m:oMathPara>
+        <m:oMath>
+          <m:sSub>
+            <m:sSubPr>
+              <m:ctrlPr>
+                <w:rPr>
+                  <w:rFonts w:ascii="Cambria Math" w:eastAsiaTheme="minorEastAsia" w:hAnsi="Cambria Math"/>
+                  <w:i/>
+                </w:rPr>
+              </m:ctrlPr>
+            </m:sSubPr>
+            <m:e>
+              <m:r>
+                <w:rPr>
+                  <w:rFonts w:ascii="Cambria Math" w:eastAsiaTheme="minorEastAsia" w:hAnsi="Cambria Math"/>
+                </w:rPr>
+                <m:t>d</m:t>
+              </m:r>
+            </m:e>
+            <m:sub>
+              <m:r>
+                <w:rPr>
+                  <w:rFonts w:ascii="Cambria Math" w:eastAsiaTheme="minorEastAsia" w:hAnsi="Cambria Math"/>
+                </w:rPr>
+                <m:t>109</m:t>
+              </m:r>
+            </m:sub>
+          </m:sSub>
+          <m:r>
+            <w:rPr>
+              <w:rFonts w:ascii="Cambria Math" w:eastAsiaTheme="minorEastAsia" w:hAnsi="Cambria Math"/>
+            </w:rPr>
+            <m:t>=</m:t>
+          </m:r>
+          <m:r>
+            <m:rPr>
+              <m:sty m:val="p"/>
+            </m:rPr>
+            <w:rPr>
+              <w:rFonts w:ascii="Cambria Math" w:hAnsi="Cambria Math"/>
+            </w:rPr>
+            <m:t>5489</m:t>
+          </m:r>
+          <m:r>
+            <m:rPr>
+              <m:sty m:val="p"/>
+            </m:rPr>
+            <w:rPr>
+              <w:rFonts w:ascii="Cambria Math" w:hAnsi="Cambria Math"/>
+            </w:rPr>
+            <m:t>=</m:t>
+          </m:r>
+          <m:r>
+            <w:rPr>
+              <w:rFonts w:ascii="Cambria Math" w:eastAsiaTheme="minorEastAsia" w:hAnsi="Cambria Math"/>
+            </w:rPr>
+            <m:t xml:space="preserve">89 </m:t>
+          </m:r>
+          <m:r>
+            <w:rPr>
+              <w:rFonts w:ascii="Cambria Math" w:eastAsiaTheme="minorEastAsia" w:hAnsi="Cambria Math"/>
+            </w:rPr>
+            <m:t>mod</m:t>
+          </m:r>
+          <m:r>
+            <w:rPr>
+              <w:rFonts w:ascii="Cambria Math" w:eastAsiaTheme="minorEastAsia" w:hAnsi="Cambria Math"/>
+            </w:rPr>
+            <m:t>108</m:t>
+          </m:r>
+        </m:oMath>
+      </m:oMathPara>
+    </w:p>
+    <w:p>
+      <w:pPr>
+        <w:pStyle w:val="a9"/>
+        <w:ind w:left="1080"/>
+        <w:rPr>
+          <w:rFonts w:eastAsiaTheme="minorEastAsia"/>
+          <w:i/>
+          <w:iCs/>
+          <w:rtl/>
+        </w:rPr>
+      </w:pPr>
+      <w:r>
+        <w:rPr>
+          <w:rFonts w:eastAsiaTheme="minorEastAsia" w:hint="cs"/>
+          <w:i/>
+          <w:iCs/>
+          <w:rtl/>
+        </w:rPr>
+        <w:t>.</w:t>
+      </w:r>
+      <m:oMath>
+        <m:r>
+          <w:rPr>
+            <w:rFonts w:ascii="Cambria Math" w:eastAsiaTheme="minorEastAsia" w:hAnsi="Cambria Math" w:cs="Cambria Math" w:hint="cs"/>
+            <w:rtl/>
+          </w:rPr>
+          <m:t>⇐</m:t>
+        </m:r>
+      </m:oMath>
+    </w:p>
+    <w:p>
+      <w:pPr>
+        <w:pStyle w:val="a9"/>
+        <w:ind w:left="1080"/>
+        <w:rPr>
+          <w:rFonts w:eastAsiaTheme="minorEastAsia" w:hint="cs"/>
+          <w:i/>
+          <w:iCs/>
+          <w:rtl/>
+        </w:rPr>
+      </w:pPr>
+      <m:oMathPara>
+        <m:oMath>
+          <m:sSub>
+            <m:sSubPr>
+              <m:ctrlPr>
+                <w:rPr>
+                  <w:rFonts w:ascii="Cambria Math" w:eastAsiaTheme="minorEastAsia" w:hAnsi="Cambria Math"/>
+                  <w:i/>
+                </w:rPr>
+              </m:ctrlPr>
+            </m:sSubPr>
+            <m:e>
+              <m:r>
+                <w:rPr>
+                  <w:rFonts w:ascii="Cambria Math" w:eastAsiaTheme="minorEastAsia" w:hAnsi="Cambria Math"/>
+                </w:rPr>
+                <m:t>a</m:t>
+              </m:r>
+            </m:e>
+            <m:sub>
+              <m:r>
+                <w:rPr>
+                  <w:rFonts w:ascii="Cambria Math" w:eastAsiaTheme="minorEastAsia" w:hAnsi="Cambria Math"/>
+                </w:rPr>
+                <m:t>109</m:t>
+              </m:r>
+            </m:sub>
+          </m:sSub>
+          <m:r>
+            <w:rPr>
+              <w:rFonts w:ascii="Cambria Math" w:eastAsiaTheme="minorEastAsia" w:hAnsi="Cambria Math"/>
+            </w:rPr>
+            <m:t>=</m:t>
+          </m:r>
+          <m:sSup>
+            <m:sSupPr>
+              <m:ctrlPr>
+                <w:rPr>
+                  <w:rFonts w:ascii="Cambria Math" w:eastAsiaTheme="minorEastAsia" w:hAnsi="Cambria Math"/>
+                  <w:i/>
+                </w:rPr>
+              </m:ctrlPr>
+            </m:sSupPr>
+            <m:e>
+              <m:r>
+                <w:rPr>
+                  <w:rFonts w:ascii="Cambria Math" w:eastAsiaTheme="minorEastAsia" w:hAnsi="Cambria Math"/>
+                </w:rPr>
+                <m:t>57</m:t>
+              </m:r>
+            </m:e>
+            <m:sup>
+              <m:r>
+                <w:rPr>
+                  <w:rFonts w:ascii="Cambria Math" w:eastAsiaTheme="minorEastAsia" w:hAnsi="Cambria Math"/>
+                </w:rPr>
+                <m:t>89</m:t>
+              </m:r>
+            </m:sup>
+          </m:sSup>
+          <m:r>
+            <w:rPr>
+              <w:rFonts w:ascii="Cambria Math" w:eastAsiaTheme="minorEastAsia" w:hAnsi="Cambria Math"/>
+            </w:rPr>
+            <m:t>=62</m:t>
+          </m:r>
+          <m:r>
+            <w:rPr>
+              <w:rFonts w:ascii="Cambria Math" w:eastAsiaTheme="minorEastAsia" w:hAnsi="Cambria Math"/>
+            </w:rPr>
+            <m:t xml:space="preserve"> </m:t>
+          </m:r>
+          <m:r>
+            <w:rPr>
+              <w:rFonts w:ascii="Cambria Math" w:eastAsiaTheme="minorEastAsia" w:hAnsi="Cambria Math"/>
+            </w:rPr>
+            <m:t>mod109</m:t>
+          </m:r>
+        </m:oMath>
+      </m:oMathPara>
+    </w:p>
+    <w:p>
+      <w:pPr>
+        <w:pStyle w:val="a9"/>
+        <w:ind w:left="1080"/>
+        <w:rPr>
+          <w:rFonts w:eastAsiaTheme="minorEastAsia"/>
+          <w:i/>
+          <w:rtl/>
+        </w:rPr>
+      </w:pPr>
+    </w:p>
+    <w:p>
+      <w:pPr>
+        <w:pStyle w:val="a9"/>
+        <w:ind w:left="1080"/>
+        <w:rPr>
+          <w:rFonts w:eastAsiaTheme="minorEastAsia" w:hint="cs"/>
+          <w:i/>
+          <w:rtl/>
+        </w:rPr>
+      </w:pPr>
+      <w:r>
+        <w:rPr>
+          <w:rFonts w:eastAsiaTheme="minorEastAsia" w:hint="cs"/>
+          <w:i/>
+          <w:rtl/>
+        </w:rPr>
+        <w:t>.</w:t>
+      </w:r>
+      <m:oMath>
+        <m:r>
+          <w:rPr>
+            <w:rFonts w:ascii="Cambria Math" w:eastAsiaTheme="minorEastAsia" w:hAnsi="Cambria Math"/>
+            <w:u w:val="single"/>
+          </w:rPr>
+          <m:t>q</m:t>
+        </m:r>
+        <m:r>
+          <w:rPr>
+            <w:rFonts w:ascii="Cambria Math" w:eastAsiaTheme="minorEastAsia" w:hAnsi="Cambria Math"/>
+            <w:u w:val="single"/>
+          </w:rPr>
+          <m:t>=</m:t>
+        </m:r>
+        <m:r>
+          <w:rPr>
+            <w:rFonts w:ascii="Cambria Math" w:eastAsiaTheme="minorEastAsia" w:hAnsi="Cambria Math"/>
+            <w:u w:val="single"/>
+          </w:rPr>
+          <m:t>433</m:t>
+        </m:r>
+      </m:oMath>
+    </w:p>
+    <w:p>
+      <w:pPr>
+        <w:pStyle w:val="a9"/>
+        <w:ind w:left="1080"/>
+        <w:rPr>
+          <w:rFonts w:eastAsiaTheme="minorEastAsia" w:hint="cs"/>
+          <w:i/>
+          <w:rtl/>
+        </w:rPr>
+      </w:pPr>
+      <m:oMathPara>
+        <m:oMath>
+          <m:sSub>
+            <m:sSubPr>
+              <m:ctrlPr>
+                <w:rPr>
+                  <w:rFonts w:ascii="Cambria Math" w:eastAsiaTheme="minorEastAsia" w:hAnsi="Cambria Math"/>
+                  <w:i/>
+                </w:rPr>
+              </m:ctrlPr>
+            </m:sSubPr>
+            <m:e>
+              <m:r>
+                <w:rPr>
+                  <w:rFonts w:ascii="Cambria Math" w:eastAsiaTheme="minorEastAsia" w:hAnsi="Cambria Math"/>
+                </w:rPr>
+                <m:t>X</m:t>
+              </m:r>
+            </m:e>
+            <m:sub>
+              <m:r>
+                <w:rPr>
+                  <w:rFonts w:ascii="Cambria Math" w:eastAsiaTheme="minorEastAsia" w:hAnsi="Cambria Math"/>
+                </w:rPr>
+                <m:t>433</m:t>
+              </m:r>
+            </m:sub>
+          </m:sSub>
+          <m:r>
+            <w:rPr>
+              <w:rFonts w:ascii="Cambria Math" w:eastAsiaTheme="minorEastAsia" w:hAnsi="Cambria Math"/>
+            </w:rPr>
+            <m:t>=32975</m:t>
+          </m:r>
+          <m:r>
+            <w:rPr>
+              <w:rFonts w:ascii="Cambria Math" w:hAnsi="Cambria Math"/>
+            </w:rPr>
+            <m:t>=</m:t>
+          </m:r>
+          <m:r>
+            <w:rPr>
+              <w:rFonts w:ascii="Cambria Math" w:hAnsi="Cambria Math"/>
+            </w:rPr>
+            <m:t>400</m:t>
+          </m:r>
+          <m:r>
+            <w:rPr>
+              <w:rFonts w:ascii="Cambria Math" w:hAnsi="Cambria Math"/>
+            </w:rPr>
+            <m:t>=mod</m:t>
+          </m:r>
+          <m:r>
+            <w:rPr>
+              <w:rFonts w:ascii="Cambria Math" w:hAnsi="Cambria Math"/>
+            </w:rPr>
+            <m:t>433</m:t>
+          </m:r>
+          <m:r>
+            <w:rPr>
+              <w:rFonts w:ascii="Cambria Math" w:eastAsiaTheme="minorEastAsia" w:hAnsi="Cambria Math"/>
+            </w:rPr>
+            <m:t xml:space="preserve"> :</m:t>
+          </m:r>
+          <m:sSup>
+            <m:sSupPr>
+              <m:ctrlPr>
+                <w:rPr>
+                  <w:rFonts w:ascii="Cambria Math" w:eastAsiaTheme="minorEastAsia" w:hAnsi="Cambria Math"/>
+                  <w:i/>
+                </w:rPr>
+              </m:ctrlPr>
+            </m:sSupPr>
+            <m:e>
+              <m:r>
+                <w:rPr>
+                  <w:rFonts w:ascii="Cambria Math" w:eastAsiaTheme="minorEastAsia" w:hAnsi="Cambria Math"/>
+                </w:rPr>
+                <m:t>32975</m:t>
+              </m:r>
+            </m:e>
+            <m:sup>
+              <m:r>
+                <w:rPr>
+                  <w:rFonts w:ascii="Cambria Math" w:hAnsi="Cambria Math"/>
+                  <w:u w:val="single"/>
+                </w:rPr>
+                <m:t>5489</m:t>
+              </m:r>
+              <m:r>
+                <w:rPr>
+                  <w:rFonts w:ascii="Cambria Math" w:hAnsi="Cambria Math"/>
+                </w:rPr>
+                <m:t xml:space="preserve"> </m:t>
+              </m:r>
+            </m:sup>
+          </m:sSup>
+          <m:r>
+            <w:rPr>
+              <w:rFonts w:ascii="Cambria Math" w:hAnsi="Cambria Math"/>
+            </w:rPr>
+            <m:t>mod</m:t>
+          </m:r>
+          <m:r>
+            <w:rPr>
+              <w:rFonts w:ascii="Cambria Math" w:hAnsi="Cambria Math"/>
+            </w:rPr>
+            <m:t>433</m:t>
+          </m:r>
+        </m:oMath>
+      </m:oMathPara>
+    </w:p>
+    <w:p>
+      <w:pPr>
+        <w:pStyle w:val="a9"/>
+        <w:ind w:left="1080"/>
+        <w:rPr>
+          <w:rFonts w:eastAsiaTheme="minorEastAsia" w:hint="cs"/>
+          <w:i/>
+          <w:iCs/>
+          <w:rtl/>
+        </w:rPr>
+      </w:pPr>
+      <m:oMathPara>
+        <m:oMath>
+          <m:sSub>
+            <m:sSubPr>
+              <m:ctrlPr>
+                <w:rPr>
+                  <w:rFonts w:ascii="Cambria Math" w:eastAsiaTheme="minorEastAsia" w:hAnsi="Cambria Math"/>
+                  <w:i/>
+                </w:rPr>
+              </m:ctrlPr>
+            </m:sSubPr>
+            <m:e>
+              <m:r>
+                <w:rPr>
+                  <w:rFonts w:ascii="Cambria Math" w:eastAsiaTheme="minorEastAsia" w:hAnsi="Cambria Math"/>
+                </w:rPr>
+                <m:t>d</m:t>
+              </m:r>
+            </m:e>
+            <m:sub>
+              <m:r>
+                <w:rPr>
+                  <w:rFonts w:ascii="Cambria Math" w:eastAsiaTheme="minorEastAsia" w:hAnsi="Cambria Math"/>
+                </w:rPr>
+                <m:t>433</m:t>
+              </m:r>
+            </m:sub>
+          </m:sSub>
+          <m:r>
+            <w:rPr>
+              <w:rFonts w:ascii="Cambria Math" w:eastAsiaTheme="minorEastAsia" w:hAnsi="Cambria Math"/>
+            </w:rPr>
+            <m:t>=</m:t>
+          </m:r>
+          <m:r>
+            <m:rPr>
+              <m:sty m:val="p"/>
+            </m:rPr>
+            <w:rPr>
+              <w:rFonts w:ascii="Cambria Math" w:hAnsi="Cambria Math"/>
+            </w:rPr>
+            <m:t>5489</m:t>
+          </m:r>
+          <m:r>
+            <m:rPr>
+              <m:sty m:val="p"/>
+            </m:rPr>
+            <w:rPr>
+              <w:rFonts w:ascii="Cambria Math" w:hAnsi="Cambria Math"/>
+            </w:rPr>
+            <m:t>=</m:t>
+          </m:r>
+          <m:r>
+            <w:rPr>
+              <w:rFonts w:ascii="Cambria Math" w:eastAsiaTheme="minorEastAsia" w:hAnsi="Cambria Math"/>
+            </w:rPr>
+            <m:t>305</m:t>
+          </m:r>
+          <m:r>
+            <w:rPr>
+              <w:rFonts w:ascii="Cambria Math" w:eastAsiaTheme="minorEastAsia" w:hAnsi="Cambria Math"/>
+            </w:rPr>
+            <m:t xml:space="preserve"> mod</m:t>
+          </m:r>
+          <m:r>
+            <w:rPr>
+              <w:rFonts w:ascii="Cambria Math" w:eastAsiaTheme="minorEastAsia" w:hAnsi="Cambria Math"/>
+            </w:rPr>
+            <m:t>432</m:t>
+          </m:r>
+        </m:oMath>
+      </m:oMathPara>
+    </w:p>
+    <w:p>
+      <w:pPr>
+        <w:pStyle w:val="a9"/>
+        <w:ind w:left="1080"/>
+        <w:rPr>
+          <w:rFonts w:eastAsiaTheme="minorEastAsia"/>
+          <w:i/>
+          <w:iCs/>
+          <w:rtl/>
+        </w:rPr>
+      </w:pPr>
+      <w:r>
+        <w:rPr>
+          <w:rFonts w:eastAsiaTheme="minorEastAsia" w:hint="cs"/>
+          <w:i/>
+          <w:iCs/>
+          <w:rtl/>
+        </w:rPr>
+        <w:t>.</w:t>
+      </w:r>
+      <m:oMath>
+        <m:r>
+          <w:rPr>
+            <w:rFonts w:ascii="Cambria Math" w:eastAsiaTheme="minorEastAsia" w:hAnsi="Cambria Math" w:cs="Cambria Math" w:hint="cs"/>
+            <w:rtl/>
+          </w:rPr>
+          <m:t>⇐</m:t>
+        </m:r>
+      </m:oMath>
+    </w:p>
+    <w:p>
+      <w:pPr>
+        <w:pStyle w:val="a9"/>
+        <w:pBdr>
+          <w:bottom w:val="single" w:sz="6" w:space="1" w:color="auto"/>
+        </w:pBdr>
+        <w:ind w:left="1080"/>
+        <w:rPr>
+          <w:rFonts w:eastAsiaTheme="minorEastAsia"/>
+          <w:i/>
+          <w:rtl/>
+        </w:rPr>
+      </w:pPr>
+      <m:oMathPara>
+        <m:oMath>
+          <m:sSub>
+            <m:sSubPr>
+              <m:ctrlPr>
+                <w:rPr>
+                  <w:rFonts w:ascii="Cambria Math" w:eastAsiaTheme="minorEastAsia" w:hAnsi="Cambria Math"/>
+                  <w:i/>
+                </w:rPr>
+              </m:ctrlPr>
+            </m:sSubPr>
+            <m:e>
+              <m:r>
+                <w:rPr>
+                  <w:rFonts w:ascii="Cambria Math" w:eastAsiaTheme="minorEastAsia" w:hAnsi="Cambria Math"/>
+                </w:rPr>
+                <m:t>a</m:t>
+              </m:r>
+            </m:e>
+            <m:sub>
+              <m:r>
+                <w:rPr>
+                  <w:rFonts w:ascii="Cambria Math" w:eastAsiaTheme="minorEastAsia" w:hAnsi="Cambria Math"/>
+                </w:rPr>
+                <m:t>433</m:t>
+              </m:r>
+            </m:sub>
+          </m:sSub>
+          <m:r>
+            <w:rPr>
+              <w:rFonts w:ascii="Cambria Math" w:eastAsiaTheme="minorEastAsia" w:hAnsi="Cambria Math"/>
+            </w:rPr>
+            <m:t>=</m:t>
+          </m:r>
+          <m:sSup>
+            <m:sSupPr>
+              <m:ctrlPr>
+                <w:rPr>
+                  <w:rFonts w:ascii="Cambria Math" w:eastAsiaTheme="minorEastAsia" w:hAnsi="Cambria Math"/>
+                  <w:i/>
+                </w:rPr>
+              </m:ctrlPr>
+            </m:sSupPr>
+            <m:e>
+              <m:r>
+                <w:rPr>
+                  <w:rFonts w:ascii="Cambria Math" w:eastAsiaTheme="minorEastAsia" w:hAnsi="Cambria Math"/>
+                </w:rPr>
+                <m:t>400</m:t>
+              </m:r>
+            </m:e>
+            <m:sup>
+              <m:r>
+                <w:rPr>
+                  <w:rFonts w:ascii="Cambria Math" w:eastAsiaTheme="minorEastAsia" w:hAnsi="Cambria Math"/>
+                </w:rPr>
+                <m:t>305</m:t>
+              </m:r>
+            </m:sup>
+          </m:sSup>
+          <m:r>
+            <w:rPr>
+              <w:rFonts w:ascii="Cambria Math" w:eastAsiaTheme="minorEastAsia" w:hAnsi="Cambria Math"/>
+            </w:rPr>
+            <m:t>=49</m:t>
+          </m:r>
+          <m:r>
+            <w:rPr>
+              <w:rFonts w:ascii="Cambria Math" w:eastAsiaTheme="minorEastAsia" w:hAnsi="Cambria Math"/>
+            </w:rPr>
+            <m:t xml:space="preserve"> </m:t>
+          </m:r>
+          <m:r>
+            <w:rPr>
+              <w:rFonts w:ascii="Cambria Math" w:eastAsiaTheme="minorEastAsia" w:hAnsi="Cambria Math"/>
+            </w:rPr>
+            <m:t>mod</m:t>
+          </m:r>
+          <m:r>
+            <w:rPr>
+              <w:rFonts w:ascii="Cambria Math" w:eastAsiaTheme="minorEastAsia" w:hAnsi="Cambria Math"/>
+            </w:rPr>
+            <m:t>433</m:t>
+          </m:r>
+        </m:oMath>
+      </m:oMathPara>
+    </w:p>
+    <w:p>
+      <w:pPr>
+        <w:pStyle w:val="a9"/>
+        <w:ind w:left="1080"/>
+        <w:rPr>
+          <w:rFonts w:eastAsiaTheme="minorEastAsia"/>
+          <w:i/>
+          <w:iCs/>
+          <w:rtl/>
+        </w:rPr>
+      </w:pPr>
+    </w:p>
+    <w:p>
+      <w:pPr>
+        <w:pStyle w:val="a9"/>
+        <w:ind w:left="1080"/>
+        <w:rPr>
+          <w:rFonts w:eastAsiaTheme="minorEastAsia"/>
+          <w:i/>
+          <w:rtl/>
+        </w:rPr>
+      </w:pPr>
+      <m:oMathPara>
+        <m:oMath>
+          <m:r>
+            <w:rPr>
+              <w:rFonts w:ascii="Cambria Math" w:eastAsiaTheme="minorEastAsia" w:hAnsi="Cambria Math"/>
+            </w:rPr>
+            <m:t>C</m:t>
+          </m:r>
+          <m:r>
+            <w:rPr>
+              <w:rFonts w:ascii="Cambria Math" w:eastAsiaTheme="minorEastAsia" w:hAnsi="Cambria Math"/>
+            </w:rPr>
+            <m:t>=</m:t>
+          </m:r>
+          <m:sSub>
+            <m:sSubPr>
+              <m:ctrlPr>
+                <w:rPr>
+                  <w:rFonts w:ascii="Cambria Math" w:eastAsiaTheme="minorEastAsia" w:hAnsi="Cambria Math"/>
+                  <w:i/>
+                </w:rPr>
+              </m:ctrlPr>
+            </m:sSubPr>
+            <m:e>
+              <m:r>
+                <w:rPr>
+                  <w:rFonts w:ascii="Cambria Math" w:eastAsiaTheme="minorEastAsia" w:hAnsi="Cambria Math"/>
+                </w:rPr>
+                <m:t>M</m:t>
+              </m:r>
+            </m:e>
+            <m:sub>
+              <m:r>
+                <w:rPr>
+                  <w:rFonts w:ascii="Cambria Math" w:eastAsiaTheme="minorEastAsia" w:hAnsi="Cambria Math"/>
+                </w:rPr>
+                <m:t>1</m:t>
+              </m:r>
+              <m:r>
+                <w:rPr>
+                  <w:rFonts w:ascii="Cambria Math" w:eastAsiaTheme="minorEastAsia" w:hAnsi="Cambria Math"/>
+                </w:rPr>
+                <m:t>09</m:t>
+              </m:r>
+            </m:sub>
+          </m:sSub>
+          <m:r>
+            <w:rPr>
+              <w:rFonts w:ascii="Cambria Math" w:eastAsiaTheme="minorEastAsia" w:hAnsi="Cambria Math"/>
+            </w:rPr>
+            <m:t>∙</m:t>
+          </m:r>
+          <m:sSub>
+            <m:sSubPr>
+              <m:ctrlPr>
+                <w:rPr>
+                  <w:rFonts w:ascii="Cambria Math" w:eastAsiaTheme="minorEastAsia" w:hAnsi="Cambria Math"/>
+                  <w:i/>
+                </w:rPr>
+              </m:ctrlPr>
+            </m:sSubPr>
+            <m:e>
+              <m:r>
+                <w:rPr>
+                  <w:rFonts w:ascii="Cambria Math" w:eastAsiaTheme="minorEastAsia" w:hAnsi="Cambria Math"/>
+                </w:rPr>
+                <m:t>a</m:t>
+              </m:r>
+            </m:e>
+            <m:sub>
+              <m:r>
+                <w:rPr>
+                  <w:rFonts w:ascii="Cambria Math" w:eastAsiaTheme="minorEastAsia" w:hAnsi="Cambria Math"/>
+                </w:rPr>
+                <m:t>109</m:t>
+              </m:r>
+            </m:sub>
+          </m:sSub>
+          <m:r>
+            <w:rPr>
+              <w:rFonts w:ascii="Cambria Math" w:eastAsiaTheme="minorEastAsia" w:hAnsi="Cambria Math"/>
+            </w:rPr>
+            <m:t>+</m:t>
+          </m:r>
+          <m:sSub>
+            <m:sSubPr>
+              <m:ctrlPr>
+                <w:rPr>
+                  <w:rFonts w:ascii="Cambria Math" w:eastAsiaTheme="minorEastAsia" w:hAnsi="Cambria Math"/>
+                  <w:i/>
+                </w:rPr>
+              </m:ctrlPr>
+            </m:sSubPr>
+            <m:e>
+              <m:r>
+                <w:rPr>
+                  <w:rFonts w:ascii="Cambria Math" w:eastAsiaTheme="minorEastAsia" w:hAnsi="Cambria Math"/>
+                </w:rPr>
+                <m:t>M</m:t>
+              </m:r>
+            </m:e>
+            <m:sub>
+              <m:r>
+                <w:rPr>
+                  <w:rFonts w:ascii="Cambria Math" w:eastAsiaTheme="minorEastAsia" w:hAnsi="Cambria Math"/>
+                </w:rPr>
+                <m:t>433</m:t>
+              </m:r>
+            </m:sub>
+          </m:sSub>
+          <m:r>
+            <w:rPr>
+              <w:rFonts w:ascii="Cambria Math" w:eastAsiaTheme="minorEastAsia" w:hAnsi="Cambria Math"/>
+            </w:rPr>
+            <m:t>∙</m:t>
+          </m:r>
+          <m:sSub>
+            <m:sSubPr>
+              <m:ctrlPr>
+                <w:rPr>
+                  <w:rFonts w:ascii="Cambria Math" w:eastAsiaTheme="minorEastAsia" w:hAnsi="Cambria Math"/>
+                  <w:i/>
+                </w:rPr>
+              </m:ctrlPr>
+            </m:sSubPr>
+            <m:e>
+              <m:r>
+                <w:rPr>
+                  <w:rFonts w:ascii="Cambria Math" w:eastAsiaTheme="minorEastAsia" w:hAnsi="Cambria Math"/>
+                </w:rPr>
+                <m:t>a</m:t>
+              </m:r>
+            </m:e>
+            <m:sub>
+              <m:r>
+                <w:rPr>
+                  <w:rFonts w:ascii="Cambria Math" w:eastAsiaTheme="minorEastAsia" w:hAnsi="Cambria Math"/>
+                </w:rPr>
+                <m:t>433</m:t>
+              </m:r>
+            </m:sub>
+          </m:sSub>
+          <m:r>
+            <w:rPr>
+              <w:rFonts w:ascii="Cambria Math" w:eastAsiaTheme="minorEastAsia" w:hAnsi="Cambria Math"/>
+            </w:rPr>
+            <m:t>=</m:t>
+          </m:r>
+          <m:r>
+            <w:rPr>
+              <w:rFonts w:ascii="Cambria Math" w:eastAsiaTheme="minorEastAsia" w:hAnsi="Cambria Math"/>
+            </w:rPr>
+            <m:t>39403</m:t>
+          </m:r>
+          <m:r>
+            <w:rPr>
+              <w:rFonts w:ascii="Cambria Math" w:eastAsiaTheme="minorEastAsia" w:hAnsi="Cambria Math"/>
+              <w:rtl/>
+            </w:rPr>
+            <m:t>∙</m:t>
+          </m:r>
+          <m:r>
+            <w:rPr>
+              <w:rFonts w:ascii="Cambria Math" w:eastAsiaTheme="minorEastAsia" w:hAnsi="Cambria Math"/>
+            </w:rPr>
+            <m:t>62</m:t>
+          </m:r>
+          <m:r>
+            <w:rPr>
+              <w:rFonts w:ascii="Cambria Math" w:eastAsiaTheme="minorEastAsia" w:hAnsi="Cambria Math"/>
+            </w:rPr>
+            <m:t>+</m:t>
+          </m:r>
+          <m:r>
+            <w:rPr>
+              <w:rFonts w:ascii="Cambria Math" w:eastAsiaTheme="minorEastAsia" w:hAnsi="Cambria Math"/>
+            </w:rPr>
+            <m:t>31610</m:t>
+          </m:r>
+          <m:r>
+            <w:rPr>
+              <w:rFonts w:ascii="Cambria Math" w:eastAsiaTheme="minorEastAsia" w:hAnsi="Cambria Math"/>
+            </w:rPr>
+            <m:t>∙</m:t>
+          </m:r>
+          <m:r>
+            <w:rPr>
+              <w:rFonts w:ascii="Cambria Math" w:eastAsiaTheme="minorEastAsia" w:hAnsi="Cambria Math"/>
+            </w:rPr>
+            <m:t>49</m:t>
+          </m:r>
+          <m:r>
+            <w:rPr>
+              <w:rFonts w:ascii="Cambria Math" w:eastAsiaTheme="minorEastAsia" w:hAnsi="Cambria Math"/>
+            </w:rPr>
+            <m:t>=</m:t>
+          </m:r>
+        </m:oMath>
+      </m:oMathPara>
+    </w:p>
+    <w:p>
+      <w:pPr>
+        <w:pStyle w:val="a9"/>
+        <w:ind w:left="1080"/>
+        <w:rPr>
+          <w:rFonts w:eastAsiaTheme="minorEastAsia" w:hint="cs"/>
+          <w:i/>
+          <w:iCs/>
+          <w:rtl/>
+        </w:rPr>
+      </w:pPr>
+      <m:oMathPara>
+        <m:oMath>
+          <m:r>
+            <w:rPr>
+              <w:rFonts w:ascii="Cambria Math" w:eastAsiaTheme="minorEastAsia" w:hAnsi="Cambria Math"/>
+            </w:rPr>
+            <m:t>=27328 mod</m:t>
+          </m:r>
+          <m:r>
+            <w:rPr>
+              <w:rFonts w:ascii="Cambria Math" w:hAnsi="Cambria Math"/>
+            </w:rPr>
+            <m:t>47197</m:t>
+          </m:r>
+        </m:oMath>
+      </m:oMathPara>
+    </w:p>
+    <w:p>
+      <w:pPr>
+        <w:pStyle w:val="a9"/>
+        <w:ind w:left="1080"/>
+        <w:rPr>
+          <w:rFonts w:hint="cs"/>
+          <w:i/>
+          <w:iCs/>
+        </w:rPr>
+      </w:pPr>
+    </w:p>
+    <w:p>
+      <w:pPr>
+        <w:rPr>
+          <w:rtl/>
+        </w:rPr>
+      </w:pPr>
+    </w:p>
+    <w:p>
+      <w:pPr>
+        <w:rPr>
+          <w:rtl/>
+        </w:rPr>
+      </w:pPr>
+    </w:p>
+    <w:p>
+      <w:pPr>
+        <w:rPr>
+          <w:rtl/>
+        </w:rPr>
+      </w:pPr>
+    </w:p>
+    <w:p>
+      <w:pPr>
+        <w:rPr>
+          <w:rtl/>
+        </w:rPr>
+      </w:pPr>
+    </w:p>
+    <w:p>
+      <w:pPr>
+        <w:rPr>
+          <w:rtl/>
+        </w:rPr>
+      </w:pPr>
+    </w:p>
+    <w:p>
+      <w:pPr>
+        <w:rPr>
+          <w:rtl/>
+        </w:rPr>
+      </w:pPr>
+    </w:p>
+    <w:p>
+      <w:pPr>
+        <w:rPr>
+          <w:rtl/>
+        </w:rPr>
+      </w:pPr>
+    </w:p>
+    <w:p>
+      <w:pPr>
+        <w:rPr>
+          <w:rtl/>
+        </w:rPr>
+      </w:pPr>
+    </w:p>
+    <w:p>
+      <w:pPr>
+        <w:rPr>
+          <w:rFonts w:hint="cs"/>
+        </w:rPr>
       </w:pPr>
     </w:p>
     <w:p>
@@ -17277,9 +18706,105 @@
     <w:p>
       <w:pPr>
         <w:pStyle w:val="a9"/>
+        <w:ind w:left="1080"/>
+        <w:rPr>
+          <w:rFonts w:eastAsiaTheme="minorEastAsia"/>
+          <w:rtl/>
+        </w:rPr>
+      </w:pPr>
+      <m:oMathPara>
+        <m:oMath>
+          <m:r>
+            <w:rPr>
+              <w:rFonts w:ascii="Cambria Math" w:hAnsi="Cambria Math"/>
+            </w:rPr>
+            <m:t>n=47197</m:t>
+          </m:r>
+        </m:oMath>
+      </m:oMathPara>
+    </w:p>
+    <w:p>
+      <w:pPr>
+        <w:pStyle w:val="a9"/>
+        <w:ind w:left="1080"/>
+        <w:rPr>
+          <w:rFonts w:eastAsiaTheme="minorEastAsia"/>
+          <w:i/>
+          <w:rtl/>
+        </w:rPr>
+      </w:pPr>
+      <m:oMathPara>
+        <m:oMath>
+          <m:r>
+            <w:rPr>
+              <w:rFonts w:ascii="Cambria Math" w:eastAsiaTheme="minorEastAsia" w:hAnsi="Cambria Math"/>
+            </w:rPr>
+            <m:t>d=</m:t>
+          </m:r>
+          <m:r>
+            <w:rPr>
+              <w:rFonts w:ascii="Cambria Math" w:hAnsi="Cambria Math"/>
+              <w:u w:val="single"/>
+            </w:rPr>
+            <m:t>5489</m:t>
+          </m:r>
+          <m:r>
+            <w:rPr>
+              <w:rFonts w:ascii="Cambria Math" w:hAnsi="Cambria Math"/>
+            </w:rPr>
+            <m:t xml:space="preserve"> </m:t>
+          </m:r>
+        </m:oMath>
+      </m:oMathPara>
+    </w:p>
+    <w:p>
+      <w:pPr>
+        <w:pStyle w:val="a9"/>
+        <w:ind w:left="1080"/>
+        <w:rPr>
+          <w:rFonts w:eastAsiaTheme="minorEastAsia"/>
+          <w:i/>
+          <w:rtl/>
+        </w:rPr>
+      </w:pPr>
+      <m:oMathPara>
+        <m:oMath>
+          <m:r>
+            <w:rPr>
+              <w:rFonts w:ascii="Cambria Math" w:eastAsiaTheme="minorEastAsia" w:hAnsi="Cambria Math"/>
+            </w:rPr>
+            <m:t>e</m:t>
+          </m:r>
+          <m:r>
+            <w:rPr>
+              <w:rFonts w:ascii="Cambria Math" w:eastAsiaTheme="minorEastAsia" w:hAnsi="Cambria Math"/>
+            </w:rPr>
+            <m:t>=</m:t>
+          </m:r>
+          <m:r>
+            <w:rPr>
+              <w:rFonts w:ascii="Cambria Math" w:hAnsi="Cambria Math"/>
+              <w:u w:val="single"/>
+            </w:rPr>
+            <m:t>17</m:t>
+          </m:r>
+          <m:r>
+            <w:rPr>
+              <w:rFonts w:ascii="Cambria Math" w:hAnsi="Cambria Math"/>
+            </w:rPr>
+            <m:t xml:space="preserve"> </m:t>
+          </m:r>
+        </m:oMath>
+      </m:oMathPara>
+    </w:p>
+    <w:p>
+      <w:pPr>
+        <w:pStyle w:val="a9"/>
+        <w:ind w:left="1080"/>
         <w:rPr>
           <w:rFonts w:eastAsiaTheme="minorEastAsia" w:hint="cs"/>
           <w:i/>
+          <w:u w:val="single"/>
           <w:rtl/>
         </w:rPr>
       </w:pPr>
@@ -17287,32 +18812,793 @@
     <w:p>
       <w:pPr>
         <w:pStyle w:val="a9"/>
+        <w:ind w:left="1080"/>
+        <w:rPr>
+          <w:rFonts w:eastAsiaTheme="minorEastAsia"/>
+          <w:rtl/>
+        </w:rPr>
+      </w:pPr>
+      <w:r>
+        <w:rPr>
+          <w:rFonts w:eastAsiaTheme="minorEastAsia" w:hint="cs"/>
+          <w:rtl/>
+        </w:rPr>
+        <w:t xml:space="preserve">נפרק את </w:t>
+      </w:r>
+      <m:oMath>
+        <m:r>
+          <w:rPr>
+            <w:rFonts w:ascii="Cambria Math" w:hAnsi="Cambria Math"/>
+          </w:rPr>
+          <m:t>n</m:t>
+        </m:r>
+      </m:oMath>
+      <w:r>
+        <w:rPr>
+          <w:rFonts w:eastAsiaTheme="minorEastAsia" w:hint="cs"/>
+          <w:rtl/>
+        </w:rPr>
+        <w:t xml:space="preserve"> בעזרת שיטת האקספוננט האוניברסלי.</w:t>
+      </w:r>
+    </w:p>
+    <w:p>
+      <w:pPr>
+        <w:pStyle w:val="a9"/>
+        <w:ind w:left="1080"/>
+        <w:rPr>
+          <w:rFonts w:eastAsiaTheme="minorEastAsia"/>
+          <w:rtl/>
+        </w:rPr>
+      </w:pPr>
+    </w:p>
+    <w:p>
+      <w:pPr>
+        <w:pStyle w:val="a9"/>
+        <w:ind w:left="1080"/>
+        <w:rPr>
+          <w:rFonts w:eastAsiaTheme="minorEastAsia"/>
+          <w:rtl/>
+        </w:rPr>
+      </w:pPr>
+      <w:r>
+        <w:rPr>
+          <w:rFonts w:eastAsiaTheme="minorEastAsia" w:hint="cs"/>
+          <w:u w:val="single"/>
+          <w:rtl/>
+        </w:rPr>
+        <w:t>חישוב</w:t>
+      </w:r>
+      <w:r>
+        <w:rPr>
+          <w:rFonts w:eastAsiaTheme="minorEastAsia" w:hint="cs"/>
+          <w:rtl/>
+        </w:rPr>
+        <w:t>:</w:t>
+      </w:r>
+    </w:p>
+    <w:p>
+      <w:pPr>
+        <w:pStyle w:val="a9"/>
+        <w:ind w:left="1080"/>
+        <w:rPr>
+          <w:rFonts w:eastAsiaTheme="minorEastAsia"/>
+          <w:rtl/>
+        </w:rPr>
+      </w:pPr>
+    </w:p>
+    <w:p>
+      <w:pPr>
+        <w:pStyle w:val="a9"/>
+        <w:ind w:left="1080"/>
         <w:rPr>
           <w:rFonts w:eastAsiaTheme="minorEastAsia" w:hint="cs"/>
           <w:i/>
           <w:rtl/>
         </w:rPr>
       </w:pPr>
+      <m:oMath>
+        <m:r>
+          <w:rPr>
+            <w:rFonts w:ascii="Cambria Math" w:eastAsiaTheme="minorEastAsia" w:hAnsi="Cambria Math"/>
+            <w:u w:val="single"/>
+          </w:rPr>
+          <m:t>a=2</m:t>
+        </m:r>
+      </m:oMath>
+      <w:r>
+        <w:rPr>
+          <w:rFonts w:eastAsiaTheme="minorEastAsia" w:hint="cs"/>
+          <w:rtl/>
+        </w:rPr>
+        <w:t xml:space="preserve"> :</w:t>
+      </w:r>
     </w:p>
     <w:p>
       <w:pPr>
         <w:pStyle w:val="a9"/>
+        <w:ind w:left="1080"/>
+        <w:rPr>
+          <w:rFonts w:eastAsiaTheme="minorEastAsia" w:hint="cs"/>
+          <w:rtl/>
+        </w:rPr>
+      </w:pPr>
+      <m:oMathPara>
+        <m:oMath>
+          <m:r>
+            <w:rPr>
+              <w:rFonts w:ascii="Cambria Math" w:eastAsiaTheme="minorEastAsia" w:hAnsi="Cambria Math"/>
+            </w:rPr>
+            <m:t>ed</m:t>
+          </m:r>
+          <m:r>
+            <w:rPr>
+              <w:rFonts w:ascii="Cambria Math" w:eastAsiaTheme="minorEastAsia" w:hAnsi="Cambria Math"/>
+            </w:rPr>
+            <m:t>-1=93312=</m:t>
+          </m:r>
+          <m:sSup>
+            <m:sSupPr>
+              <m:ctrlPr>
+                <w:rPr>
+                  <w:rFonts w:ascii="Cambria Math" w:eastAsiaTheme="minorEastAsia" w:hAnsi="Cambria Math"/>
+                  <w:i/>
+                </w:rPr>
+              </m:ctrlPr>
+            </m:sSupPr>
+            <m:e>
+              <m:r>
+                <w:rPr>
+                  <w:rFonts w:ascii="Cambria Math" w:eastAsiaTheme="minorEastAsia" w:hAnsi="Cambria Math"/>
+                </w:rPr>
+                <m:t>2</m:t>
+              </m:r>
+            </m:e>
+            <m:sup>
+              <m:r>
+                <w:rPr>
+                  <w:rFonts w:ascii="Cambria Math" w:eastAsiaTheme="minorEastAsia" w:hAnsi="Cambria Math"/>
+                </w:rPr>
+                <m:t>7</m:t>
+              </m:r>
+            </m:sup>
+          </m:sSup>
+          <m:r>
+            <w:rPr>
+              <w:rFonts w:ascii="Cambria Math" w:eastAsiaTheme="minorEastAsia" w:hAnsi="Cambria Math"/>
+            </w:rPr>
+            <m:t>×</m:t>
+          </m:r>
+          <m:sSup>
+            <m:sSupPr>
+              <m:ctrlPr>
+                <w:rPr>
+                  <w:rFonts w:ascii="Cambria Math" w:eastAsiaTheme="minorEastAsia" w:hAnsi="Cambria Math"/>
+                  <w:i/>
+                </w:rPr>
+              </m:ctrlPr>
+            </m:sSupPr>
+            <m:e>
+              <m:r>
+                <w:rPr>
+                  <w:rFonts w:ascii="Cambria Math" w:eastAsiaTheme="minorEastAsia" w:hAnsi="Cambria Math"/>
+                </w:rPr>
+                <m:t>3</m:t>
+              </m:r>
+            </m:e>
+            <m:sup>
+              <m:r>
+                <w:rPr>
+                  <w:rFonts w:ascii="Cambria Math" w:eastAsiaTheme="minorEastAsia" w:hAnsi="Cambria Math"/>
+                </w:rPr>
+                <m:t>6</m:t>
+              </m:r>
+            </m:sup>
+          </m:sSup>
+          <m:r>
+            <w:rPr>
+              <w:rFonts w:ascii="Cambria Math" w:eastAsiaTheme="minorEastAsia" w:hAnsi="Cambria Math"/>
+            </w:rPr>
+            <m:t>=</m:t>
+          </m:r>
+          <m:sSup>
+            <m:sSupPr>
+              <m:ctrlPr>
+                <w:rPr>
+                  <w:rFonts w:ascii="Cambria Math" w:eastAsiaTheme="minorEastAsia" w:hAnsi="Cambria Math"/>
+                  <w:i/>
+                </w:rPr>
+              </m:ctrlPr>
+            </m:sSupPr>
+            <m:e>
+              <m:r>
+                <w:rPr>
+                  <w:rFonts w:ascii="Cambria Math" w:eastAsiaTheme="minorEastAsia" w:hAnsi="Cambria Math"/>
+                </w:rPr>
+                <m:t>2</m:t>
+              </m:r>
+            </m:e>
+            <m:sup>
+              <m:r>
+                <w:rPr>
+                  <w:rFonts w:ascii="Cambria Math" w:eastAsiaTheme="minorEastAsia" w:hAnsi="Cambria Math"/>
+                </w:rPr>
+                <m:t>7</m:t>
+              </m:r>
+            </m:sup>
+          </m:sSup>
+          <m:r>
+            <w:rPr>
+              <w:rFonts w:ascii="Cambria Math" w:eastAsiaTheme="minorEastAsia" w:hAnsi="Cambria Math"/>
+            </w:rPr>
+            <m:t>×</m:t>
+          </m:r>
+          <m:r>
+            <w:rPr>
+              <w:rFonts w:ascii="Cambria Math" w:eastAsiaTheme="minorEastAsia" w:hAnsi="Cambria Math"/>
+            </w:rPr>
+            <m:t>r</m:t>
+          </m:r>
+        </m:oMath>
+      </m:oMathPara>
+    </w:p>
+    <w:p>
+      <w:pPr>
+        <w:pStyle w:val="a9"/>
+        <w:ind w:left="1080"/>
+        <w:rPr>
+          <w:rFonts w:eastAsiaTheme="minorEastAsia"/>
+          <w:rtl/>
+        </w:rPr>
+      </w:pPr>
+      <m:oMathPara>
+        <m:oMath>
+          <m:sSup>
+            <m:sSupPr>
+              <m:ctrlPr>
+                <w:rPr>
+                  <w:rFonts w:ascii="Cambria Math" w:eastAsiaTheme="minorEastAsia" w:hAnsi="Cambria Math"/>
+                  <w:i/>
+                </w:rPr>
+              </m:ctrlPr>
+            </m:sSupPr>
+            <m:e>
+              <m:r>
+                <w:rPr>
+                  <w:rFonts w:ascii="Cambria Math" w:eastAsiaTheme="minorEastAsia" w:hAnsi="Cambria Math"/>
+                </w:rPr>
+                <m:t>2</m:t>
+              </m:r>
+            </m:e>
+            <m:sup>
+              <m:r>
+                <w:rPr>
+                  <w:rFonts w:ascii="Cambria Math" w:eastAsiaTheme="minorEastAsia" w:hAnsi="Cambria Math"/>
+                </w:rPr>
+                <m:t>r</m:t>
+              </m:r>
+            </m:sup>
+          </m:sSup>
+          <m:r>
+            <w:rPr>
+              <w:rFonts w:ascii="Cambria Math" w:eastAsiaTheme="minorEastAsia" w:hAnsi="Cambria Math"/>
+            </w:rPr>
+            <m:t>=</m:t>
+          </m:r>
+          <m:r>
+            <w:rPr>
+              <w:rFonts w:ascii="Cambria Math" w:eastAsiaTheme="minorEastAsia" w:hAnsi="Cambria Math"/>
+            </w:rPr>
+            <m:t xml:space="preserve">512 </m:t>
+          </m:r>
+          <m:r>
+            <w:rPr>
+              <w:rFonts w:ascii="Cambria Math" w:eastAsiaTheme="minorEastAsia" w:hAnsi="Cambria Math"/>
+            </w:rPr>
+            <m:t>mod</m:t>
+          </m:r>
+          <m:r>
+            <w:rPr>
+              <w:rFonts w:ascii="Cambria Math" w:hAnsi="Cambria Math"/>
+            </w:rPr>
+            <m:t>47197</m:t>
+          </m:r>
+        </m:oMath>
+      </m:oMathPara>
+    </w:p>
+    <w:p>
+      <w:pPr>
+        <w:pStyle w:val="a9"/>
+        <w:ind w:left="1080"/>
+        <w:rPr>
+          <w:rFonts w:eastAsiaTheme="minorEastAsia"/>
+          <w:rtl/>
+        </w:rPr>
+      </w:pPr>
+      <m:oMathPara>
+        <m:oMath>
+          <m:sSup>
+            <m:sSupPr>
+              <m:ctrlPr>
+                <w:rPr>
+                  <w:rFonts w:ascii="Cambria Math" w:eastAsiaTheme="minorEastAsia" w:hAnsi="Cambria Math"/>
+                  <w:i/>
+                </w:rPr>
+              </m:ctrlPr>
+            </m:sSupPr>
+            <m:e>
+              <m:r>
+                <w:rPr>
+                  <w:rFonts w:ascii="Cambria Math" w:eastAsiaTheme="minorEastAsia" w:hAnsi="Cambria Math"/>
+                </w:rPr>
+                <m:t>512</m:t>
+              </m:r>
+            </m:e>
+            <m:sup>
+              <m:r>
+                <w:rPr>
+                  <w:rFonts w:ascii="Cambria Math" w:eastAsiaTheme="minorEastAsia" w:hAnsi="Cambria Math"/>
+                </w:rPr>
+                <m:t>2</m:t>
+              </m:r>
+            </m:sup>
+          </m:sSup>
+          <m:r>
+            <w:rPr>
+              <w:rFonts w:ascii="Cambria Math" w:eastAsiaTheme="minorEastAsia" w:hAnsi="Cambria Math"/>
+            </w:rPr>
+            <m:t>=26159</m:t>
+          </m:r>
+          <m:r>
+            <w:rPr>
+              <w:rFonts w:ascii="Cambria Math" w:eastAsiaTheme="minorEastAsia" w:hAnsi="Cambria Math"/>
+            </w:rPr>
+            <m:t xml:space="preserve"> </m:t>
+          </m:r>
+          <m:r>
+            <w:rPr>
+              <w:rFonts w:ascii="Cambria Math" w:eastAsiaTheme="minorEastAsia" w:hAnsi="Cambria Math"/>
+            </w:rPr>
+            <m:t>mod</m:t>
+          </m:r>
+          <m:r>
+            <w:rPr>
+              <w:rFonts w:ascii="Cambria Math" w:hAnsi="Cambria Math"/>
+            </w:rPr>
+            <m:t>47197</m:t>
+          </m:r>
+        </m:oMath>
+      </m:oMathPara>
+    </w:p>
+    <w:p>
+      <w:pPr>
+        <w:pStyle w:val="a9"/>
+        <w:ind w:left="1080"/>
         <w:rPr>
           <w:rFonts w:eastAsiaTheme="minorEastAsia" w:hint="cs"/>
           <w:i/>
           <w:rtl/>
         </w:rPr>
       </w:pPr>
+      <m:oMathPara>
+        <m:oMath>
+          <m:sSup>
+            <m:sSupPr>
+              <m:ctrlPr>
+                <w:rPr>
+                  <w:rFonts w:ascii="Cambria Math" w:eastAsiaTheme="minorEastAsia" w:hAnsi="Cambria Math"/>
+                  <w:i/>
+                </w:rPr>
+              </m:ctrlPr>
+            </m:sSupPr>
+            <m:e>
+              <m:r>
+                <w:rPr>
+                  <w:rFonts w:ascii="Cambria Math" w:eastAsiaTheme="minorEastAsia" w:hAnsi="Cambria Math"/>
+                </w:rPr>
+                <m:t>26159</m:t>
+              </m:r>
+            </m:e>
+            <m:sup>
+              <m:r>
+                <w:rPr>
+                  <w:rFonts w:ascii="Cambria Math" w:eastAsiaTheme="minorEastAsia" w:hAnsi="Cambria Math"/>
+                </w:rPr>
+                <m:t>2</m:t>
+              </m:r>
+            </m:sup>
+          </m:sSup>
+          <m:r>
+            <w:rPr>
+              <w:rFonts w:ascii="Cambria Math" w:eastAsiaTheme="minorEastAsia" w:hAnsi="Cambria Math"/>
+            </w:rPr>
+            <m:t>=</m:t>
+          </m:r>
+          <m:r>
+            <w:rPr>
+              <w:rFonts w:ascii="Cambria Math" w:eastAsiaTheme="minorEastAsia" w:hAnsi="Cambria Math"/>
+            </w:rPr>
+            <m:t>31175</m:t>
+          </m:r>
+          <m:r>
+            <w:rPr>
+              <w:rFonts w:ascii="Cambria Math" w:eastAsiaTheme="minorEastAsia" w:hAnsi="Cambria Math"/>
+            </w:rPr>
+            <m:t xml:space="preserve"> mod</m:t>
+          </m:r>
+          <m:r>
+            <w:rPr>
+              <w:rFonts w:ascii="Cambria Math" w:hAnsi="Cambria Math"/>
+            </w:rPr>
+            <m:t>47197</m:t>
+          </m:r>
+        </m:oMath>
+      </m:oMathPara>
     </w:p>
     <w:p>
       <w:pPr>
         <w:pStyle w:val="a9"/>
-        <w:numPr>
-          <w:ilvl w:val="0"/>
-          <w:numId w:val="1"/>
-        </w:numPr>
-        <w:rPr>
+        <w:ind w:left="1080"/>
+        <w:rPr>
+          <w:rFonts w:eastAsiaTheme="minorEastAsia"/>
+          <w:i/>
+          <w:rtl/>
+        </w:rPr>
+      </w:pPr>
+      <m:oMathPara>
+        <m:oMath>
+          <m:sSup>
+            <m:sSupPr>
+              <m:ctrlPr>
+                <w:rPr>
+                  <w:rFonts w:ascii="Cambria Math" w:eastAsiaTheme="minorEastAsia" w:hAnsi="Cambria Math"/>
+                  <w:i/>
+                </w:rPr>
+              </m:ctrlPr>
+            </m:sSupPr>
+            <m:e>
+              <m:r>
+                <w:rPr>
+                  <w:rFonts w:ascii="Cambria Math" w:eastAsiaTheme="minorEastAsia" w:hAnsi="Cambria Math"/>
+                </w:rPr>
+                <m:t>31175</m:t>
+              </m:r>
+            </m:e>
+            <m:sup>
+              <m:r>
+                <w:rPr>
+                  <w:rFonts w:ascii="Cambria Math" w:eastAsiaTheme="minorEastAsia" w:hAnsi="Cambria Math"/>
+                </w:rPr>
+                <m:t>2</m:t>
+              </m:r>
+            </m:sup>
+          </m:sSup>
+          <m:r>
+            <w:rPr>
+              <w:rFonts w:ascii="Cambria Math" w:eastAsiaTheme="minorEastAsia" w:hAnsi="Cambria Math"/>
+            </w:rPr>
+            <m:t>=</m:t>
+          </m:r>
+          <m:r>
+            <w:rPr>
+              <w:rFonts w:ascii="Cambria Math" w:eastAsiaTheme="minorEastAsia" w:hAnsi="Cambria Math"/>
+            </w:rPr>
+            <m:t>1</m:t>
+          </m:r>
+          <m:r>
+            <w:rPr>
+              <w:rFonts w:ascii="Cambria Math" w:eastAsiaTheme="minorEastAsia" w:hAnsi="Cambria Math"/>
+            </w:rPr>
+            <m:t xml:space="preserve"> </m:t>
+          </m:r>
+          <m:r>
+            <w:rPr>
+              <w:rFonts w:ascii="Cambria Math" w:eastAsiaTheme="minorEastAsia" w:hAnsi="Cambria Math"/>
+            </w:rPr>
+            <m:t>mod</m:t>
+          </m:r>
+          <m:r>
+            <w:rPr>
+              <w:rFonts w:ascii="Cambria Math" w:hAnsi="Cambria Math"/>
+            </w:rPr>
+            <m:t>47197</m:t>
+          </m:r>
+        </m:oMath>
+      </m:oMathPara>
+    </w:p>
+    <w:p>
+      <w:pPr>
+        <w:pStyle w:val="a9"/>
+        <w:ind w:left="1080"/>
+        <w:rPr>
+          <w:rFonts w:eastAsiaTheme="minorEastAsia"/>
+          <w:i/>
+          <w:rtl/>
+        </w:rPr>
+      </w:pPr>
+    </w:p>
+    <w:p>
+      <w:pPr>
+        <w:pStyle w:val="a9"/>
+        <w:ind w:left="1080"/>
+        <w:rPr>
+          <w:rFonts w:eastAsiaTheme="minorEastAsia"/>
+          <w:i/>
+          <w:rtl/>
+        </w:rPr>
+      </w:pPr>
+      <w:r>
+        <w:rPr>
+          <w:rFonts w:eastAsiaTheme="minorEastAsia" w:hint="cs"/>
+          <w:i/>
+          <w:rtl/>
+        </w:rPr>
+        <w:t>.</w:t>
+      </w:r>
+      <m:oMath>
+        <m:r>
+          <w:rPr>
+            <w:rFonts w:ascii="Cambria Math" w:eastAsiaTheme="minorEastAsia" w:hAnsi="Cambria Math" w:cs="Cambria Math" w:hint="cs"/>
+            <w:rtl/>
+          </w:rPr>
+          <m:t>⟸</m:t>
+        </m:r>
+      </m:oMath>
+    </w:p>
+    <w:p>
+      <w:pPr>
+        <w:pStyle w:val="a9"/>
+        <w:ind w:left="1080"/>
+        <w:rPr>
+          <w:rFonts w:eastAsiaTheme="minorEastAsia"/>
+          <w:i/>
+          <w:rtl/>
+        </w:rPr>
+      </w:pPr>
+      <m:oMathPara>
+        <m:oMath>
+          <m:r>
+            <w:rPr>
+              <w:rFonts w:ascii="Cambria Math" w:eastAsiaTheme="minorEastAsia" w:hAnsi="Cambria Math"/>
+            </w:rPr>
+            <m:t>gcd</m:t>
+          </m:r>
+          <m:d>
+            <m:dPr>
+              <m:ctrlPr>
+                <w:rPr>
+                  <w:rFonts w:ascii="Cambria Math" w:eastAsiaTheme="minorEastAsia" w:hAnsi="Cambria Math"/>
+                  <w:i/>
+                </w:rPr>
+              </m:ctrlPr>
+            </m:dPr>
+            <m:e>
+              <m:r>
+                <w:rPr>
+                  <w:rFonts w:ascii="Cambria Math" w:eastAsiaTheme="minorEastAsia" w:hAnsi="Cambria Math"/>
+                </w:rPr>
+                <m:t>31175</m:t>
+              </m:r>
+              <m:r>
+                <w:rPr>
+                  <w:rFonts w:ascii="Cambria Math" w:eastAsiaTheme="minorEastAsia" w:hAnsi="Cambria Math"/>
+                </w:rPr>
+                <m:t>-1,</m:t>
+              </m:r>
+              <m:r>
+                <w:rPr>
+                  <w:rFonts w:ascii="Cambria Math" w:hAnsi="Cambria Math"/>
+                </w:rPr>
+                <m:t xml:space="preserve"> </m:t>
+              </m:r>
+              <m:r>
+                <w:rPr>
+                  <w:rFonts w:ascii="Cambria Math" w:hAnsi="Cambria Math"/>
+                </w:rPr>
+                <m:t>47197</m:t>
+              </m:r>
+            </m:e>
+          </m:d>
+          <m:r>
+            <w:rPr>
+              <w:rFonts w:ascii="Cambria Math" w:eastAsiaTheme="minorEastAsia" w:hAnsi="Cambria Math"/>
+            </w:rPr>
+            <m:t>=</m:t>
+          </m:r>
+        </m:oMath>
+      </m:oMathPara>
+    </w:p>
+    <w:p>
+      <w:pPr>
+        <w:pStyle w:val="a9"/>
+        <w:ind w:left="1080"/>
+        <w:rPr>
+          <w:rFonts w:eastAsiaTheme="minorEastAsia"/>
+          <w:i/>
+          <w:rtl/>
+        </w:rPr>
+      </w:pPr>
+      <m:oMathPara>
+        <m:oMath>
+          <m:r>
+            <w:rPr>
+              <w:rFonts w:ascii="Cambria Math" w:eastAsiaTheme="minorEastAsia" w:hAnsi="Cambria Math"/>
+            </w:rPr>
+            <m:t>=gcd</m:t>
+          </m:r>
+          <m:d>
+            <m:dPr>
+              <m:ctrlPr>
+                <w:rPr>
+                  <w:rFonts w:ascii="Cambria Math" w:eastAsiaTheme="minorEastAsia" w:hAnsi="Cambria Math"/>
+                  <w:i/>
+                </w:rPr>
+              </m:ctrlPr>
+            </m:dPr>
+            <m:e>
+              <m:r>
+                <w:rPr>
+                  <w:rFonts w:ascii="Cambria Math" w:eastAsiaTheme="minorEastAsia" w:hAnsi="Cambria Math"/>
+                </w:rPr>
+                <m:t>3117</m:t>
+              </m:r>
+              <m:r>
+                <w:rPr>
+                  <w:rFonts w:ascii="Cambria Math" w:eastAsiaTheme="minorEastAsia" w:hAnsi="Cambria Math"/>
+                </w:rPr>
+                <m:t>4</m:t>
+              </m:r>
+              <m:r>
+                <w:rPr>
+                  <w:rFonts w:ascii="Cambria Math" w:eastAsiaTheme="minorEastAsia" w:hAnsi="Cambria Math"/>
+                </w:rPr>
+                <m:t>,</m:t>
+              </m:r>
+              <m:r>
+                <w:rPr>
+                  <w:rFonts w:ascii="Cambria Math" w:eastAsiaTheme="minorEastAsia" w:hAnsi="Cambria Math"/>
+                </w:rPr>
+                <m:t xml:space="preserve"> </m:t>
+              </m:r>
+              <m:r>
+                <w:rPr>
+                  <w:rFonts w:ascii="Cambria Math" w:hAnsi="Cambria Math"/>
+                </w:rPr>
+                <m:t>47197</m:t>
+              </m:r>
+            </m:e>
+          </m:d>
+          <m:r>
+            <w:rPr>
+              <w:rFonts w:ascii="Cambria Math" w:eastAsiaTheme="minorEastAsia" w:hAnsi="Cambria Math"/>
+            </w:rPr>
+            <m:t>=1</m:t>
+          </m:r>
+          <m:r>
+            <w:rPr>
+              <w:rFonts w:ascii="Cambria Math" w:eastAsiaTheme="minorEastAsia" w:hAnsi="Cambria Math"/>
+            </w:rPr>
+            <m:t>09</m:t>
+          </m:r>
+        </m:oMath>
+      </m:oMathPara>
+    </w:p>
+    <w:p>
+      <w:pPr>
+        <w:pStyle w:val="a9"/>
+        <w:ind w:left="1080"/>
+        <w:rPr>
+          <w:rFonts w:eastAsiaTheme="minorEastAsia" w:hint="cs"/>
+          <w:i/>
+          <w:rtl/>
+        </w:rPr>
+      </w:pPr>
+    </w:p>
+    <w:p>
+      <w:pPr>
+        <w:pStyle w:val="a9"/>
+        <w:ind w:left="1080"/>
+        <w:rPr>
+          <w:rFonts w:eastAsiaTheme="minorEastAsia"/>
+          <w:i/>
+          <w:rtl/>
+        </w:rPr>
+      </w:pPr>
+      <w:r>
+        <w:rPr>
+          <w:rFonts w:eastAsiaTheme="minorEastAsia" w:hint="cs"/>
+          <w:i/>
+          <w:rtl/>
+        </w:rPr>
+        <w:t>.</w:t>
+      </w:r>
+      <m:oMath>
+        <m:r>
+          <w:rPr>
+            <w:rFonts w:ascii="Cambria Math" w:eastAsiaTheme="minorEastAsia" w:hAnsi="Cambria Math" w:cs="Cambria Math" w:hint="cs"/>
+            <w:rtl/>
+          </w:rPr>
+          <m:t>⟸</m:t>
+        </m:r>
+      </m:oMath>
+    </w:p>
+    <w:p>
+      <w:pPr>
+        <w:pStyle w:val="a9"/>
+        <w:ind w:left="1080"/>
+        <w:rPr>
+          <w:rFonts w:eastAsiaTheme="minorEastAsia"/>
+          <w:i/>
           <w:u w:val="single"/>
+          <w:rtl/>
+        </w:rPr>
+      </w:pPr>
+      <m:oMathPara>
+        <m:oMath>
+          <m:r>
+            <w:rPr>
+              <w:rFonts w:ascii="Cambria Math" w:hAnsi="Cambria Math"/>
+              <w:u w:val="single"/>
+            </w:rPr>
+            <m:t>47197</m:t>
+          </m:r>
+          <m:r>
+            <w:rPr>
+              <w:rFonts w:ascii="Cambria Math" w:hAnsi="Cambria Math"/>
+              <w:u w:val="single"/>
+            </w:rPr>
+            <m:t>=109×433</m:t>
+          </m:r>
+        </m:oMath>
+      </m:oMathPara>
+    </w:p>
+    <w:p>
+      <w:pPr>
+        <w:pStyle w:val="a9"/>
+        <w:ind w:left="1080"/>
+        <w:rPr>
+          <w:rFonts w:eastAsiaTheme="minorEastAsia" w:hint="cs"/>
+          <w:i/>
+          <w:rtl/>
+        </w:rPr>
+      </w:pPr>
+    </w:p>
+    <w:p>
+      <w:pPr>
+        <w:pStyle w:val="a9"/>
+        <w:ind w:left="1080"/>
+        <w:rPr>
+          <w:rFonts w:eastAsiaTheme="minorEastAsia" w:hint="cs"/>
+          <w:rtl/>
+        </w:rPr>
+      </w:pPr>
+    </w:p>
+    <w:p>
+      <w:pPr>
+        <w:pStyle w:val="a9"/>
+        <w:ind w:left="1080"/>
+        <w:rPr>
+          <w:rFonts w:eastAsiaTheme="minorEastAsia" w:hint="cs"/>
+          <w:rtl/>
+        </w:rPr>
+      </w:pPr>
+    </w:p>
+    <w:p>
+      <w:pPr>
+        <w:pStyle w:val="a9"/>
+        <w:ind w:left="1080"/>
+        <w:rPr>
+          <w:rFonts w:eastAsiaTheme="minorEastAsia"/>
+          <w:rtl/>
+        </w:rPr>
+      </w:pPr>
+    </w:p>
+    <w:p>
+      <w:pPr>
+        <w:pStyle w:val="a9"/>
+        <w:ind w:left="1080"/>
+        <w:rPr>
+          <w:rFonts w:eastAsiaTheme="minorEastAsia" w:hint="cs"/>
+          <w:rtl/>
         </w:rPr>
       </w:pPr>
     </w:p>

</xml_diff>

<commit_message>
Fix q6 // finished
</commit_message>
<xml_diff>
--- a/מבוא להצפנה 3 - שחר אשר - 209305408.docx
+++ b/מבוא להצפנה 3 - שחר אשר - 209305408.docx
@@ -13683,7 +13683,7 @@
       <w:pPr>
         <w:pStyle w:val="a9"/>
         <w:rPr>
-          <w:rFonts w:eastAsiaTheme="minorEastAsia"/>
+          <w:rFonts w:eastAsiaTheme="minorEastAsia" w:hint="cs"/>
           <w:i/>
           <w:rtl/>
         </w:rPr>
@@ -13713,22 +13713,54 @@
           <w:i/>
           <w:rtl/>
         </w:rPr>
-        <w:t>.</w:t>
-      </w:r>
-      <m:oMath>
-        <m:r>
-          <w:rPr>
-            <w:rFonts w:ascii="Cambria Math" w:hAnsi="Cambria Math"/>
-          </w:rPr>
-          <m:t>47197</m:t>
-        </m:r>
-        <m:r>
-          <w:rPr>
-            <w:rFonts w:ascii="Cambria Math" w:eastAsiaTheme="minorEastAsia" w:hAnsi="Cambria Math"/>
-          </w:rPr>
-          <m:t>=109×433</m:t>
-        </m:r>
-      </m:oMath>
+        <w:t xml:space="preserve">    </w:t>
+      </w:r>
+      <w:r>
+        <w:rPr>
+          <w:rFonts w:eastAsiaTheme="minorEastAsia" w:hint="cs"/>
+          <w:i/>
+          <w:u w:val="single"/>
+          <w:rtl/>
+        </w:rPr>
+        <w:t>הפירוק</w:t>
+      </w:r>
+      <w:r>
+        <w:rPr>
+          <w:rFonts w:eastAsiaTheme="minorEastAsia" w:hint="cs"/>
+          <w:i/>
+          <w:rtl/>
+        </w:rPr>
+        <w:t>:</w:t>
+      </w:r>
+    </w:p>
+    <w:p>
+      <w:pPr>
+        <w:pStyle w:val="a9"/>
+        <w:rPr>
+          <w:rFonts w:eastAsiaTheme="minorEastAsia"/>
+          <w:i/>
+          <w:u w:val="single"/>
+          <w:rtl/>
+        </w:rPr>
+      </w:pPr>
+      <m:oMathPara>
+        <m:oMath>
+          <m:r>
+            <w:rPr>
+              <w:rFonts w:ascii="Cambria Math" w:hAnsi="Cambria Math"/>
+              <w:u w:val="single"/>
+            </w:rPr>
+            <m:t>47197</m:t>
+          </m:r>
+          <m:r>
+            <w:rPr>
+              <w:rFonts w:ascii="Cambria Math" w:eastAsiaTheme="minorEastAsia" w:hAnsi="Cambria Math"/>
+              <w:u w:val="single"/>
+            </w:rPr>
+            <m:t>=109×433</m:t>
+          </m:r>
+        </m:oMath>
+      </m:oMathPara>
     </w:p>
     <w:p>
       <w:pPr>
@@ -15543,6 +15575,13 @@
           </m:e>
         </m:d>
       </m:oMath>
+      <w:r>
+        <w:rPr>
+          <w:rFonts w:eastAsiaTheme="minorEastAsia" w:hint="cs"/>
+          <w:rtl/>
+        </w:rPr>
+        <w:t xml:space="preserve"> :</w:t>
+      </w:r>
     </w:p>
     <w:p>
       <w:pPr>
@@ -15826,6 +15865,7 @@
         <w:pStyle w:val="a9"/>
         <w:ind w:left="1080"/>
         <w:rPr>
+          <w:rFonts w:hint="cs"/>
           <w:i/>
           <w:rtl/>
         </w:rPr>
@@ -15856,7 +15896,7 @@
           <w:rFonts w:hint="cs"/>
           <w:rtl/>
         </w:rPr>
-        <w:t xml:space="preserve"> </w:t>
+        <w:t xml:space="preserve"> - </w:t>
       </w:r>
       <m:oMath>
         <m:r>
@@ -15936,6 +15976,13 @@
           <m:t>46656</m:t>
         </m:r>
       </m:oMath>
+      <w:r>
+        <w:rPr>
+          <w:rFonts w:eastAsiaTheme="minorEastAsia" w:hint="cs"/>
+          <w:rtl/>
+        </w:rPr>
+        <w:t xml:space="preserve"> :</w:t>
+      </w:r>
     </w:p>
     <w:p>
       <w:pPr>
@@ -16802,7 +16849,23 @@
           <w:rFonts w:hint="cs"/>
           <w:rtl/>
         </w:rPr>
-        <w:t>מצאנו בעזרת האלגוריתם האוקלידי המורחב כי:</w:t>
+        <w:t xml:space="preserve">מצאנו בעזרת האלגוריתם </w:t>
+      </w:r>
+      <w:proofErr w:type="spellStart"/>
+      <w:r>
+        <w:rPr>
+          <w:rFonts w:hint="cs"/>
+          <w:rtl/>
+        </w:rPr>
+        <w:t>האוקלידי</w:t>
+      </w:r>
+      <w:proofErr w:type="spellEnd"/>
+      <w:r>
+        <w:rPr>
+          <w:rFonts w:hint="cs"/>
+          <w:rtl/>
+        </w:rPr>
+        <w:t xml:space="preserve"> המורחב כי:</w:t>
       </w:r>
     </w:p>
     <w:p>
@@ -16893,7 +16956,19 @@
             <w:rPr>
               <w:rFonts w:ascii="Cambria Math" w:hAnsi="Cambria Math"/>
             </w:rPr>
-            <m:t>5489×17=1 mod47197    ⟸</m:t>
+            <m:t>5489×17=1 mod</m:t>
+          </m:r>
+          <m:r>
+            <w:rPr>
+              <w:rFonts w:ascii="Cambria Math" w:hAnsi="Cambria Math"/>
+            </w:rPr>
+            <m:t>46656</m:t>
+          </m:r>
+          <m:r>
+            <w:rPr>
+              <w:rFonts w:ascii="Cambria Math" w:hAnsi="Cambria Math"/>
+            </w:rPr>
+            <m:t xml:space="preserve">    ⟸</m:t>
           </m:r>
         </m:oMath>
       </m:oMathPara>
@@ -16946,7 +17021,19 @@
             <w:rPr>
               <w:rFonts w:ascii="Cambria Math" w:hAnsi="Cambria Math"/>
             </w:rPr>
-            <m:t xml:space="preserve"> mod47197    ⟸</m:t>
+            <m:t xml:space="preserve"> mod</m:t>
+          </m:r>
+          <m:r>
+            <w:rPr>
+              <w:rFonts w:ascii="Cambria Math" w:hAnsi="Cambria Math"/>
+            </w:rPr>
+            <m:t>46656</m:t>
+          </m:r>
+          <m:r>
+            <w:rPr>
+              <w:rFonts w:ascii="Cambria Math" w:hAnsi="Cambria Math"/>
+            </w:rPr>
+            <m:t xml:space="preserve">    ⟸</m:t>
           </m:r>
         </m:oMath>
       </m:oMathPara>
@@ -17000,7 +17087,13 @@
             <w:rPr>
               <w:rFonts w:ascii="Cambria Math" w:hAnsi="Cambria Math"/>
             </w:rPr>
-            <m:t xml:space="preserve"> mod47197</m:t>
+            <m:t xml:space="preserve"> mod</m:t>
+          </m:r>
+          <m:r>
+            <w:rPr>
+              <w:rFonts w:ascii="Cambria Math" w:hAnsi="Cambria Math"/>
+            </w:rPr>
+            <m:t>46656</m:t>
           </m:r>
         </m:oMath>
       </m:oMathPara>
@@ -17165,13 +17258,10 @@
             <m:t>mod</m:t>
           </m:r>
           <m:r>
-            <m:rPr>
-              <m:sty m:val="p"/>
-            </m:rPr>
             <w:rPr>
               <w:rFonts w:ascii="Cambria Math" w:hAnsi="Cambria Math"/>
             </w:rPr>
-            <m:t>47197</m:t>
+            <m:t>46656</m:t>
           </m:r>
           <m:r>
             <w:rPr>
@@ -17222,19 +17312,7 @@
             <w:rPr>
               <w:rFonts w:ascii="Cambria Math" w:eastAsiaTheme="minorEastAsia" w:hAnsi="Cambria Math"/>
             </w:rPr>
-            <m:t>=</m:t>
-          </m:r>
-          <m:r>
-            <w:rPr>
-              <w:rFonts w:ascii="Cambria Math" w:eastAsiaTheme="minorEastAsia" w:hAnsi="Cambria Math"/>
-            </w:rPr>
-            <m:t>46656</m:t>
-          </m:r>
-          <m:r>
-            <w:rPr>
-              <w:rFonts w:ascii="Cambria Math" w:eastAsiaTheme="minorEastAsia" w:hAnsi="Cambria Math"/>
-            </w:rPr>
-            <m:t>,</m:t>
+            <m:t>=46656,</m:t>
           </m:r>
         </m:oMath>
       </m:oMathPara>
@@ -17259,43 +17337,7 @@
             <w:rPr>
               <w:rFonts w:ascii="Cambria Math" w:eastAsiaTheme="minorEastAsia" w:hAnsi="Cambria Math"/>
             </w:rPr>
-            <m:t>=</m:t>
-          </m:r>
-          <m:r>
-            <w:rPr>
-              <w:rFonts w:ascii="Cambria Math" w:eastAsiaTheme="minorEastAsia" w:hAnsi="Cambria Math"/>
-            </w:rPr>
-            <m:t>p</m:t>
-          </m:r>
-          <m:r>
-            <w:rPr>
-              <w:rFonts w:ascii="Cambria Math" w:eastAsiaTheme="minorEastAsia" w:hAnsi="Cambria Math"/>
-            </w:rPr>
-            <m:t>∙</m:t>
-          </m:r>
-          <m:r>
-            <w:rPr>
-              <w:rFonts w:ascii="Cambria Math" w:eastAsiaTheme="minorEastAsia" w:hAnsi="Cambria Math"/>
-            </w:rPr>
-            <m:t>q</m:t>
-          </m:r>
-          <m:r>
-            <w:rPr>
-              <w:rFonts w:ascii="Cambria Math" w:eastAsiaTheme="minorEastAsia" w:hAnsi="Cambria Math"/>
-            </w:rPr>
-            <m:t>=109×</m:t>
-          </m:r>
-          <m:r>
-            <w:rPr>
-              <w:rFonts w:ascii="Cambria Math" w:eastAsiaTheme="minorEastAsia" w:hAnsi="Cambria Math"/>
-            </w:rPr>
-            <m:t>433</m:t>
-          </m:r>
-          <m:r>
-            <w:rPr>
-              <w:rFonts w:ascii="Cambria Math" w:eastAsiaTheme="minorEastAsia" w:hAnsi="Cambria Math"/>
-            </w:rPr>
-            <m:t>=</m:t>
+            <m:t>=p∙q=109×433=</m:t>
           </m:r>
           <m:r>
             <w:rPr>
@@ -17337,7 +17379,7 @@
         <w:pStyle w:val="a9"/>
         <w:ind w:left="1080"/>
         <w:rPr>
-          <w:rFonts w:eastAsiaTheme="minorEastAsia"/>
+          <w:rFonts w:eastAsiaTheme="minorEastAsia" w:hint="cs"/>
           <w:i/>
           <w:rtl/>
         </w:rPr>
@@ -17429,7 +17471,7 @@
         <w:pStyle w:val="a9"/>
         <w:ind w:left="1080"/>
         <w:rPr>
-          <w:rFonts w:eastAsiaTheme="minorEastAsia"/>
+          <w:rFonts w:eastAsiaTheme="minorEastAsia" w:hint="cs"/>
           <w:i/>
           <w:rtl/>
         </w:rPr>
@@ -17457,7 +17499,7 @@
         <w:pStyle w:val="a9"/>
         <w:ind w:left="1080"/>
         <w:rPr>
-          <w:rFonts w:eastAsiaTheme="minorEastAsia"/>
+          <w:rFonts w:eastAsiaTheme="minorEastAsia" w:hint="cs"/>
           <w:i/>
           <w:rtl/>
         </w:rPr>
@@ -17526,7 +17568,25 @@
             <w:rPr>
               <w:rFonts w:ascii="Cambria Math" w:eastAsiaTheme="minorEastAsia" w:hAnsi="Cambria Math"/>
             </w:rPr>
-            <m:t>mod109)=433×91=39403</m:t>
+            <m:t>mod109)=433×</m:t>
+          </m:r>
+          <m:r>
+            <w:rPr>
+              <w:rFonts w:ascii="Cambria Math" w:eastAsiaTheme="minorEastAsia" w:hAnsi="Cambria Math"/>
+            </w:rPr>
+            <m:t>36</m:t>
+          </m:r>
+          <m:r>
+            <w:rPr>
+              <w:rFonts w:ascii="Cambria Math" w:eastAsiaTheme="minorEastAsia" w:hAnsi="Cambria Math"/>
+            </w:rPr>
+            <m:t>=</m:t>
+          </m:r>
+          <m:r>
+            <w:rPr>
+              <w:rFonts w:ascii="Cambria Math" w:eastAsiaTheme="minorEastAsia" w:hAnsi="Cambria Math"/>
+            </w:rPr>
+            <m:t>15588</m:t>
           </m:r>
         </m:oMath>
       </m:oMathPara>
@@ -17638,6 +17698,17 @@
           <w:rtl/>
         </w:rPr>
       </w:pPr>
+    </w:p>
+    <w:p>
+      <w:pPr>
+        <w:pStyle w:val="a9"/>
+        <w:ind w:left="1080"/>
+        <w:rPr>
+          <w:rFonts w:eastAsiaTheme="minorEastAsia"/>
+          <w:i/>
+          <w:rtl/>
+        </w:rPr>
+      </w:pPr>
       <w:r>
         <w:rPr>
           <w:rFonts w:eastAsiaTheme="minorEastAsia" w:hint="cs"/>
@@ -17668,62 +17739,6 @@
       </w:pPr>
       <m:oMathPara>
         <m:oMath>
-          <m:sSub>
-            <m:sSubPr>
-              <m:ctrlPr>
-                <w:rPr>
-                  <w:rFonts w:ascii="Cambria Math" w:eastAsiaTheme="minorEastAsia" w:hAnsi="Cambria Math"/>
-                  <w:i/>
-                </w:rPr>
-              </m:ctrlPr>
-            </m:sSubPr>
-            <m:e>
-              <m:r>
-                <w:rPr>
-                  <w:rFonts w:ascii="Cambria Math" w:eastAsiaTheme="minorEastAsia" w:hAnsi="Cambria Math"/>
-                </w:rPr>
-                <m:t>X</m:t>
-              </m:r>
-            </m:e>
-            <m:sub>
-              <m:r>
-                <w:rPr>
-                  <w:rFonts w:ascii="Cambria Math" w:eastAsiaTheme="minorEastAsia" w:hAnsi="Cambria Math"/>
-                </w:rPr>
-                <m:t>109</m:t>
-              </m:r>
-            </m:sub>
-          </m:sSub>
-          <m:r>
-            <w:rPr>
-              <w:rFonts w:ascii="Cambria Math" w:eastAsiaTheme="minorEastAsia" w:hAnsi="Cambria Math"/>
-            </w:rPr>
-            <m:t>=</m:t>
-          </m:r>
-          <m:r>
-            <w:rPr>
-              <w:rFonts w:ascii="Cambria Math" w:eastAsiaTheme="minorEastAsia" w:hAnsi="Cambria Math"/>
-            </w:rPr>
-            <m:t>32975</m:t>
-          </m:r>
-          <m:r>
-            <w:rPr>
-              <w:rFonts w:ascii="Cambria Math" w:hAnsi="Cambria Math"/>
-            </w:rPr>
-            <m:t>=57=</m:t>
-          </m:r>
-          <m:r>
-            <w:rPr>
-              <w:rFonts w:ascii="Cambria Math" w:hAnsi="Cambria Math"/>
-            </w:rPr>
-            <m:t>mod109</m:t>
-          </m:r>
-          <m:r>
-            <w:rPr>
-              <w:rFonts w:ascii="Cambria Math" w:eastAsiaTheme="minorEastAsia" w:hAnsi="Cambria Math"/>
-            </w:rPr>
-            <m:t xml:space="preserve"> :</m:t>
-          </m:r>
           <m:sSup>
             <m:sSupPr>
               <m:ctrlPr>
@@ -17761,13 +17776,60 @@
             <w:rPr>
               <w:rFonts w:ascii="Cambria Math" w:hAnsi="Cambria Math"/>
             </w:rPr>
-            <m:t>mod</m:t>
+            <m:t>mod109</m:t>
+          </m:r>
+        </m:oMath>
+      </m:oMathPara>
+    </w:p>
+    <w:p>
+      <w:pPr>
+        <w:pStyle w:val="a9"/>
+        <w:ind w:left="1080"/>
+        <w:rPr>
+          <w:rFonts w:eastAsiaTheme="minorEastAsia" w:hint="cs"/>
+          <w:i/>
+          <w:rtl/>
+        </w:rPr>
+      </w:pPr>
+      <m:oMathPara>
+        <m:oMath>
+          <m:sSub>
+            <m:sSubPr>
+              <m:ctrlPr>
+                <w:rPr>
+                  <w:rFonts w:ascii="Cambria Math" w:eastAsiaTheme="minorEastAsia" w:hAnsi="Cambria Math"/>
+                  <w:i/>
+                </w:rPr>
+              </m:ctrlPr>
+            </m:sSubPr>
+            <m:e>
+              <m:r>
+                <w:rPr>
+                  <w:rFonts w:ascii="Cambria Math" w:eastAsiaTheme="minorEastAsia" w:hAnsi="Cambria Math"/>
+                </w:rPr>
+                <m:t>X</m:t>
+              </m:r>
+            </m:e>
+            <m:sub>
+              <m:r>
+                <w:rPr>
+                  <w:rFonts w:ascii="Cambria Math" w:eastAsiaTheme="minorEastAsia" w:hAnsi="Cambria Math"/>
+                </w:rPr>
+                <m:t>109</m:t>
+              </m:r>
+            </m:sub>
+          </m:sSub>
+          <m:r>
+            <w:rPr>
+              <w:rFonts w:ascii="Cambria Math" w:eastAsiaTheme="minorEastAsia" w:hAnsi="Cambria Math"/>
+            </w:rPr>
+            <m:t>=32975</m:t>
           </m:r>
           <m:r>
             <w:rPr>
               <w:rFonts w:ascii="Cambria Math" w:hAnsi="Cambria Math"/>
             </w:rPr>
-            <m:t>109</m:t>
+            <m:t>=57=mod109</m:t>
           </m:r>
         </m:oMath>
       </m:oMathPara>
@@ -17824,34 +17886,13 @@
             <w:rPr>
               <w:rFonts w:ascii="Cambria Math" w:hAnsi="Cambria Math"/>
             </w:rPr>
-            <m:t>5489</m:t>
-          </m:r>
-          <m:r>
-            <m:rPr>
-              <m:sty m:val="p"/>
-            </m:rPr>
-            <w:rPr>
-              <w:rFonts w:ascii="Cambria Math" w:hAnsi="Cambria Math"/>
-            </w:rPr>
-            <m:t>=</m:t>
+            <m:t>5489=</m:t>
           </m:r>
           <m:r>
             <w:rPr>
               <w:rFonts w:ascii="Cambria Math" w:eastAsiaTheme="minorEastAsia" w:hAnsi="Cambria Math"/>
             </w:rPr>
-            <m:t xml:space="preserve">89 </m:t>
-          </m:r>
-          <m:r>
-            <w:rPr>
-              <w:rFonts w:ascii="Cambria Math" w:eastAsiaTheme="minorEastAsia" w:hAnsi="Cambria Math"/>
-            </w:rPr>
-            <m:t>mod</m:t>
-          </m:r>
-          <m:r>
-            <w:rPr>
-              <w:rFonts w:ascii="Cambria Math" w:eastAsiaTheme="minorEastAsia" w:hAnsi="Cambria Math"/>
-            </w:rPr>
-            <m:t>108</m:t>
+            <m:t>89 mod108</m:t>
           </m:r>
         </m:oMath>
       </m:oMathPara>
@@ -17891,7 +17932,7 @@
         <w:pStyle w:val="a9"/>
         <w:ind w:left="1080"/>
         <w:rPr>
-          <w:rFonts w:eastAsiaTheme="minorEastAsia" w:hint="cs"/>
+          <w:rFonts w:eastAsiaTheme="minorEastAsia"/>
           <w:i/>
           <w:iCs/>
           <w:rtl/>
@@ -17961,19 +18002,7 @@
             <w:rPr>
               <w:rFonts w:ascii="Cambria Math" w:eastAsiaTheme="minorEastAsia" w:hAnsi="Cambria Math"/>
             </w:rPr>
-            <m:t>=62</m:t>
-          </m:r>
-          <m:r>
-            <w:rPr>
-              <w:rFonts w:ascii="Cambria Math" w:eastAsiaTheme="minorEastAsia" w:hAnsi="Cambria Math"/>
-            </w:rPr>
-            <m:t xml:space="preserve"> </m:t>
-          </m:r>
-          <m:r>
-            <w:rPr>
-              <w:rFonts w:ascii="Cambria Math" w:eastAsiaTheme="minorEastAsia" w:hAnsi="Cambria Math"/>
-            </w:rPr>
-            <m:t>mod109</m:t>
+            <m:t>=62 mod109</m:t>
           </m:r>
         </m:oMath>
       </m:oMathPara>
@@ -17994,7 +18023,7 @@
         <w:pStyle w:val="a9"/>
         <w:ind w:left="1080"/>
         <w:rPr>
-          <w:rFonts w:eastAsiaTheme="minorEastAsia" w:hint="cs"/>
+          <w:rFonts w:eastAsiaTheme="minorEastAsia"/>
           <w:i/>
           <w:rtl/>
         </w:rPr>
@@ -18013,23 +18042,63 @@
             <w:rFonts w:ascii="Cambria Math" w:eastAsiaTheme="minorEastAsia" w:hAnsi="Cambria Math"/>
             <w:u w:val="single"/>
           </w:rPr>
-          <m:t>q</m:t>
-        </m:r>
-        <m:r>
-          <w:rPr>
-            <w:rFonts w:ascii="Cambria Math" w:eastAsiaTheme="minorEastAsia" w:hAnsi="Cambria Math"/>
-            <w:u w:val="single"/>
-          </w:rPr>
-          <m:t>=</m:t>
-        </m:r>
-        <m:r>
-          <w:rPr>
-            <w:rFonts w:ascii="Cambria Math" w:eastAsiaTheme="minorEastAsia" w:hAnsi="Cambria Math"/>
-            <w:u w:val="single"/>
-          </w:rPr>
-          <m:t>433</m:t>
+          <m:t>q=433</m:t>
         </m:r>
       </m:oMath>
+    </w:p>
+    <w:p>
+      <w:pPr>
+        <w:pStyle w:val="a9"/>
+        <w:ind w:left="1080"/>
+        <w:rPr>
+          <w:rFonts w:eastAsiaTheme="minorEastAsia"/>
+          <w:i/>
+          <w:rtl/>
+        </w:rPr>
+      </w:pPr>
+      <m:oMathPara>
+        <m:oMath>
+          <m:sSup>
+            <m:sSupPr>
+              <m:ctrlPr>
+                <w:rPr>
+                  <w:rFonts w:ascii="Cambria Math" w:eastAsiaTheme="minorEastAsia" w:hAnsi="Cambria Math"/>
+                  <w:i/>
+                </w:rPr>
+              </m:ctrlPr>
+            </m:sSupPr>
+            <m:e>
+              <m:r>
+                <w:rPr>
+                  <w:rFonts w:ascii="Cambria Math" w:eastAsiaTheme="minorEastAsia" w:hAnsi="Cambria Math"/>
+                </w:rPr>
+                <m:t>32975</m:t>
+              </m:r>
+            </m:e>
+            <m:sup>
+              <m:r>
+                <w:rPr>
+                  <w:rFonts w:ascii="Cambria Math" w:hAnsi="Cambria Math"/>
+                  <w:u w:val="single"/>
+                </w:rPr>
+                <m:t>5489</m:t>
+              </m:r>
+              <m:r>
+                <w:rPr>
+                  <w:rFonts w:ascii="Cambria Math" w:hAnsi="Cambria Math"/>
+                </w:rPr>
+                <m:t xml:space="preserve"> </m:t>
+              </m:r>
+            </m:sup>
+          </m:sSup>
+          <m:r>
+            <w:rPr>
+              <w:rFonts w:ascii="Cambria Math" w:hAnsi="Cambria Math"/>
+            </w:rPr>
+            <m:t>mod433</m:t>
+          </m:r>
+        </m:oMath>
+      </m:oMathPara>
     </w:p>
     <w:p>
       <w:pPr>
@@ -18085,70 +18154,13 @@
             <w:rPr>
               <w:rFonts w:ascii="Cambria Math" w:hAnsi="Cambria Math"/>
             </w:rPr>
-            <m:t>400</m:t>
+            <m:t>67</m:t>
           </m:r>
           <m:r>
             <w:rPr>
               <w:rFonts w:ascii="Cambria Math" w:hAnsi="Cambria Math"/>
             </w:rPr>
-            <m:t>=mod</m:t>
-          </m:r>
-          <m:r>
-            <w:rPr>
-              <w:rFonts w:ascii="Cambria Math" w:hAnsi="Cambria Math"/>
-            </w:rPr>
-            <m:t>433</m:t>
-          </m:r>
-          <m:r>
-            <w:rPr>
-              <w:rFonts w:ascii="Cambria Math" w:eastAsiaTheme="minorEastAsia" w:hAnsi="Cambria Math"/>
-            </w:rPr>
-            <m:t xml:space="preserve"> :</m:t>
-          </m:r>
-          <m:sSup>
-            <m:sSupPr>
-              <m:ctrlPr>
-                <w:rPr>
-                  <w:rFonts w:ascii="Cambria Math" w:eastAsiaTheme="minorEastAsia" w:hAnsi="Cambria Math"/>
-                  <w:i/>
-                </w:rPr>
-              </m:ctrlPr>
-            </m:sSupPr>
-            <m:e>
-              <m:r>
-                <w:rPr>
-                  <w:rFonts w:ascii="Cambria Math" w:eastAsiaTheme="minorEastAsia" w:hAnsi="Cambria Math"/>
-                </w:rPr>
-                <m:t>32975</m:t>
-              </m:r>
-            </m:e>
-            <m:sup>
-              <m:r>
-                <w:rPr>
-                  <w:rFonts w:ascii="Cambria Math" w:hAnsi="Cambria Math"/>
-                  <w:u w:val="single"/>
-                </w:rPr>
-                <m:t>5489</m:t>
-              </m:r>
-              <m:r>
-                <w:rPr>
-                  <w:rFonts w:ascii="Cambria Math" w:hAnsi="Cambria Math"/>
-                </w:rPr>
-                <m:t xml:space="preserve"> </m:t>
-              </m:r>
-            </m:sup>
-          </m:sSup>
-          <m:r>
-            <w:rPr>
-              <w:rFonts w:ascii="Cambria Math" w:hAnsi="Cambria Math"/>
-            </w:rPr>
-            <m:t>mod</m:t>
-          </m:r>
-          <m:r>
-            <w:rPr>
-              <w:rFonts w:ascii="Cambria Math" w:hAnsi="Cambria Math"/>
-            </w:rPr>
-            <m:t>433</m:t>
+            <m:t>=mod433</m:t>
           </m:r>
         </m:oMath>
       </m:oMathPara>
@@ -18158,7 +18170,7 @@
         <w:pStyle w:val="a9"/>
         <w:ind w:left="1080"/>
         <w:rPr>
-          <w:rFonts w:eastAsiaTheme="minorEastAsia" w:hint="cs"/>
+          <w:rFonts w:eastAsiaTheme="minorEastAsia"/>
           <w:i/>
           <w:iCs/>
           <w:rtl/>
@@ -18205,34 +18217,13 @@
             <w:rPr>
               <w:rFonts w:ascii="Cambria Math" w:hAnsi="Cambria Math"/>
             </w:rPr>
-            <m:t>5489</m:t>
-          </m:r>
-          <m:r>
-            <m:rPr>
-              <m:sty m:val="p"/>
-            </m:rPr>
-            <w:rPr>
-              <w:rFonts w:ascii="Cambria Math" w:hAnsi="Cambria Math"/>
-            </w:rPr>
-            <m:t>=</m:t>
+            <m:t>5489=</m:t>
           </m:r>
           <m:r>
             <w:rPr>
               <w:rFonts w:ascii="Cambria Math" w:eastAsiaTheme="minorEastAsia" w:hAnsi="Cambria Math"/>
             </w:rPr>
-            <m:t>305</m:t>
-          </m:r>
-          <m:r>
-            <w:rPr>
-              <w:rFonts w:ascii="Cambria Math" w:eastAsiaTheme="minorEastAsia" w:hAnsi="Cambria Math"/>
-            </w:rPr>
-            <m:t xml:space="preserve"> mod</m:t>
-          </m:r>
-          <m:r>
-            <w:rPr>
-              <w:rFonts w:ascii="Cambria Math" w:eastAsiaTheme="minorEastAsia" w:hAnsi="Cambria Math"/>
-            </w:rPr>
-            <m:t>432</m:t>
+            <m:t>305 mod432</m:t>
           </m:r>
         </m:oMath>
       </m:oMathPara>
@@ -18328,7 +18319,7 @@
                 <w:rPr>
                   <w:rFonts w:ascii="Cambria Math" w:eastAsiaTheme="minorEastAsia" w:hAnsi="Cambria Math"/>
                 </w:rPr>
-                <m:t>400</m:t>
+                <m:t>67</m:t>
               </m:r>
             </m:e>
             <m:sup>
@@ -18344,25 +18335,19 @@
             <w:rPr>
               <w:rFonts w:ascii="Cambria Math" w:eastAsiaTheme="minorEastAsia" w:hAnsi="Cambria Math"/>
             </w:rPr>
-            <m:t>=49</m:t>
+            <m:t>=</m:t>
           </m:r>
           <m:r>
             <w:rPr>
               <w:rFonts w:ascii="Cambria Math" w:eastAsiaTheme="minorEastAsia" w:hAnsi="Cambria Math"/>
             </w:rPr>
-            <m:t xml:space="preserve"> </m:t>
+            <m:t>292</m:t>
           </m:r>
           <m:r>
             <w:rPr>
               <w:rFonts w:ascii="Cambria Math" w:eastAsiaTheme="minorEastAsia" w:hAnsi="Cambria Math"/>
             </w:rPr>
-            <m:t>mod</m:t>
-          </m:r>
-          <m:r>
-            <w:rPr>
-              <w:rFonts w:ascii="Cambria Math" w:eastAsiaTheme="minorEastAsia" w:hAnsi="Cambria Math"/>
-            </w:rPr>
-            <m:t>433</m:t>
+            <m:t xml:space="preserve"> mod433</m:t>
           </m:r>
         </m:oMath>
       </m:oMathPara>
@@ -18384,7 +18369,7 @@
         <w:pStyle w:val="a9"/>
         <w:ind w:left="1080"/>
         <w:rPr>
-          <w:rFonts w:eastAsiaTheme="minorEastAsia"/>
+          <w:rFonts w:eastAsiaTheme="minorEastAsia" w:hint="cs"/>
           <w:i/>
           <w:rtl/>
         </w:rPr>
@@ -18395,13 +18380,7 @@
             <w:rPr>
               <w:rFonts w:ascii="Cambria Math" w:eastAsiaTheme="minorEastAsia" w:hAnsi="Cambria Math"/>
             </w:rPr>
-            <m:t>C</m:t>
-          </m:r>
-          <m:r>
-            <w:rPr>
-              <w:rFonts w:ascii="Cambria Math" w:eastAsiaTheme="minorEastAsia" w:hAnsi="Cambria Math"/>
-            </w:rPr>
-            <m:t>=</m:t>
+            <m:t>C=</m:t>
           </m:r>
           <m:sSub>
             <m:sSubPr>
@@ -18425,13 +18404,7 @@
                 <w:rPr>
                   <w:rFonts w:ascii="Cambria Math" w:eastAsiaTheme="minorEastAsia" w:hAnsi="Cambria Math"/>
                 </w:rPr>
-                <m:t>1</m:t>
-              </m:r>
-              <m:r>
-                <w:rPr>
-                  <w:rFonts w:ascii="Cambria Math" w:eastAsiaTheme="minorEastAsia" w:hAnsi="Cambria Math"/>
-                </w:rPr>
-                <m:t>09</m:t>
+                <m:t>109</m:t>
               </m:r>
             </m:sub>
           </m:sSub>
@@ -18541,7 +18514,7 @@
             <w:rPr>
               <w:rFonts w:ascii="Cambria Math" w:eastAsiaTheme="minorEastAsia" w:hAnsi="Cambria Math"/>
             </w:rPr>
-            <m:t>39403</m:t>
+            <m:t>15588</m:t>
           </m:r>
           <m:r>
             <w:rPr>
@@ -18554,31 +18527,13 @@
             <w:rPr>
               <w:rFonts w:ascii="Cambria Math" w:eastAsiaTheme="minorEastAsia" w:hAnsi="Cambria Math"/>
             </w:rPr>
-            <m:t>62</m:t>
+            <m:t>62+31610∙</m:t>
           </m:r>
           <m:r>
             <w:rPr>
               <w:rFonts w:ascii="Cambria Math" w:eastAsiaTheme="minorEastAsia" w:hAnsi="Cambria Math"/>
             </w:rPr>
-            <m:t>+</m:t>
-          </m:r>
-          <m:r>
-            <w:rPr>
-              <w:rFonts w:ascii="Cambria Math" w:eastAsiaTheme="minorEastAsia" w:hAnsi="Cambria Math"/>
-            </w:rPr>
-            <m:t>31610</m:t>
-          </m:r>
-          <m:r>
-            <w:rPr>
-              <w:rFonts w:ascii="Cambria Math" w:eastAsiaTheme="minorEastAsia" w:hAnsi="Cambria Math"/>
-            </w:rPr>
-            <m:t>∙</m:t>
-          </m:r>
-          <m:r>
-            <w:rPr>
-              <w:rFonts w:ascii="Cambria Math" w:eastAsiaTheme="minorEastAsia" w:hAnsi="Cambria Math"/>
-            </w:rPr>
-            <m:t>49</m:t>
+            <m:t>292</m:t>
           </m:r>
           <m:r>
             <w:rPr>
@@ -18606,7 +18561,19 @@
             <w:rPr>
               <w:rFonts w:ascii="Cambria Math" w:eastAsiaTheme="minorEastAsia" w:hAnsi="Cambria Math"/>
             </w:rPr>
-            <m:t>=27328 mod</m:t>
+            <m:t>=</m:t>
+          </m:r>
+          <m:r>
+            <w:rPr>
+              <w:rFonts w:ascii="Cambria Math" w:eastAsiaTheme="minorEastAsia" w:hAnsi="Cambria Math"/>
+            </w:rPr>
+            <m:t>2024</m:t>
+          </m:r>
+          <m:r>
+            <w:rPr>
+              <w:rFonts w:ascii="Cambria Math" w:eastAsiaTheme="minorEastAsia" w:hAnsi="Cambria Math"/>
+            </w:rPr>
+            <m:t xml:space="preserve"> mod</m:t>
           </m:r>
           <m:r>
             <w:rPr>
@@ -18622,44 +18589,101 @@
         <w:pStyle w:val="a9"/>
         <w:ind w:left="1080"/>
         <w:rPr>
-          <w:rFonts w:hint="cs"/>
+          <w:rFonts w:eastAsiaTheme="minorEastAsia"/>
           <w:i/>
           <w:iCs/>
-        </w:rPr>
-      </w:pPr>
-    </w:p>
-    <w:p>
-      <w:pPr>
-        <w:rPr>
-          <w:rtl/>
-        </w:rPr>
-      </w:pPr>
-    </w:p>
-    <w:p>
-      <w:pPr>
-        <w:rPr>
-          <w:rtl/>
-        </w:rPr>
-      </w:pPr>
-    </w:p>
-    <w:p>
-      <w:pPr>
-        <w:rPr>
-          <w:rtl/>
-        </w:rPr>
-      </w:pPr>
-    </w:p>
-    <w:p>
-      <w:pPr>
-        <w:rPr>
-          <w:rtl/>
-        </w:rPr>
-      </w:pPr>
-    </w:p>
-    <w:p>
-      <w:pPr>
-        <w:rPr>
-          <w:rtl/>
+          <w:u w:val="single"/>
+          <w:rtl/>
+        </w:rPr>
+      </w:pPr>
+    </w:p>
+    <w:p>
+      <w:pPr>
+        <w:pStyle w:val="a9"/>
+        <w:ind w:left="1080"/>
+        <w:rPr>
+          <w:rFonts w:eastAsiaTheme="minorEastAsia" w:hint="cs"/>
+          <w:i/>
+          <w:iCs/>
+          <w:rtl/>
+        </w:rPr>
+      </w:pPr>
+      <m:oMath>
+        <m:r>
+          <w:rPr>
+            <w:rFonts w:ascii="Cambria Math" w:eastAsiaTheme="minorEastAsia" w:hAnsi="Cambria Math" w:cs="Cambria Math" w:hint="cs"/>
+            <w:rtl/>
+          </w:rPr>
+          <m:t>⟸</m:t>
+        </m:r>
+      </m:oMath>
+      <w:r>
+        <w:rPr>
+          <w:rFonts w:eastAsiaTheme="minorEastAsia" w:hint="cs"/>
+          <w:i/>
+          <w:iCs/>
+          <w:rtl/>
+        </w:rPr>
+        <w:t xml:space="preserve">  </w:t>
+      </w:r>
+      <w:r>
+        <w:rPr>
+          <w:rFonts w:eastAsiaTheme="minorEastAsia" w:hint="cs"/>
+          <w:i/>
+          <w:iCs/>
+          <w:rtl/>
+        </w:rPr>
+        <w:t>הפענוח הוא:</w:t>
+      </w:r>
+    </w:p>
+    <w:p>
+      <w:pPr>
+        <w:rPr>
+          <w:rFonts w:eastAsiaTheme="minorEastAsia"/>
+          <w:i/>
+          <w:iCs/>
+          <w:u w:val="single"/>
+          <w:rtl/>
+        </w:rPr>
+      </w:pPr>
+      <m:oMathPara>
+        <m:oMath>
+          <m:r>
+            <w:rPr>
+              <w:rFonts w:ascii="Cambria Math" w:eastAsiaTheme="minorEastAsia" w:hAnsi="Cambria Math"/>
+              <w:u w:val="single"/>
+            </w:rPr>
+            <m:t>2024 mod</m:t>
+          </m:r>
+          <m:r>
+            <w:rPr>
+              <w:rFonts w:ascii="Cambria Math" w:hAnsi="Cambria Math"/>
+              <w:u w:val="single"/>
+            </w:rPr>
+            <m:t>47197</m:t>
+          </m:r>
+        </m:oMath>
+      </m:oMathPara>
+    </w:p>
+    <w:p>
+      <w:pPr>
+        <w:pStyle w:val="a9"/>
+        <w:ind w:left="1080"/>
+        <w:rPr>
+          <w:rFonts w:eastAsiaTheme="minorEastAsia" w:hint="cs"/>
+          <w:i/>
+          <w:iCs/>
+          <w:rtl/>
+        </w:rPr>
+      </w:pPr>
+    </w:p>
+    <w:p>
+      <w:pPr>
+        <w:pStyle w:val="a9"/>
+        <w:ind w:left="1080"/>
+        <w:rPr>
+          <w:i/>
+          <w:iCs/>
         </w:rPr>
       </w:pPr>
     </w:p>
@@ -18773,13 +18797,7 @@
             <w:rPr>
               <w:rFonts w:ascii="Cambria Math" w:eastAsiaTheme="minorEastAsia" w:hAnsi="Cambria Math"/>
             </w:rPr>
-            <m:t>e</m:t>
-          </m:r>
-          <m:r>
-            <w:rPr>
-              <w:rFonts w:ascii="Cambria Math" w:eastAsiaTheme="minorEastAsia" w:hAnsi="Cambria Math"/>
-            </w:rPr>
-            <m:t>=</m:t>
+            <m:t>e=</m:t>
           </m:r>
           <m:r>
             <w:rPr>
@@ -18802,7 +18820,7 @@
         <w:pStyle w:val="a9"/>
         <w:ind w:left="1080"/>
         <w:rPr>
-          <w:rFonts w:eastAsiaTheme="minorEastAsia" w:hint="cs"/>
+          <w:rFonts w:eastAsiaTheme="minorEastAsia"/>
           <w:i/>
           <w:u w:val="single"/>
           <w:rtl/>
@@ -18891,7 +18909,7 @@
         <w:pStyle w:val="a9"/>
         <w:ind w:left="1080"/>
         <w:rPr>
-          <w:rFonts w:eastAsiaTheme="minorEastAsia" w:hint="cs"/>
+          <w:rFonts w:eastAsiaTheme="minorEastAsia"/>
           <w:i/>
           <w:rtl/>
         </w:rPr>
@@ -18918,7 +18936,7 @@
         <w:pStyle w:val="a9"/>
         <w:ind w:left="1080"/>
         <w:rPr>
-          <w:rFonts w:eastAsiaTheme="minorEastAsia" w:hint="cs"/>
+          <w:rFonts w:eastAsiaTheme="minorEastAsia"/>
           <w:rtl/>
         </w:rPr>
       </w:pPr>
@@ -18928,13 +18946,7 @@
             <w:rPr>
               <w:rFonts w:ascii="Cambria Math" w:eastAsiaTheme="minorEastAsia" w:hAnsi="Cambria Math"/>
             </w:rPr>
-            <m:t>ed</m:t>
-          </m:r>
-          <m:r>
-            <w:rPr>
-              <w:rFonts w:ascii="Cambria Math" w:eastAsiaTheme="minorEastAsia" w:hAnsi="Cambria Math"/>
-            </w:rPr>
-            <m:t>-1=93312=</m:t>
+            <m:t>ed-1=93312=</m:t>
           </m:r>
           <m:sSup>
             <m:sSupPr>
@@ -19030,13 +19042,7 @@
             <w:rPr>
               <w:rFonts w:ascii="Cambria Math" w:eastAsiaTheme="minorEastAsia" w:hAnsi="Cambria Math"/>
             </w:rPr>
-            <m:t>×</m:t>
-          </m:r>
-          <m:r>
-            <w:rPr>
-              <w:rFonts w:ascii="Cambria Math" w:eastAsiaTheme="minorEastAsia" w:hAnsi="Cambria Math"/>
-            </w:rPr>
-            <m:t>r</m:t>
+            <m:t>×r</m:t>
           </m:r>
         </m:oMath>
       </m:oMathPara>
@@ -19082,19 +19088,7 @@
             <w:rPr>
               <w:rFonts w:ascii="Cambria Math" w:eastAsiaTheme="minorEastAsia" w:hAnsi="Cambria Math"/>
             </w:rPr>
-            <m:t>=</m:t>
-          </m:r>
-          <m:r>
-            <w:rPr>
-              <w:rFonts w:ascii="Cambria Math" w:eastAsiaTheme="minorEastAsia" w:hAnsi="Cambria Math"/>
-            </w:rPr>
-            <m:t xml:space="preserve">512 </m:t>
-          </m:r>
-          <m:r>
-            <w:rPr>
-              <w:rFonts w:ascii="Cambria Math" w:eastAsiaTheme="minorEastAsia" w:hAnsi="Cambria Math"/>
-            </w:rPr>
-            <m:t>mod</m:t>
+            <m:t>=512 mod</m:t>
           </m:r>
           <m:r>
             <w:rPr>
@@ -19146,19 +19140,7 @@
             <w:rPr>
               <w:rFonts w:ascii="Cambria Math" w:eastAsiaTheme="minorEastAsia" w:hAnsi="Cambria Math"/>
             </w:rPr>
-            <m:t>=26159</m:t>
-          </m:r>
-          <m:r>
-            <w:rPr>
-              <w:rFonts w:ascii="Cambria Math" w:eastAsiaTheme="minorEastAsia" w:hAnsi="Cambria Math"/>
-            </w:rPr>
-            <m:t xml:space="preserve"> </m:t>
-          </m:r>
-          <m:r>
-            <w:rPr>
-              <w:rFonts w:ascii="Cambria Math" w:eastAsiaTheme="minorEastAsia" w:hAnsi="Cambria Math"/>
-            </w:rPr>
-            <m:t>mod</m:t>
+            <m:t>=26159 mod</m:t>
           </m:r>
           <m:r>
             <w:rPr>
@@ -19174,7 +19156,7 @@
         <w:pStyle w:val="a9"/>
         <w:ind w:left="1080"/>
         <w:rPr>
-          <w:rFonts w:eastAsiaTheme="minorEastAsia" w:hint="cs"/>
+          <w:rFonts w:eastAsiaTheme="minorEastAsia"/>
           <w:i/>
           <w:rtl/>
         </w:rPr>
@@ -19211,19 +19193,7 @@
             <w:rPr>
               <w:rFonts w:ascii="Cambria Math" w:eastAsiaTheme="minorEastAsia" w:hAnsi="Cambria Math"/>
             </w:rPr>
-            <m:t>=</m:t>
-          </m:r>
-          <m:r>
-            <w:rPr>
-              <w:rFonts w:ascii="Cambria Math" w:eastAsiaTheme="minorEastAsia" w:hAnsi="Cambria Math"/>
-            </w:rPr>
-            <m:t>31175</m:t>
-          </m:r>
-          <m:r>
-            <w:rPr>
-              <w:rFonts w:ascii="Cambria Math" w:eastAsiaTheme="minorEastAsia" w:hAnsi="Cambria Math"/>
-            </w:rPr>
-            <m:t xml:space="preserve"> mod</m:t>
+            <m:t>=31175 mod</m:t>
           </m:r>
           <m:r>
             <w:rPr>
@@ -19276,25 +19246,7 @@
             <w:rPr>
               <w:rFonts w:ascii="Cambria Math" w:eastAsiaTheme="minorEastAsia" w:hAnsi="Cambria Math"/>
             </w:rPr>
-            <m:t>=</m:t>
-          </m:r>
-          <m:r>
-            <w:rPr>
-              <w:rFonts w:ascii="Cambria Math" w:eastAsiaTheme="minorEastAsia" w:hAnsi="Cambria Math"/>
-            </w:rPr>
-            <m:t>1</m:t>
-          </m:r>
-          <m:r>
-            <w:rPr>
-              <w:rFonts w:ascii="Cambria Math" w:eastAsiaTheme="minorEastAsia" w:hAnsi="Cambria Math"/>
-            </w:rPr>
-            <m:t xml:space="preserve"> </m:t>
-          </m:r>
-          <m:r>
-            <w:rPr>
-              <w:rFonts w:ascii="Cambria Math" w:eastAsiaTheme="minorEastAsia" w:hAnsi="Cambria Math"/>
-            </w:rPr>
-            <m:t>mod</m:t>
+            <m:t>=1 mod</m:t>
           </m:r>
           <m:r>
             <w:rPr>
@@ -19376,25 +19328,13 @@
                 <w:rPr>
                   <w:rFonts w:ascii="Cambria Math" w:eastAsiaTheme="minorEastAsia" w:hAnsi="Cambria Math"/>
                 </w:rPr>
-                <m:t>31175</m:t>
-              </m:r>
-              <m:r>
-                <w:rPr>
-                  <w:rFonts w:ascii="Cambria Math" w:eastAsiaTheme="minorEastAsia" w:hAnsi="Cambria Math"/>
-                </w:rPr>
-                <m:t>-1,</m:t>
+                <m:t>31175-1,</m:t>
               </m:r>
               <m:r>
                 <w:rPr>
                   <w:rFonts w:ascii="Cambria Math" w:hAnsi="Cambria Math"/>
                 </w:rPr>
-                <m:t xml:space="preserve"> </m:t>
-              </m:r>
-              <m:r>
-                <w:rPr>
-                  <w:rFonts w:ascii="Cambria Math" w:hAnsi="Cambria Math"/>
-                </w:rPr>
-                <m:t>47197</m:t>
+                <m:t xml:space="preserve"> 47197</m:t>
               </m:r>
             </m:e>
           </m:d>
@@ -19439,25 +19379,7 @@
                 <w:rPr>
                   <w:rFonts w:ascii="Cambria Math" w:eastAsiaTheme="minorEastAsia" w:hAnsi="Cambria Math"/>
                 </w:rPr>
-                <m:t>3117</m:t>
-              </m:r>
-              <m:r>
-                <w:rPr>
-                  <w:rFonts w:ascii="Cambria Math" w:eastAsiaTheme="minorEastAsia" w:hAnsi="Cambria Math"/>
-                </w:rPr>
-                <m:t>4</m:t>
-              </m:r>
-              <m:r>
-                <w:rPr>
-                  <w:rFonts w:ascii="Cambria Math" w:eastAsiaTheme="minorEastAsia" w:hAnsi="Cambria Math"/>
-                </w:rPr>
-                <m:t>,</m:t>
-              </m:r>
-              <m:r>
-                <w:rPr>
-                  <w:rFonts w:ascii="Cambria Math" w:eastAsiaTheme="minorEastAsia" w:hAnsi="Cambria Math"/>
-                </w:rPr>
-                <m:t xml:space="preserve"> </m:t>
+                <m:t xml:space="preserve">31174, </m:t>
               </m:r>
               <m:r>
                 <w:rPr>
@@ -19471,13 +19393,7 @@
             <w:rPr>
               <w:rFonts w:ascii="Cambria Math" w:eastAsiaTheme="minorEastAsia" w:hAnsi="Cambria Math"/>
             </w:rPr>
-            <m:t>=1</m:t>
-          </m:r>
-          <m:r>
-            <w:rPr>
-              <w:rFonts w:ascii="Cambria Math" w:eastAsiaTheme="minorEastAsia" w:hAnsi="Cambria Math"/>
-            </w:rPr>
-            <m:t>09</m:t>
+            <m:t>=109</m:t>
           </m:r>
         </m:oMath>
       </m:oMathPara>
@@ -19487,7 +19403,7 @@
         <w:pStyle w:val="a9"/>
         <w:ind w:left="1080"/>
         <w:rPr>
-          <w:rFonts w:eastAsiaTheme="minorEastAsia" w:hint="cs"/>
+          <w:rFonts w:eastAsiaTheme="minorEastAsia"/>
           <w:i/>
           <w:rtl/>
         </w:rPr>
@@ -19503,14 +19419,6 @@
           <w:rtl/>
         </w:rPr>
       </w:pPr>
-      <w:r>
-        <w:rPr>
-          <w:rFonts w:eastAsiaTheme="minorEastAsia" w:hint="cs"/>
-          <w:i/>
-          <w:rtl/>
-        </w:rPr>
-        <w:t>.</w:t>
-      </w:r>
       <m:oMath>
         <m:r>
           <w:rPr>
@@ -19520,6 +19428,31 @@
           <m:t>⟸</m:t>
         </m:r>
       </m:oMath>
+      <w:r>
+        <w:rPr>
+          <w:rFonts w:eastAsiaTheme="minorEastAsia" w:hint="cs"/>
+          <w:i/>
+          <w:rtl/>
+        </w:rPr>
+        <w:t xml:space="preserve">    </w:t>
+      </w:r>
+      <w:r>
+        <w:rPr>
+          <w:rFonts w:eastAsiaTheme="minorEastAsia" w:hint="cs"/>
+          <w:i/>
+          <w:u w:val="single"/>
+          <w:rtl/>
+        </w:rPr>
+        <w:t>הפירוק</w:t>
+      </w:r>
+      <w:r>
+        <w:rPr>
+          <w:rFonts w:eastAsiaTheme="minorEastAsia" w:hint="cs"/>
+          <w:i/>
+          <w:rtl/>
+        </w:rPr>
+        <w:t>:</w:t>
+      </w:r>
     </w:p>
     <w:p>
       <w:pPr>
@@ -19539,14 +19472,7 @@
               <w:rFonts w:ascii="Cambria Math" w:hAnsi="Cambria Math"/>
               <w:u w:val="single"/>
             </w:rPr>
-            <m:t>47197</m:t>
-          </m:r>
-          <m:r>
-            <w:rPr>
-              <w:rFonts w:ascii="Cambria Math" w:hAnsi="Cambria Math"/>
-              <w:u w:val="single"/>
-            </w:rPr>
-            <m:t>=109×433</m:t>
+            <m:t>47197=109×433</m:t>
           </m:r>
         </m:oMath>
       </m:oMathPara>
@@ -19556,7 +19482,7 @@
         <w:pStyle w:val="a9"/>
         <w:ind w:left="1080"/>
         <w:rPr>
-          <w:rFonts w:eastAsiaTheme="minorEastAsia" w:hint="cs"/>
+          <w:rFonts w:eastAsiaTheme="minorEastAsia"/>
           <w:i/>
           <w:rtl/>
         </w:rPr>
@@ -19567,7 +19493,7 @@
         <w:pStyle w:val="a9"/>
         <w:ind w:left="1080"/>
         <w:rPr>
-          <w:rFonts w:eastAsiaTheme="minorEastAsia" w:hint="cs"/>
+          <w:rFonts w:eastAsiaTheme="minorEastAsia"/>
           <w:rtl/>
         </w:rPr>
       </w:pPr>
@@ -19577,7 +19503,7 @@
         <w:pStyle w:val="a9"/>
         <w:ind w:left="1080"/>
         <w:rPr>
-          <w:rFonts w:eastAsiaTheme="minorEastAsia" w:hint="cs"/>
+          <w:rFonts w:eastAsiaTheme="minorEastAsia"/>
           <w:rtl/>
         </w:rPr>
       </w:pPr>
@@ -19597,7 +19523,7 @@
         <w:pStyle w:val="a9"/>
         <w:ind w:left="1080"/>
         <w:rPr>
-          <w:rFonts w:eastAsiaTheme="minorEastAsia" w:hint="cs"/>
+          <w:rFonts w:eastAsiaTheme="minorEastAsia"/>
           <w:rtl/>
         </w:rPr>
       </w:pPr>

</xml_diff>

<commit_message>
Fix q4 && q5
</commit_message>
<xml_diff>
--- a/מבוא להצפנה 3 - שחר אשר - 209305408.docx
+++ b/מבוא להצפנה 3 - שחר אשר - 209305408.docx
@@ -12097,7 +12097,7 @@
           <w:szCs w:val="21"/>
           <w14:ligatures w14:val="none"/>
         </w:rPr>
-        <w:t xml:space="preserve">B = 2 | 2^2! mod168163 = 4         | </w:t>
+        <w:t xml:space="preserve">B = 2 | 2^2! mod15707 = 4         | </w:t>
       </w:r>
       <w:proofErr w:type="spellStart"/>
       <w:proofErr w:type="gramStart"/>
@@ -12134,34 +12134,34 @@
           <w:szCs w:val="21"/>
           <w14:ligatures w14:val="none"/>
         </w:rPr>
-        <w:t>2^2!-1 mod168163) = 1)</w:t>
-      </w:r>
-    </w:p>
-    <w:p>
-      <w:pPr>
-        <w:shd w:val="clear" w:color="auto" w:fill="1F1F1F"/>
-        <w:bidi w:val="0"/>
-        <w:spacing w:after="0" w:line="285" w:lineRule="atLeast"/>
-        <w:ind w:left="360"/>
-        <w:rPr>
-          <w:rFonts w:ascii="Consolas" w:eastAsia="Times New Roman" w:hAnsi="Consolas" w:cs="Times New Roman"/>
-          <w:color w:val="CCCCCC"/>
-          <w:kern w:val="0"/>
-          <w:sz w:val="21"/>
-          <w:szCs w:val="21"/>
-          <w14:ligatures w14:val="none"/>
-        </w:rPr>
-      </w:pPr>
-      <w:r>
-        <w:rPr>
-          <w:rFonts w:ascii="Consolas" w:eastAsia="Times New Roman" w:hAnsi="Consolas" w:cs="Times New Roman"/>
-          <w:color w:val="CCCCCC"/>
-          <w:kern w:val="0"/>
-          <w:sz w:val="21"/>
-          <w:szCs w:val="21"/>
-          <w14:ligatures w14:val="none"/>
-        </w:rPr>
-        <w:t xml:space="preserve">B = 3 | 2^3! mod168163 = 64        | </w:t>
+        <w:t>2^2!-1 mod15707) = 1)</w:t>
+      </w:r>
+    </w:p>
+    <w:p>
+      <w:pPr>
+        <w:shd w:val="clear" w:color="auto" w:fill="1F1F1F"/>
+        <w:bidi w:val="0"/>
+        <w:spacing w:after="0" w:line="285" w:lineRule="atLeast"/>
+        <w:ind w:left="360"/>
+        <w:rPr>
+          <w:rFonts w:ascii="Consolas" w:eastAsia="Times New Roman" w:hAnsi="Consolas" w:cs="Times New Roman"/>
+          <w:color w:val="CCCCCC"/>
+          <w:kern w:val="0"/>
+          <w:sz w:val="21"/>
+          <w:szCs w:val="21"/>
+          <w14:ligatures w14:val="none"/>
+        </w:rPr>
+      </w:pPr>
+      <w:r>
+        <w:rPr>
+          <w:rFonts w:ascii="Consolas" w:eastAsia="Times New Roman" w:hAnsi="Consolas" w:cs="Times New Roman"/>
+          <w:color w:val="CCCCCC"/>
+          <w:kern w:val="0"/>
+          <w:sz w:val="21"/>
+          <w:szCs w:val="21"/>
+          <w14:ligatures w14:val="none"/>
+        </w:rPr>
+        <w:t xml:space="preserve">B = 3 | 2^3! mod15707 = 64        | </w:t>
       </w:r>
       <w:proofErr w:type="spellStart"/>
       <w:proofErr w:type="gramStart"/>
@@ -12198,34 +12198,34 @@
           <w:szCs w:val="21"/>
           <w14:ligatures w14:val="none"/>
         </w:rPr>
-        <w:t>2^3!-1 mod168163) = 1)</w:t>
-      </w:r>
-    </w:p>
-    <w:p>
-      <w:pPr>
-        <w:shd w:val="clear" w:color="auto" w:fill="1F1F1F"/>
-        <w:bidi w:val="0"/>
-        <w:spacing w:after="0" w:line="285" w:lineRule="atLeast"/>
-        <w:ind w:left="360"/>
-        <w:rPr>
-          <w:rFonts w:ascii="Consolas" w:eastAsia="Times New Roman" w:hAnsi="Consolas" w:cs="Times New Roman"/>
-          <w:color w:val="CCCCCC"/>
-          <w:kern w:val="0"/>
-          <w:sz w:val="21"/>
-          <w:szCs w:val="21"/>
-          <w14:ligatures w14:val="none"/>
-        </w:rPr>
-      </w:pPr>
-      <w:r>
-        <w:rPr>
-          <w:rFonts w:ascii="Consolas" w:eastAsia="Times New Roman" w:hAnsi="Consolas" w:cs="Times New Roman"/>
-          <w:color w:val="CCCCCC"/>
-          <w:kern w:val="0"/>
-          <w:sz w:val="21"/>
-          <w:szCs w:val="21"/>
-          <w14:ligatures w14:val="none"/>
-        </w:rPr>
-        <w:t xml:space="preserve">B = 4 | 2^4! mod168163 = 129079    | </w:t>
+        <w:t>2^3!-1 mod15707) = 1)</w:t>
+      </w:r>
+    </w:p>
+    <w:p>
+      <w:pPr>
+        <w:shd w:val="clear" w:color="auto" w:fill="1F1F1F"/>
+        <w:bidi w:val="0"/>
+        <w:spacing w:after="0" w:line="285" w:lineRule="atLeast"/>
+        <w:ind w:left="360"/>
+        <w:rPr>
+          <w:rFonts w:ascii="Consolas" w:eastAsia="Times New Roman" w:hAnsi="Consolas" w:cs="Times New Roman"/>
+          <w:color w:val="CCCCCC"/>
+          <w:kern w:val="0"/>
+          <w:sz w:val="21"/>
+          <w:szCs w:val="21"/>
+          <w14:ligatures w14:val="none"/>
+        </w:rPr>
+      </w:pPr>
+      <w:r>
+        <w:rPr>
+          <w:rFonts w:ascii="Consolas" w:eastAsia="Times New Roman" w:hAnsi="Consolas" w:cs="Times New Roman"/>
+          <w:color w:val="CCCCCC"/>
+          <w:kern w:val="0"/>
+          <w:sz w:val="21"/>
+          <w:szCs w:val="21"/>
+          <w14:ligatures w14:val="none"/>
+        </w:rPr>
+        <w:t xml:space="preserve">B = 4 | 2^4! mod15707 = 2140      | </w:t>
       </w:r>
       <w:proofErr w:type="spellStart"/>
       <w:proofErr w:type="gramStart"/>
@@ -12262,34 +12262,34 @@
           <w:szCs w:val="21"/>
           <w14:ligatures w14:val="none"/>
         </w:rPr>
-        <w:t>2^4!-1 mod168163) = 1)</w:t>
-      </w:r>
-    </w:p>
-    <w:p>
-      <w:pPr>
-        <w:shd w:val="clear" w:color="auto" w:fill="1F1F1F"/>
-        <w:bidi w:val="0"/>
-        <w:spacing w:after="0" w:line="285" w:lineRule="atLeast"/>
-        <w:ind w:left="360"/>
-        <w:rPr>
-          <w:rFonts w:ascii="Consolas" w:eastAsia="Times New Roman" w:hAnsi="Consolas" w:cs="Times New Roman"/>
-          <w:color w:val="CCCCCC"/>
-          <w:kern w:val="0"/>
-          <w:sz w:val="21"/>
-          <w:szCs w:val="21"/>
-          <w14:ligatures w14:val="none"/>
-        </w:rPr>
-      </w:pPr>
-      <w:r>
-        <w:rPr>
-          <w:rFonts w:ascii="Consolas" w:eastAsia="Times New Roman" w:hAnsi="Consolas" w:cs="Times New Roman"/>
-          <w:color w:val="CCCCCC"/>
-          <w:kern w:val="0"/>
-          <w:sz w:val="21"/>
-          <w:szCs w:val="21"/>
-          <w14:ligatures w14:val="none"/>
-        </w:rPr>
-        <w:t xml:space="preserve">B = 5 | 2^5! mod168163 = 66131     | </w:t>
+        <w:t>2^4!-1 mod15707) = 1)</w:t>
+      </w:r>
+    </w:p>
+    <w:p>
+      <w:pPr>
+        <w:shd w:val="clear" w:color="auto" w:fill="1F1F1F"/>
+        <w:bidi w:val="0"/>
+        <w:spacing w:after="0" w:line="285" w:lineRule="atLeast"/>
+        <w:ind w:left="360"/>
+        <w:rPr>
+          <w:rFonts w:ascii="Consolas" w:eastAsia="Times New Roman" w:hAnsi="Consolas" w:cs="Times New Roman"/>
+          <w:color w:val="CCCCCC"/>
+          <w:kern w:val="0"/>
+          <w:sz w:val="21"/>
+          <w:szCs w:val="21"/>
+          <w14:ligatures w14:val="none"/>
+        </w:rPr>
+      </w:pPr>
+      <w:r>
+        <w:rPr>
+          <w:rFonts w:ascii="Consolas" w:eastAsia="Times New Roman" w:hAnsi="Consolas" w:cs="Times New Roman"/>
+          <w:color w:val="CCCCCC"/>
+          <w:kern w:val="0"/>
+          <w:sz w:val="21"/>
+          <w:szCs w:val="21"/>
+          <w14:ligatures w14:val="none"/>
+        </w:rPr>
+        <w:t xml:space="preserve">B = 5 | 2^5! mod15707 = 14720     | </w:t>
       </w:r>
       <w:proofErr w:type="spellStart"/>
       <w:proofErr w:type="gramStart"/>
@@ -12326,34 +12326,34 @@
           <w:szCs w:val="21"/>
           <w14:ligatures w14:val="none"/>
         </w:rPr>
-        <w:t>2^5!-1 mod168163) = 1)</w:t>
-      </w:r>
-    </w:p>
-    <w:p>
-      <w:pPr>
-        <w:shd w:val="clear" w:color="auto" w:fill="1F1F1F"/>
-        <w:bidi w:val="0"/>
-        <w:spacing w:after="0" w:line="285" w:lineRule="atLeast"/>
-        <w:ind w:left="360"/>
-        <w:rPr>
-          <w:rFonts w:ascii="Consolas" w:eastAsia="Times New Roman" w:hAnsi="Consolas" w:cs="Times New Roman"/>
-          <w:color w:val="CCCCCC"/>
-          <w:kern w:val="0"/>
-          <w:sz w:val="21"/>
-          <w:szCs w:val="21"/>
-          <w14:ligatures w14:val="none"/>
-        </w:rPr>
-      </w:pPr>
-      <w:r>
-        <w:rPr>
-          <w:rFonts w:ascii="Consolas" w:eastAsia="Times New Roman" w:hAnsi="Consolas" w:cs="Times New Roman"/>
-          <w:color w:val="CCCCCC"/>
-          <w:kern w:val="0"/>
-          <w:sz w:val="21"/>
-          <w:szCs w:val="21"/>
-          <w14:ligatures w14:val="none"/>
-        </w:rPr>
-        <w:t xml:space="preserve">B = 6 | 2^6! mod168163 = 2423      | </w:t>
+        <w:t>2^5!-1 mod15707) = 1)</w:t>
+      </w:r>
+    </w:p>
+    <w:p>
+      <w:pPr>
+        <w:shd w:val="clear" w:color="auto" w:fill="1F1F1F"/>
+        <w:bidi w:val="0"/>
+        <w:spacing w:after="0" w:line="285" w:lineRule="atLeast"/>
+        <w:ind w:left="360"/>
+        <w:rPr>
+          <w:rFonts w:ascii="Consolas" w:eastAsia="Times New Roman" w:hAnsi="Consolas" w:cs="Times New Roman"/>
+          <w:color w:val="CCCCCC"/>
+          <w:kern w:val="0"/>
+          <w:sz w:val="21"/>
+          <w:szCs w:val="21"/>
+          <w14:ligatures w14:val="none"/>
+        </w:rPr>
+      </w:pPr>
+      <w:r>
+        <w:rPr>
+          <w:rFonts w:ascii="Consolas" w:eastAsia="Times New Roman" w:hAnsi="Consolas" w:cs="Times New Roman"/>
+          <w:color w:val="CCCCCC"/>
+          <w:kern w:val="0"/>
+          <w:sz w:val="21"/>
+          <w:szCs w:val="21"/>
+          <w14:ligatures w14:val="none"/>
+        </w:rPr>
+        <w:t xml:space="preserve">B = 6 | 2^6! mod15707 = 8524      | </w:t>
       </w:r>
       <w:proofErr w:type="spellStart"/>
       <w:proofErr w:type="gramStart"/>
@@ -12390,34 +12390,34 @@
           <w:szCs w:val="21"/>
           <w14:ligatures w14:val="none"/>
         </w:rPr>
-        <w:t>2^6!-1 mod168163) = 1)</w:t>
-      </w:r>
-    </w:p>
-    <w:p>
-      <w:pPr>
-        <w:shd w:val="clear" w:color="auto" w:fill="1F1F1F"/>
-        <w:bidi w:val="0"/>
-        <w:spacing w:after="0" w:line="285" w:lineRule="atLeast"/>
-        <w:ind w:left="360"/>
-        <w:rPr>
-          <w:rFonts w:ascii="Consolas" w:eastAsia="Times New Roman" w:hAnsi="Consolas" w:cs="Times New Roman"/>
-          <w:color w:val="CCCCCC"/>
-          <w:kern w:val="0"/>
-          <w:sz w:val="21"/>
-          <w:szCs w:val="21"/>
-          <w14:ligatures w14:val="none"/>
-        </w:rPr>
-      </w:pPr>
-      <w:r>
-        <w:rPr>
-          <w:rFonts w:ascii="Consolas" w:eastAsia="Times New Roman" w:hAnsi="Consolas" w:cs="Times New Roman"/>
-          <w:color w:val="CCCCCC"/>
-          <w:kern w:val="0"/>
-          <w:sz w:val="21"/>
-          <w:szCs w:val="21"/>
-          <w14:ligatures w14:val="none"/>
-        </w:rPr>
-        <w:t xml:space="preserve">B = 7 | 2^7! mod168163 = 13818     | </w:t>
+        <w:t>2^6!-1 mod15707) = 1)</w:t>
+      </w:r>
+    </w:p>
+    <w:p>
+      <w:pPr>
+        <w:shd w:val="clear" w:color="auto" w:fill="1F1F1F"/>
+        <w:bidi w:val="0"/>
+        <w:spacing w:after="0" w:line="285" w:lineRule="atLeast"/>
+        <w:ind w:left="360"/>
+        <w:rPr>
+          <w:rFonts w:ascii="Consolas" w:eastAsia="Times New Roman" w:hAnsi="Consolas" w:cs="Times New Roman"/>
+          <w:color w:val="CCCCCC"/>
+          <w:kern w:val="0"/>
+          <w:sz w:val="21"/>
+          <w:szCs w:val="21"/>
+          <w14:ligatures w14:val="none"/>
+        </w:rPr>
+      </w:pPr>
+      <w:r>
+        <w:rPr>
+          <w:rFonts w:ascii="Consolas" w:eastAsia="Times New Roman" w:hAnsi="Consolas" w:cs="Times New Roman"/>
+          <w:color w:val="CCCCCC"/>
+          <w:kern w:val="0"/>
+          <w:sz w:val="21"/>
+          <w:szCs w:val="21"/>
+          <w14:ligatures w14:val="none"/>
+        </w:rPr>
+        <w:t xml:space="preserve">B = 7 | 2^7! mod15707 = 15143     | </w:t>
       </w:r>
       <w:proofErr w:type="spellStart"/>
       <w:proofErr w:type="gramStart"/>
@@ -12454,7 +12454,7 @@
           <w:szCs w:val="21"/>
           <w14:ligatures w14:val="none"/>
         </w:rPr>
-        <w:t>2^7!-1 mod168163) = 337)</w:t>
+        <w:t>2^7!-1 mod15707) = 113)</w:t>
       </w:r>
     </w:p>
     <w:p>
@@ -12508,34 +12508,34 @@
           <w:szCs w:val="21"/>
           <w14:ligatures w14:val="none"/>
         </w:rPr>
-        <w:t>337 is a prime factor of 168163.</w:t>
-      </w:r>
-    </w:p>
-    <w:p>
-      <w:pPr>
-        <w:shd w:val="clear" w:color="auto" w:fill="1F1F1F"/>
-        <w:bidi w:val="0"/>
-        <w:spacing w:after="0" w:line="285" w:lineRule="atLeast"/>
-        <w:ind w:left="360"/>
-        <w:rPr>
-          <w:rFonts w:ascii="Consolas" w:eastAsia="Times New Roman" w:hAnsi="Consolas" w:cs="Times New Roman"/>
-          <w:color w:val="CCCCCC"/>
-          <w:kern w:val="0"/>
-          <w:sz w:val="21"/>
-          <w:szCs w:val="21"/>
-          <w14:ligatures w14:val="none"/>
-        </w:rPr>
-      </w:pPr>
-      <w:r>
-        <w:rPr>
-          <w:rFonts w:ascii="Consolas" w:eastAsia="Times New Roman" w:hAnsi="Consolas" w:cs="Times New Roman"/>
-          <w:color w:val="CCCCCC"/>
-          <w:kern w:val="0"/>
-          <w:sz w:val="21"/>
-          <w:szCs w:val="21"/>
-          <w14:ligatures w14:val="none"/>
-        </w:rPr>
-        <w:t>And 168163 = 337 X 499</w:t>
+        <w:t>113 is a prime factor of 15707.</w:t>
+      </w:r>
+    </w:p>
+    <w:p>
+      <w:pPr>
+        <w:shd w:val="clear" w:color="auto" w:fill="1F1F1F"/>
+        <w:bidi w:val="0"/>
+        <w:spacing w:after="0" w:line="285" w:lineRule="atLeast"/>
+        <w:ind w:left="360"/>
+        <w:rPr>
+          <w:rFonts w:ascii="Consolas" w:eastAsia="Times New Roman" w:hAnsi="Consolas" w:cs="Times New Roman"/>
+          <w:color w:val="CCCCCC"/>
+          <w:kern w:val="0"/>
+          <w:sz w:val="21"/>
+          <w:szCs w:val="21"/>
+          <w14:ligatures w14:val="none"/>
+        </w:rPr>
+      </w:pPr>
+      <w:r>
+        <w:rPr>
+          <w:rFonts w:ascii="Consolas" w:eastAsia="Times New Roman" w:hAnsi="Consolas" w:cs="Times New Roman"/>
+          <w:color w:val="CCCCCC"/>
+          <w:kern w:val="0"/>
+          <w:sz w:val="21"/>
+          <w:szCs w:val="21"/>
+          <w14:ligatures w14:val="none"/>
+        </w:rPr>
+        <w:t>And 15707 = 113 X 139</w:t>
       </w:r>
     </w:p>
     <w:p>
@@ -12592,6 +12592,7 @@
     <w:p>
       <w:pPr>
         <w:rPr>
+          <w:rFonts w:hint="cs"/>
           <w:u w:val="single"/>
           <w:rtl/>
         </w:rPr>
@@ -12781,7 +12782,13 @@
           <w:rPr>
             <w:rFonts w:ascii="Cambria Math" w:eastAsiaTheme="minorEastAsia" w:hAnsi="Cambria Math"/>
           </w:rPr>
-          <m:t>B=47</m:t>
+          <m:t>B=</m:t>
+        </m:r>
+        <m:r>
+          <w:rPr>
+            <w:rFonts w:ascii="Cambria Math" w:eastAsiaTheme="minorEastAsia" w:hAnsi="Cambria Math"/>
+          </w:rPr>
+          <m:t>3</m:t>
         </m:r>
       </m:oMath>
     </w:p>
@@ -12856,328 +12863,14 @@
                 <w:rPr>
                   <w:rFonts w:ascii="Cambria Math" w:hAnsi="Cambria Math"/>
                 </w:rPr>
-                <m:t>217</m:t>
+                <m:t>2</m:t>
               </m:r>
-            </m:e>
-            <m:sup>
               <m:r>
                 <w:rPr>
                   <w:rFonts w:ascii="Cambria Math" w:hAnsi="Cambria Math"/>
                 </w:rPr>
-                <m:t>2</m:t>
+                <m:t>71</m:t>
               </m:r>
-            </m:sup>
-          </m:sSup>
-          <m:r>
-            <w:rPr>
-              <w:rFonts w:ascii="Cambria Math" w:hAnsi="Cambria Math"/>
-            </w:rPr>
-            <m:t>=47089=</m:t>
-          </m:r>
-          <m:sSup>
-            <m:sSupPr>
-              <m:ctrlPr>
-                <w:rPr>
-                  <w:rFonts w:ascii="Cambria Math" w:hAnsi="Cambria Math"/>
-                  <w:i/>
-                </w:rPr>
-              </m:ctrlPr>
-            </m:sSupPr>
-            <m:e>
-              <m:r>
-                <w:rPr>
-                  <w:rFonts w:ascii="Cambria Math" w:hAnsi="Cambria Math"/>
-                </w:rPr>
-                <m:t>7</m:t>
-              </m:r>
-            </m:e>
-            <m:sup>
-              <m:r>
-                <w:rPr>
-                  <w:rFonts w:ascii="Cambria Math" w:hAnsi="Cambria Math"/>
-                </w:rPr>
-                <m:t>2</m:t>
-              </m:r>
-            </m:sup>
-          </m:sSup>
-          <m:r>
-            <w:rPr>
-              <w:rFonts w:ascii="Cambria Math" w:hAnsi="Cambria Math"/>
-            </w:rPr>
-            <m:t>×</m:t>
-          </m:r>
-          <m:sSup>
-            <m:sSupPr>
-              <m:ctrlPr>
-                <w:rPr>
-                  <w:rFonts w:ascii="Cambria Math" w:hAnsi="Cambria Math"/>
-                  <w:i/>
-                </w:rPr>
-              </m:ctrlPr>
-            </m:sSupPr>
-            <m:e>
-              <m:r>
-                <w:rPr>
-                  <w:rFonts w:ascii="Cambria Math" w:hAnsi="Cambria Math"/>
-                </w:rPr>
-                <m:t>31</m:t>
-              </m:r>
-            </m:e>
-            <m:sup>
-              <m:r>
-                <w:rPr>
-                  <w:rFonts w:ascii="Cambria Math" w:hAnsi="Cambria Math"/>
-                </w:rPr>
-                <m:t>2</m:t>
-              </m:r>
-            </m:sup>
-          </m:sSup>
-          <m:r>
-            <w:rPr>
-              <w:rFonts w:ascii="Cambria Math" w:hAnsi="Cambria Math"/>
-            </w:rPr>
-            <m:t>=mod47197</m:t>
-          </m:r>
-        </m:oMath>
-      </m:oMathPara>
-    </w:p>
-    <w:p>
-      <w:pPr>
-        <w:pStyle w:val="a9"/>
-        <w:rPr>
-          <w:rFonts w:eastAsiaTheme="minorEastAsia"/>
-          <w:i/>
-          <w:rtl/>
-        </w:rPr>
-      </w:pPr>
-      <m:oMathPara>
-        <m:oMath>
-          <m:sSup>
-            <m:sSupPr>
-              <m:ctrlPr>
-                <w:rPr>
-                  <w:rFonts w:ascii="Cambria Math" w:hAnsi="Cambria Math"/>
-                  <w:i/>
-                </w:rPr>
-              </m:ctrlPr>
-            </m:sSupPr>
-            <m:e>
-              <m:r>
-                <w:rPr>
-                  <w:rFonts w:ascii="Cambria Math" w:hAnsi="Cambria Math"/>
-                </w:rPr>
-                <m:t>227</m:t>
-              </m:r>
-            </m:e>
-            <m:sup>
-              <m:r>
-                <w:rPr>
-                  <w:rFonts w:ascii="Cambria Math" w:hAnsi="Cambria Math"/>
-                </w:rPr>
-                <m:t>2</m:t>
-              </m:r>
-            </m:sup>
-          </m:sSup>
-          <m:r>
-            <w:rPr>
-              <w:rFonts w:ascii="Cambria Math" w:hAnsi="Cambria Math"/>
-            </w:rPr>
-            <m:t>=4332=</m:t>
-          </m:r>
-          <m:sSup>
-            <m:sSupPr>
-              <m:ctrlPr>
-                <w:rPr>
-                  <w:rFonts w:ascii="Cambria Math" w:hAnsi="Cambria Math"/>
-                  <w:i/>
-                </w:rPr>
-              </m:ctrlPr>
-            </m:sSupPr>
-            <m:e>
-              <m:r>
-                <w:rPr>
-                  <w:rFonts w:ascii="Cambria Math" w:hAnsi="Cambria Math"/>
-                </w:rPr>
-                <m:t>2</m:t>
-              </m:r>
-            </m:e>
-            <m:sup>
-              <m:r>
-                <w:rPr>
-                  <w:rFonts w:ascii="Cambria Math" w:hAnsi="Cambria Math"/>
-                </w:rPr>
-                <m:t>2</m:t>
-              </m:r>
-            </m:sup>
-          </m:sSup>
-          <m:r>
-            <w:rPr>
-              <w:rFonts w:ascii="Cambria Math" w:hAnsi="Cambria Math"/>
-            </w:rPr>
-            <m:t>×3×</m:t>
-          </m:r>
-          <m:sSup>
-            <m:sSupPr>
-              <m:ctrlPr>
-                <w:rPr>
-                  <w:rFonts w:ascii="Cambria Math" w:hAnsi="Cambria Math"/>
-                  <w:i/>
-                </w:rPr>
-              </m:ctrlPr>
-            </m:sSupPr>
-            <m:e>
-              <m:r>
-                <w:rPr>
-                  <w:rFonts w:ascii="Cambria Math" w:hAnsi="Cambria Math"/>
-                </w:rPr>
-                <m:t>19</m:t>
-              </m:r>
-            </m:e>
-            <m:sup>
-              <m:r>
-                <w:rPr>
-                  <w:rFonts w:ascii="Cambria Math" w:hAnsi="Cambria Math"/>
-                </w:rPr>
-                <m:t>2</m:t>
-              </m:r>
-            </m:sup>
-          </m:sSup>
-          <m:r>
-            <w:rPr>
-              <w:rFonts w:ascii="Cambria Math" w:hAnsi="Cambria Math"/>
-            </w:rPr>
-            <m:t>=mod47197</m:t>
-          </m:r>
-        </m:oMath>
-      </m:oMathPara>
-    </w:p>
-    <w:p>
-      <w:pPr>
-        <w:pStyle w:val="a9"/>
-        <w:rPr>
-          <w:rFonts w:eastAsiaTheme="minorEastAsia"/>
-          <w:i/>
-          <w:rtl/>
-        </w:rPr>
-      </w:pPr>
-      <m:oMathPara>
-        <m:oMath>
-          <m:sSup>
-            <m:sSupPr>
-              <m:ctrlPr>
-                <w:rPr>
-                  <w:rFonts w:ascii="Cambria Math" w:hAnsi="Cambria Math"/>
-                  <w:i/>
-                </w:rPr>
-              </m:ctrlPr>
-            </m:sSupPr>
-            <m:e>
-              <m:r>
-                <w:rPr>
-                  <w:rFonts w:ascii="Cambria Math" w:hAnsi="Cambria Math"/>
-                </w:rPr>
-                <m:t>232</m:t>
-              </m:r>
-            </m:e>
-            <m:sup>
-              <m:r>
-                <w:rPr>
-                  <w:rFonts w:ascii="Cambria Math" w:hAnsi="Cambria Math"/>
-                </w:rPr>
-                <m:t>2</m:t>
-              </m:r>
-            </m:sup>
-          </m:sSup>
-          <m:r>
-            <w:rPr>
-              <w:rFonts w:ascii="Cambria Math" w:hAnsi="Cambria Math"/>
-            </w:rPr>
-            <m:t>=6627=3×</m:t>
-          </m:r>
-          <m:sSup>
-            <m:sSupPr>
-              <m:ctrlPr>
-                <w:rPr>
-                  <w:rFonts w:ascii="Cambria Math" w:hAnsi="Cambria Math"/>
-                  <w:i/>
-                </w:rPr>
-              </m:ctrlPr>
-            </m:sSupPr>
-            <m:e>
-              <m:r>
-                <w:rPr>
-                  <w:rFonts w:ascii="Cambria Math" w:hAnsi="Cambria Math"/>
-                </w:rPr>
-                <m:t>47</m:t>
-              </m:r>
-            </m:e>
-            <m:sup>
-              <m:r>
-                <w:rPr>
-                  <w:rFonts w:ascii="Cambria Math" w:hAnsi="Cambria Math"/>
-                </w:rPr>
-                <m:t>2</m:t>
-              </m:r>
-            </m:sup>
-          </m:sSup>
-          <m:r>
-            <w:rPr>
-              <w:rFonts w:ascii="Cambria Math" w:hAnsi="Cambria Math"/>
-            </w:rPr>
-            <m:t>=mod47197</m:t>
-          </m:r>
-        </m:oMath>
-      </m:oMathPara>
-    </w:p>
-    <w:p>
-      <w:pPr>
-        <w:pStyle w:val="a9"/>
-        <w:rPr>
-          <w:rFonts w:eastAsiaTheme="minorEastAsia"/>
-          <w:i/>
-          <w:rtl/>
-        </w:rPr>
-      </w:pPr>
-    </w:p>
-    <w:p>
-      <w:pPr>
-        <w:pStyle w:val="a9"/>
-        <w:rPr>
-          <w:rFonts w:eastAsiaTheme="minorEastAsia"/>
-          <w:i/>
-          <w:rtl/>
-        </w:rPr>
-      </w:pPr>
-      <m:oMathPara>
-        <m:oMath>
-          <m:sSup>
-            <m:sSupPr>
-              <m:ctrlPr>
-                <w:rPr>
-                  <w:rFonts w:ascii="Cambria Math" w:hAnsi="Cambria Math"/>
-                  <w:i/>
-                </w:rPr>
-              </m:ctrlPr>
-            </m:sSupPr>
-            <m:e>
-              <m:d>
-                <m:dPr>
-                  <m:ctrlPr>
-                    <w:rPr>
-                      <w:rFonts w:ascii="Cambria Math" w:hAnsi="Cambria Math"/>
-                      <w:i/>
-                    </w:rPr>
-                  </m:ctrlPr>
-                </m:dPr>
-                <m:e>
-                  <m:r>
-                    <w:rPr>
-                      <w:rFonts w:ascii="Cambria Math" w:hAnsi="Cambria Math"/>
-                    </w:rPr>
-                    <m:t>217*227*232</m:t>
-                  </m:r>
-                </m:e>
-              </m:d>
             </m:e>
             <m:sup>
               <m:r>
@@ -13194,69 +12887,17 @@
             </w:rPr>
             <m:t>=</m:t>
           </m:r>
-          <m:sSup>
-            <m:sSupPr>
-              <m:ctrlPr>
-                <w:rPr>
-                  <w:rFonts w:ascii="Cambria Math" w:hAnsi="Cambria Math"/>
-                  <w:i/>
-                </w:rPr>
-              </m:ctrlPr>
-            </m:sSupPr>
-            <m:e>
-              <m:r>
-                <w:rPr>
-                  <w:rFonts w:ascii="Cambria Math" w:hAnsi="Cambria Math"/>
-                </w:rPr>
-                <m:t>7</m:t>
-              </m:r>
-            </m:e>
-            <m:sup>
-              <m:r>
-                <w:rPr>
-                  <w:rFonts w:ascii="Cambria Math" w:hAnsi="Cambria Math"/>
-                </w:rPr>
-                <m:t>2</m:t>
-              </m:r>
-            </m:sup>
-          </m:sSup>
           <m:r>
             <w:rPr>
               <w:rFonts w:ascii="Cambria Math" w:hAnsi="Cambria Math"/>
             </w:rPr>
-            <m:t>×</m:t>
+            <m:t>26244</m:t>
           </m:r>
-          <m:sSup>
-            <m:sSupPr>
-              <m:ctrlPr>
-                <w:rPr>
-                  <w:rFonts w:ascii="Cambria Math" w:hAnsi="Cambria Math"/>
-                  <w:i/>
-                </w:rPr>
-              </m:ctrlPr>
-            </m:sSupPr>
-            <m:e>
-              <m:r>
-                <w:rPr>
-                  <w:rFonts w:ascii="Cambria Math" w:hAnsi="Cambria Math"/>
-                </w:rPr>
-                <m:t>31</m:t>
-              </m:r>
-            </m:e>
-            <m:sup>
-              <m:r>
-                <w:rPr>
-                  <w:rFonts w:ascii="Cambria Math" w:hAnsi="Cambria Math"/>
-                </w:rPr>
-                <m:t>2</m:t>
-              </m:r>
-            </m:sup>
-          </m:sSup>
           <m:r>
             <w:rPr>
               <w:rFonts w:ascii="Cambria Math" w:hAnsi="Cambria Math"/>
             </w:rPr>
-            <m:t>×</m:t>
+            <m:t>=</m:t>
           </m:r>
           <m:sSup>
             <m:sSupPr>
@@ -13312,71 +12953,7 @@
                 <w:rPr>
                   <w:rFonts w:ascii="Cambria Math" w:hAnsi="Cambria Math"/>
                 </w:rPr>
-                <m:t>2</m:t>
-              </m:r>
-            </m:sup>
-          </m:sSup>
-          <m:r>
-            <w:rPr>
-              <w:rFonts w:ascii="Cambria Math" w:hAnsi="Cambria Math"/>
-            </w:rPr>
-            <m:t>×</m:t>
-          </m:r>
-          <m:sSup>
-            <m:sSupPr>
-              <m:ctrlPr>
-                <w:rPr>
-                  <w:rFonts w:ascii="Cambria Math" w:hAnsi="Cambria Math"/>
-                  <w:i/>
-                </w:rPr>
-              </m:ctrlPr>
-            </m:sSupPr>
-            <m:e>
-              <m:r>
-                <w:rPr>
-                  <w:rFonts w:ascii="Cambria Math" w:hAnsi="Cambria Math"/>
-                </w:rPr>
-                <m:t>19</m:t>
-              </m:r>
-            </m:e>
-            <m:sup>
-              <m:r>
-                <w:rPr>
-                  <w:rFonts w:ascii="Cambria Math" w:hAnsi="Cambria Math"/>
-                </w:rPr>
-                <m:t>2</m:t>
-              </m:r>
-            </m:sup>
-          </m:sSup>
-          <m:r>
-            <w:rPr>
-              <w:rFonts w:ascii="Cambria Math" w:hAnsi="Cambria Math"/>
-            </w:rPr>
-            <m:t>×</m:t>
-          </m:r>
-          <m:sSup>
-            <m:sSupPr>
-              <m:ctrlPr>
-                <w:rPr>
-                  <w:rFonts w:ascii="Cambria Math" w:hAnsi="Cambria Math"/>
-                  <w:i/>
-                </w:rPr>
-              </m:ctrlPr>
-            </m:sSupPr>
-            <m:e>
-              <m:r>
-                <w:rPr>
-                  <w:rFonts w:ascii="Cambria Math" w:hAnsi="Cambria Math"/>
-                </w:rPr>
-                <m:t>47</m:t>
-              </m:r>
-            </m:e>
-            <m:sup>
-              <m:r>
-                <w:rPr>
-                  <w:rFonts w:ascii="Cambria Math" w:hAnsi="Cambria Math"/>
-                </w:rPr>
-                <m:t>2</m:t>
+                <m:t>8</m:t>
               </m:r>
             </m:sup>
           </m:sSup>
@@ -13393,7 +12970,17 @@
       <w:pPr>
         <w:pStyle w:val="a9"/>
         <w:rPr>
-          <w:rFonts w:eastAsiaTheme="minorEastAsia"/>
+          <w:rFonts w:eastAsiaTheme="minorEastAsia" w:hint="cs"/>
+          <w:i/>
+          <w:rtl/>
+        </w:rPr>
+      </w:pPr>
+    </w:p>
+    <w:p>
+      <w:pPr>
+        <w:pStyle w:val="a9"/>
+        <w:rPr>
+          <w:rFonts w:eastAsiaTheme="minorEastAsia" w:hint="cs"/>
           <w:i/>
           <w:rtl/>
         </w:rPr>
@@ -13424,7 +13011,7 @@
                     <w:rPr>
                       <w:rFonts w:ascii="Cambria Math" w:hAnsi="Cambria Math"/>
                     </w:rPr>
-                    <m:t>6414</m:t>
+                    <m:t>271</m:t>
                   </m:r>
                 </m:e>
               </m:d>
@@ -13458,7 +13045,7 @@
                 <w:rPr>
                   <w:rFonts w:ascii="Cambria Math" w:hAnsi="Cambria Math"/>
                 </w:rPr>
-                <m:t>(7×31×2×3×19×47)</m:t>
+                <m:t>2</m:t>
               </m:r>
             </m:e>
             <m:sup>
@@ -13467,6 +13054,38 @@
                   <w:rFonts w:ascii="Cambria Math" w:hAnsi="Cambria Math"/>
                 </w:rPr>
                 <m:t>2</m:t>
+              </m:r>
+            </m:sup>
+          </m:sSup>
+          <m:r>
+            <w:rPr>
+              <w:rFonts w:ascii="Cambria Math" w:hAnsi="Cambria Math"/>
+            </w:rPr>
+            <m:t>×</m:t>
+          </m:r>
+          <m:sSup>
+            <m:sSupPr>
+              <m:ctrlPr>
+                <w:rPr>
+                  <w:rFonts w:ascii="Cambria Math" w:hAnsi="Cambria Math"/>
+                  <w:i/>
+                </w:rPr>
+              </m:ctrlPr>
+            </m:sSupPr>
+            <m:e>
+              <m:r>
+                <w:rPr>
+                  <w:rFonts w:ascii="Cambria Math" w:hAnsi="Cambria Math"/>
+                </w:rPr>
+                <m:t>3</m:t>
+              </m:r>
+            </m:e>
+            <m:sup>
+              <m:r>
+                <w:rPr>
+                  <w:rFonts w:ascii="Cambria Math" w:hAnsi="Cambria Math"/>
+                </w:rPr>
+                <m:t>8</m:t>
               </m:r>
             </m:sup>
           </m:sSup>
@@ -13514,7 +13133,7 @@
                     <w:rPr>
                       <w:rFonts w:ascii="Cambria Math" w:hAnsi="Cambria Math"/>
                     </w:rPr>
-                    <m:t>6414</m:t>
+                    <m:t>271</m:t>
                   </m:r>
                 </m:e>
               </m:d>
@@ -13548,7 +13167,19 @@
                 <w:rPr>
                   <w:rFonts w:ascii="Cambria Math" w:hAnsi="Cambria Math"/>
                 </w:rPr>
-                <m:t>29958</m:t>
+                <m:t>(</m:t>
+              </m:r>
+              <m:r>
+                <w:rPr>
+                  <w:rFonts w:ascii="Cambria Math" w:hAnsi="Cambria Math"/>
+                </w:rPr>
+                <m:t>162</m:t>
+              </m:r>
+              <m:r>
+                <w:rPr>
+                  <w:rFonts w:ascii="Cambria Math" w:hAnsi="Cambria Math"/>
+                </w:rPr>
+                <m:t>)</m:t>
               </m:r>
             </m:e>
             <m:sup>
@@ -13573,7 +13204,7 @@
       <w:pPr>
         <w:pStyle w:val="a9"/>
         <w:rPr>
-          <w:rFonts w:eastAsiaTheme="minorEastAsia"/>
+          <w:rFonts w:eastAsiaTheme="minorEastAsia" w:hint="cs"/>
           <w:i/>
           <w:rtl/>
         </w:rPr>
@@ -13583,7 +13214,7 @@
       <w:pPr>
         <w:pStyle w:val="a9"/>
         <w:rPr>
-          <w:rFonts w:eastAsiaTheme="minorEastAsia"/>
+          <w:rFonts w:eastAsiaTheme="minorEastAsia" w:hint="cs"/>
           <w:i/>
           <w:rtl/>
         </w:rPr>
@@ -13622,7 +13253,19 @@
                 <w:rPr>
                   <w:rFonts w:ascii="Cambria Math" w:hAnsi="Cambria Math"/>
                 </w:rPr>
-                <m:t>6414-29958</m:t>
+                <m:t>271</m:t>
+              </m:r>
+              <m:r>
+                <w:rPr>
+                  <w:rFonts w:ascii="Cambria Math" w:hAnsi="Cambria Math"/>
+                </w:rPr>
+                <m:t>-</m:t>
+              </m:r>
+              <m:r>
+                <w:rPr>
+                  <w:rFonts w:ascii="Cambria Math" w:hAnsi="Cambria Math"/>
+                </w:rPr>
+                <m:t>162</m:t>
               </m:r>
             </m:e>
           </m:d>
@@ -13639,7 +13282,7 @@
       <w:pPr>
         <w:pStyle w:val="a9"/>
         <w:rPr>
-          <w:rFonts w:eastAsiaTheme="minorEastAsia"/>
+          <w:rFonts w:eastAsiaTheme="minorEastAsia" w:hint="cs"/>
           <w:i/>
           <w:rtl/>
         </w:rPr>
@@ -13668,7 +13311,7 @@
             <w:rPr>
               <w:rFonts w:ascii="Cambria Math" w:hAnsi="Cambria Math"/>
             </w:rPr>
-            <m:t>23653</m:t>
+            <m:t>109</m:t>
           </m:r>
           <m:r>
             <w:rPr>
@@ -13683,17 +13326,17 @@
       <w:pPr>
         <w:pStyle w:val="a9"/>
         <w:rPr>
+          <w:rFonts w:eastAsiaTheme="minorEastAsia"/>
+          <w:i/>
+          <w:rtl/>
+        </w:rPr>
+      </w:pPr>
+    </w:p>
+    <w:p>
+      <w:pPr>
+        <w:pStyle w:val="a9"/>
+        <w:rPr>
           <w:rFonts w:eastAsiaTheme="minorEastAsia" w:hint="cs"/>
-          <w:i/>
-          <w:rtl/>
-        </w:rPr>
-      </w:pPr>
-    </w:p>
-    <w:p>
-      <w:pPr>
-        <w:pStyle w:val="a9"/>
-        <w:rPr>
-          <w:rFonts w:eastAsiaTheme="minorEastAsia"/>
           <w:i/>
           <w:rtl/>
         </w:rPr>
@@ -13995,6 +13638,22 @@
         <w:rPr>
           <w:rFonts w:eastAsiaTheme="minorEastAsia"/>
           <w:i/>
+          <w:rtl/>
+        </w:rPr>
+      </w:pPr>
+    </w:p>
+    <w:p>
+      <w:pPr>
+        <w:rPr>
+          <w:rFonts w:eastAsiaTheme="minorEastAsia"/>
+          <w:rtl/>
+        </w:rPr>
+      </w:pPr>
+    </w:p>
+    <w:p>
+      <w:pPr>
+        <w:rPr>
+          <w:rFonts w:eastAsiaTheme="minorEastAsia"/>
           <w:rtl/>
         </w:rPr>
       </w:pPr>
@@ -15865,7 +15524,6 @@
         <w:pStyle w:val="a9"/>
         <w:ind w:left="1080"/>
         <w:rPr>
-          <w:rFonts w:hint="cs"/>
           <w:i/>
           <w:rtl/>
         </w:rPr>
@@ -16956,19 +16614,7 @@
             <w:rPr>
               <w:rFonts w:ascii="Cambria Math" w:hAnsi="Cambria Math"/>
             </w:rPr>
-            <m:t>5489×17=1 mod</m:t>
-          </m:r>
-          <m:r>
-            <w:rPr>
-              <w:rFonts w:ascii="Cambria Math" w:hAnsi="Cambria Math"/>
-            </w:rPr>
-            <m:t>46656</m:t>
-          </m:r>
-          <m:r>
-            <w:rPr>
-              <w:rFonts w:ascii="Cambria Math" w:hAnsi="Cambria Math"/>
-            </w:rPr>
-            <m:t xml:space="preserve">    ⟸</m:t>
+            <m:t>5489×17=1 mod46656    ⟸</m:t>
           </m:r>
         </m:oMath>
       </m:oMathPara>
@@ -17021,19 +16667,7 @@
             <w:rPr>
               <w:rFonts w:ascii="Cambria Math" w:hAnsi="Cambria Math"/>
             </w:rPr>
-            <m:t xml:space="preserve"> mod</m:t>
-          </m:r>
-          <m:r>
-            <w:rPr>
-              <w:rFonts w:ascii="Cambria Math" w:hAnsi="Cambria Math"/>
-            </w:rPr>
-            <m:t>46656</m:t>
-          </m:r>
-          <m:r>
-            <w:rPr>
-              <w:rFonts w:ascii="Cambria Math" w:hAnsi="Cambria Math"/>
-            </w:rPr>
-            <m:t xml:space="preserve">    ⟸</m:t>
+            <m:t xml:space="preserve"> mod46656    ⟸</m:t>
           </m:r>
         </m:oMath>
       </m:oMathPara>
@@ -17087,13 +16721,7 @@
             <w:rPr>
               <w:rFonts w:ascii="Cambria Math" w:hAnsi="Cambria Math"/>
             </w:rPr>
-            <m:t xml:space="preserve"> mod</m:t>
-          </m:r>
-          <m:r>
-            <w:rPr>
-              <w:rFonts w:ascii="Cambria Math" w:hAnsi="Cambria Math"/>
-            </w:rPr>
-            <m:t>46656</m:t>
+            <m:t xml:space="preserve"> mod46656</m:t>
           </m:r>
         </m:oMath>
       </m:oMathPara>
@@ -17255,19 +16883,7 @@
             <w:rPr>
               <w:rFonts w:ascii="Cambria Math" w:hAnsi="Cambria Math"/>
             </w:rPr>
-            <m:t>mod</m:t>
-          </m:r>
-          <m:r>
-            <w:rPr>
-              <w:rFonts w:ascii="Cambria Math" w:hAnsi="Cambria Math"/>
-            </w:rPr>
-            <m:t>46656</m:t>
-          </m:r>
-          <m:r>
-            <w:rPr>
-              <w:rFonts w:ascii="Cambria Math" w:hAnsi="Cambria Math"/>
-            </w:rPr>
-            <m:t>,</m:t>
+            <m:t>mod46656,</m:t>
           </m:r>
         </m:oMath>
       </m:oMathPara>
@@ -17277,7 +16893,7 @@
         <w:pStyle w:val="a9"/>
         <w:ind w:left="1080"/>
         <w:rPr>
-          <w:rFonts w:eastAsiaTheme="minorEastAsia" w:hint="cs"/>
+          <w:rFonts w:eastAsiaTheme="minorEastAsia"/>
           <w:rtl/>
         </w:rPr>
       </w:pPr>
@@ -17362,7 +16978,7 @@
         <w:pStyle w:val="a9"/>
         <w:ind w:left="1080"/>
         <w:rPr>
-          <w:rFonts w:eastAsiaTheme="minorEastAsia" w:hint="cs"/>
+          <w:rFonts w:eastAsiaTheme="minorEastAsia"/>
           <w:rtl/>
         </w:rPr>
       </w:pPr>
@@ -17379,7 +16995,7 @@
         <w:pStyle w:val="a9"/>
         <w:ind w:left="1080"/>
         <w:rPr>
-          <w:rFonts w:eastAsiaTheme="minorEastAsia" w:hint="cs"/>
+          <w:rFonts w:eastAsiaTheme="minorEastAsia"/>
           <w:i/>
           <w:rtl/>
         </w:rPr>
@@ -17471,7 +17087,7 @@
         <w:pStyle w:val="a9"/>
         <w:ind w:left="1080"/>
         <w:rPr>
-          <w:rFonts w:eastAsiaTheme="minorEastAsia" w:hint="cs"/>
+          <w:rFonts w:eastAsiaTheme="minorEastAsia"/>
           <w:i/>
           <w:rtl/>
         </w:rPr>
@@ -17499,7 +17115,7 @@
         <w:pStyle w:val="a9"/>
         <w:ind w:left="1080"/>
         <w:rPr>
-          <w:rFonts w:eastAsiaTheme="minorEastAsia" w:hint="cs"/>
+          <w:rFonts w:eastAsiaTheme="minorEastAsia"/>
           <w:i/>
           <w:rtl/>
         </w:rPr>
@@ -17568,25 +17184,7 @@
             <w:rPr>
               <w:rFonts w:ascii="Cambria Math" w:eastAsiaTheme="minorEastAsia" w:hAnsi="Cambria Math"/>
             </w:rPr>
-            <m:t>mod109)=433×</m:t>
-          </m:r>
-          <m:r>
-            <w:rPr>
-              <w:rFonts w:ascii="Cambria Math" w:eastAsiaTheme="minorEastAsia" w:hAnsi="Cambria Math"/>
-            </w:rPr>
-            <m:t>36</m:t>
-          </m:r>
-          <m:r>
-            <w:rPr>
-              <w:rFonts w:ascii="Cambria Math" w:eastAsiaTheme="minorEastAsia" w:hAnsi="Cambria Math"/>
-            </w:rPr>
-            <m:t>=</m:t>
-          </m:r>
-          <m:r>
-            <w:rPr>
-              <w:rFonts w:ascii="Cambria Math" w:eastAsiaTheme="minorEastAsia" w:hAnsi="Cambria Math"/>
-            </w:rPr>
-            <m:t>15588</m:t>
+            <m:t>mod109)=433×36=15588</m:t>
           </m:r>
         </m:oMath>
       </m:oMathPara>
@@ -17693,7 +17291,7 @@
         <w:pStyle w:val="a9"/>
         <w:ind w:left="1080"/>
         <w:rPr>
-          <w:rFonts w:eastAsiaTheme="minorEastAsia" w:hint="cs"/>
+          <w:rFonts w:eastAsiaTheme="minorEastAsia"/>
           <w:i/>
           <w:rtl/>
         </w:rPr>
@@ -17786,7 +17384,7 @@
         <w:pStyle w:val="a9"/>
         <w:ind w:left="1080"/>
         <w:rPr>
-          <w:rFonts w:eastAsiaTheme="minorEastAsia" w:hint="cs"/>
+          <w:rFonts w:eastAsiaTheme="minorEastAsia"/>
           <w:i/>
           <w:rtl/>
         </w:rPr>
@@ -18105,7 +17703,7 @@
         <w:pStyle w:val="a9"/>
         <w:ind w:left="1080"/>
         <w:rPr>
-          <w:rFonts w:eastAsiaTheme="minorEastAsia" w:hint="cs"/>
+          <w:rFonts w:eastAsiaTheme="minorEastAsia"/>
           <w:i/>
           <w:rtl/>
         </w:rPr>
@@ -18148,19 +17746,7 @@
             <w:rPr>
               <w:rFonts w:ascii="Cambria Math" w:hAnsi="Cambria Math"/>
             </w:rPr>
-            <m:t>=</m:t>
-          </m:r>
-          <m:r>
-            <w:rPr>
-              <w:rFonts w:ascii="Cambria Math" w:hAnsi="Cambria Math"/>
-            </w:rPr>
-            <m:t>67</m:t>
-          </m:r>
-          <m:r>
-            <w:rPr>
-              <w:rFonts w:ascii="Cambria Math" w:hAnsi="Cambria Math"/>
-            </w:rPr>
-            <m:t>=mod433</m:t>
+            <m:t>=67=mod433</m:t>
           </m:r>
         </m:oMath>
       </m:oMathPara>
@@ -18335,19 +17921,7 @@
             <w:rPr>
               <w:rFonts w:ascii="Cambria Math" w:eastAsiaTheme="minorEastAsia" w:hAnsi="Cambria Math"/>
             </w:rPr>
-            <m:t>=</m:t>
-          </m:r>
-          <m:r>
-            <w:rPr>
-              <w:rFonts w:ascii="Cambria Math" w:eastAsiaTheme="minorEastAsia" w:hAnsi="Cambria Math"/>
-            </w:rPr>
-            <m:t>292</m:t>
-          </m:r>
-          <m:r>
-            <w:rPr>
-              <w:rFonts w:ascii="Cambria Math" w:eastAsiaTheme="minorEastAsia" w:hAnsi="Cambria Math"/>
-            </w:rPr>
-            <m:t xml:space="preserve"> mod433</m:t>
+            <m:t>=292 mod433</m:t>
           </m:r>
         </m:oMath>
       </m:oMathPara>
@@ -18369,7 +17943,7 @@
         <w:pStyle w:val="a9"/>
         <w:ind w:left="1080"/>
         <w:rPr>
-          <w:rFonts w:eastAsiaTheme="minorEastAsia" w:hint="cs"/>
+          <w:rFonts w:eastAsiaTheme="minorEastAsia"/>
           <w:i/>
           <w:rtl/>
         </w:rPr>
@@ -18508,13 +18082,7 @@
             <w:rPr>
               <w:rFonts w:ascii="Cambria Math" w:eastAsiaTheme="minorEastAsia" w:hAnsi="Cambria Math"/>
             </w:rPr>
-            <m:t>=</m:t>
-          </m:r>
-          <m:r>
-            <w:rPr>
-              <w:rFonts w:ascii="Cambria Math" w:eastAsiaTheme="minorEastAsia" w:hAnsi="Cambria Math"/>
-            </w:rPr>
-            <m:t>15588</m:t>
+            <m:t>=15588</m:t>
           </m:r>
           <m:r>
             <w:rPr>
@@ -18527,19 +18095,7 @@
             <w:rPr>
               <w:rFonts w:ascii="Cambria Math" w:eastAsiaTheme="minorEastAsia" w:hAnsi="Cambria Math"/>
             </w:rPr>
-            <m:t>62+31610∙</m:t>
-          </m:r>
-          <m:r>
-            <w:rPr>
-              <w:rFonts w:ascii="Cambria Math" w:eastAsiaTheme="minorEastAsia" w:hAnsi="Cambria Math"/>
-            </w:rPr>
-            <m:t>292</m:t>
-          </m:r>
-          <m:r>
-            <w:rPr>
-              <w:rFonts w:ascii="Cambria Math" w:eastAsiaTheme="minorEastAsia" w:hAnsi="Cambria Math"/>
-            </w:rPr>
-            <m:t>=</m:t>
+            <m:t>62+31610∙292=</m:t>
           </m:r>
         </m:oMath>
       </m:oMathPara>
@@ -18549,7 +18105,7 @@
         <w:pStyle w:val="a9"/>
         <w:ind w:left="1080"/>
         <w:rPr>
-          <w:rFonts w:eastAsiaTheme="minorEastAsia" w:hint="cs"/>
+          <w:rFonts w:eastAsiaTheme="minorEastAsia"/>
           <w:i/>
           <w:iCs/>
           <w:rtl/>
@@ -18561,19 +18117,7 @@
             <w:rPr>
               <w:rFonts w:ascii="Cambria Math" w:eastAsiaTheme="minorEastAsia" w:hAnsi="Cambria Math"/>
             </w:rPr>
-            <m:t>=</m:t>
-          </m:r>
-          <m:r>
-            <w:rPr>
-              <w:rFonts w:ascii="Cambria Math" w:eastAsiaTheme="minorEastAsia" w:hAnsi="Cambria Math"/>
-            </w:rPr>
-            <m:t>2024</m:t>
-          </m:r>
-          <m:r>
-            <w:rPr>
-              <w:rFonts w:ascii="Cambria Math" w:eastAsiaTheme="minorEastAsia" w:hAnsi="Cambria Math"/>
-            </w:rPr>
-            <m:t xml:space="preserve"> mod</m:t>
+            <m:t>=2024 mod</m:t>
           </m:r>
           <m:r>
             <w:rPr>
@@ -18602,7 +18146,7 @@
         <w:pStyle w:val="a9"/>
         <w:ind w:left="1080"/>
         <w:rPr>
-          <w:rFonts w:eastAsiaTheme="minorEastAsia" w:hint="cs"/>
+          <w:rFonts w:eastAsiaTheme="minorEastAsia"/>
           <w:i/>
           <w:iCs/>
           <w:rtl/>
@@ -18670,7 +18214,7 @@
         <w:pStyle w:val="a9"/>
         <w:ind w:left="1080"/>
         <w:rPr>
-          <w:rFonts w:eastAsiaTheme="minorEastAsia" w:hint="cs"/>
+          <w:rFonts w:eastAsiaTheme="minorEastAsia"/>
           <w:i/>
           <w:iCs/>
           <w:rtl/>
@@ -18708,13 +18252,7 @@
         </w:rPr>
       </w:pPr>
     </w:p>
-    <w:p>
-      <w:pPr>
-        <w:rPr>
-          <w:rFonts w:hint="cs"/>
-        </w:rPr>
-      </w:pPr>
-    </w:p>
+    <w:p/>
     <w:p>
       <w:pPr>
         <w:pStyle w:val="a9"/>

</xml_diff>